<commit_message>
feat(Doc) documentos y video
</commit_message>
<xml_diff>
--- a/FD06-EPIS-PropuestaProyecto.docx
+++ b/FD06-EPIS-PropuestaProyecto.docx
@@ -1,6 +1,6 @@
 
 <file path=word/document.xml><?xml version="1.0" encoding="utf-8"?>
-<w:document xmlns:wpc="http://schemas.microsoft.com/office/word/2010/wordprocessingCanvas" xmlns:mc="http://schemas.openxmlformats.org/markup-compatibility/2006" xmlns:o="urn:schemas-microsoft-com:office:office" xmlns:r="http://schemas.openxmlformats.org/officeDocument/2006/relationships" xmlns:m="http://schemas.openxmlformats.org/officeDocument/2006/math" xmlns:v="urn:schemas-microsoft-com:vml" xmlns:wp14="http://schemas.microsoft.com/office/word/2010/wordprocessingDrawing" xmlns:wp="http://schemas.openxmlformats.org/drawingml/2006/wordprocessingDrawing" xmlns:w10="urn:schemas-microsoft-com:office:word" xmlns:w="http://schemas.openxmlformats.org/wordprocessingml/2006/main" xmlns:w14="http://schemas.microsoft.com/office/word/2010/wordml" xmlns:w15="http://schemas.microsoft.com/office/word/2012/wordml" xmlns:wpg="http://schemas.microsoft.com/office/word/2010/wordprocessingGroup" xmlns:wpi="http://schemas.microsoft.com/office/word/2010/wordprocessingInk" xmlns:wne="http://schemas.microsoft.com/office/word/2006/wordml" xmlns:wps="http://schemas.microsoft.com/office/word/2010/wordprocessingShape" mc:Ignorable="w14 w15 wp14">
+<w:document xmlns:wpc="http://schemas.microsoft.com/office/word/2010/wordprocessingCanvas" xmlns:cx="http://schemas.microsoft.com/office/drawing/2014/chartex" xmlns:cx1="http://schemas.microsoft.com/office/drawing/2015/9/8/chartex" xmlns:cx2="http://schemas.microsoft.com/office/drawing/2015/10/21/chartex" xmlns:cx3="http://schemas.microsoft.com/office/drawing/2016/5/9/chartex" xmlns:cx4="http://schemas.microsoft.com/office/drawing/2016/5/10/chartex" xmlns:cx5="http://schemas.microsoft.com/office/drawing/2016/5/11/chartex" xmlns:cx6="http://schemas.microsoft.com/office/drawing/2016/5/12/chartex" xmlns:cx7="http://schemas.microsoft.com/office/drawing/2016/5/13/chartex" xmlns:cx8="http://schemas.microsoft.com/office/drawing/2016/5/14/chartex" xmlns:mc="http://schemas.openxmlformats.org/markup-compatibility/2006" xmlns:aink="http://schemas.microsoft.com/office/drawing/2016/ink" xmlns:am3d="http://schemas.microsoft.com/office/drawing/2017/model3d" xmlns:o="urn:schemas-microsoft-com:office:office" xmlns:oel="http://schemas.microsoft.com/office/2019/extlst" xmlns:r="http://schemas.openxmlformats.org/officeDocument/2006/relationships" xmlns:m="http://schemas.openxmlformats.org/officeDocument/2006/math" xmlns:v="urn:schemas-microsoft-com:vml" xmlns:wp14="http://schemas.microsoft.com/office/word/2010/wordprocessingDrawing" xmlns:wp="http://schemas.openxmlformats.org/drawingml/2006/wordprocessingDrawing" xmlns:w10="urn:schemas-microsoft-com:office:word" xmlns:w="http://schemas.openxmlformats.org/wordprocessingml/2006/main" xmlns:w14="http://schemas.microsoft.com/office/word/2010/wordml" xmlns:w15="http://schemas.microsoft.com/office/word/2012/wordml" xmlns:w16cex="http://schemas.microsoft.com/office/word/2018/wordml/cex" xmlns:w16cid="http://schemas.microsoft.com/office/word/2016/wordml/cid" xmlns:w16="http://schemas.microsoft.com/office/word/2018/wordml" xmlns:w16du="http://schemas.microsoft.com/office/word/2023/wordml/word16du" xmlns:w16sdtdh="http://schemas.microsoft.com/office/word/2020/wordml/sdtdatahash" xmlns:w16se="http://schemas.microsoft.com/office/word/2015/wordml/symex" xmlns:wpg="http://schemas.microsoft.com/office/word/2010/wordprocessingGroup" xmlns:wpi="http://schemas.microsoft.com/office/word/2010/wordprocessingInk" xmlns:wne="http://schemas.microsoft.com/office/word/2006/wordml" xmlns:wps="http://schemas.microsoft.com/office/word/2010/wordprocessingShape" mc:Ignorable="w14 w15 w16se w16cid w16 w16cex w16sdtdh w16du wp14">
   <w:body>
     <w:p>
       <w:pPr>
@@ -261,34 +261,32 @@
       </w:r>
       <w:r>
         <w:rPr>
-          <w:rFonts w:ascii="Arial" w:hAnsi="Arial" w:cs="Arial"/>
+          <w:rFonts w:ascii="Arial" w:eastAsia="Arial" w:hAnsi="Arial" w:cs="Arial"/>
           <w:b/>
           <w:color w:val="000000"/>
           <w:sz w:val="36"/>
           <w:szCs w:val="36"/>
         </w:rPr>
-        <w:t xml:space="preserve">Propuesta del </w:t>
-      </w:r>
-      <w:r>
-        <w:rPr>
-          <w:rFonts w:ascii="Arial" w:hAnsi="Arial" w:cs="Arial"/>
+        <w:t>“</w:t>
+      </w:r>
+      <w:r>
+        <w:rPr>
+          <w:rFonts w:ascii="Arial" w:eastAsia="Arial" w:hAnsi="Arial" w:cs="Arial"/>
+          <w:b/>
+          <w:sz w:val="36"/>
+          <w:szCs w:val="36"/>
+        </w:rPr>
+        <w:t>UPT-Sync Herramienta de apoyo para estudiantes</w:t>
+      </w:r>
+      <w:r>
+        <w:rPr>
+          <w:rFonts w:ascii="Arial" w:eastAsia="Arial" w:hAnsi="Arial" w:cs="Arial"/>
           <w:b/>
           <w:color w:val="000000"/>
           <w:sz w:val="36"/>
           <w:szCs w:val="36"/>
         </w:rPr>
-        <w:t xml:space="preserve">Proyecto </w:t>
-      </w:r>
-      <w:r>
-        <w:rPr>
-          <w:rFonts w:ascii="Arial" w:hAnsi="Arial" w:cs="Arial"/>
-          <w:b/>
-          <w:i/>
-          <w:color w:val="000000"/>
-          <w:sz w:val="36"/>
-          <w:szCs w:val="36"/>
-        </w:rPr>
-        <w:t>{Nombre de Proyecto}</w:t>
+        <w:t>”</w:t>
       </w:r>
     </w:p>
     <w:p>
@@ -338,14 +336,104 @@
       </w:r>
       <w:r>
         <w:rPr>
+          <w:rFonts w:ascii="Arial" w:eastAsia="Arial" w:hAnsi="Arial" w:cs="Arial"/>
+          <w:sz w:val="32"/>
+          <w:szCs w:val="32"/>
+        </w:rPr>
+        <w:t>Tópicos de Base de Datos Avanzados I</w:t>
+      </w:r>
+    </w:p>
+    <w:p>
+      <w:pPr>
+        <w:autoSpaceDE w:val="0"/>
+        <w:autoSpaceDN w:val="0"/>
+        <w:adjustRightInd w:val="0"/>
+        <w:spacing w:after="0"/>
+        <w:jc w:val="center"/>
+        <w:rPr>
+          <w:rFonts w:ascii="Arial" w:hAnsi="Arial" w:cs="Arial"/>
+          <w:b/>
+          <w:color w:val="5B9BD5" w:themeColor="accent1"/>
+          <w:sz w:val="16"/>
+          <w:szCs w:val="36"/>
+        </w:rPr>
+      </w:pPr>
+    </w:p>
+    <w:p>
+      <w:pPr>
+        <w:autoSpaceDE w:val="0"/>
+        <w:autoSpaceDN w:val="0"/>
+        <w:adjustRightInd w:val="0"/>
+        <w:spacing w:after="0"/>
+        <w:jc w:val="center"/>
+        <w:rPr>
+          <w:rFonts w:ascii="Arial" w:hAnsi="Arial" w:cs="Arial"/>
+          <w:b/>
+          <w:color w:val="5B9BD5" w:themeColor="accent1"/>
+          <w:sz w:val="16"/>
+          <w:szCs w:val="36"/>
+        </w:rPr>
+      </w:pPr>
+    </w:p>
+    <w:p>
+      <w:pPr>
+        <w:spacing w:after="0"/>
+        <w:jc w:val="center"/>
+        <w:rPr>
           <w:rFonts w:ascii="Arial" w:eastAsia="Times New Roman" w:hAnsi="Arial" w:cs="Arial"/>
           <w:i/>
           <w:sz w:val="32"/>
           <w:szCs w:val="32"/>
           <w:lang w:eastAsia="es-PE"/>
         </w:rPr>
-        <w:t>{Nombre de Asignatura}</w:t>
-      </w:r>
+      </w:pPr>
+      <w:r>
+        <w:rPr>
+          <w:rFonts w:ascii="Arial" w:eastAsia="Times New Roman" w:hAnsi="Arial" w:cs="Arial"/>
+          <w:sz w:val="32"/>
+          <w:szCs w:val="32"/>
+          <w:lang w:eastAsia="es-PE"/>
+        </w:rPr>
+        <w:t>Docente</w:t>
+      </w:r>
+      <w:r>
+        <w:rPr>
+          <w:rFonts w:ascii="Arial" w:eastAsia="Times New Roman" w:hAnsi="Arial" w:cs="Arial"/>
+          <w:sz w:val="32"/>
+          <w:szCs w:val="32"/>
+          <w:lang w:eastAsia="es-PE"/>
+        </w:rPr>
+        <w:t>:</w:t>
+      </w:r>
+      <w:r>
+        <w:rPr>
+          <w:rFonts w:ascii="Arial" w:eastAsia="Times New Roman" w:hAnsi="Arial" w:cs="Arial"/>
+          <w:sz w:val="32"/>
+          <w:szCs w:val="32"/>
+          <w:lang w:eastAsia="es-PE"/>
+        </w:rPr>
+        <w:t xml:space="preserve"> </w:t>
+      </w:r>
+      <w:r>
+        <w:rPr>
+          <w:rFonts w:ascii="Arial" w:eastAsia="Arial" w:hAnsi="Arial" w:cs="Arial"/>
+          <w:sz w:val="32"/>
+          <w:szCs w:val="32"/>
+        </w:rPr>
+        <w:t>Ing. Patrick Cuadros Quiroga</w:t>
+      </w:r>
+    </w:p>
+    <w:p>
+      <w:pPr>
+        <w:spacing w:after="0"/>
+        <w:jc w:val="center"/>
+        <w:rPr>
+          <w:rFonts w:ascii="Arial" w:eastAsia="Times New Roman" w:hAnsi="Arial" w:cs="Arial"/>
+          <w:sz w:val="32"/>
+          <w:szCs w:val="32"/>
+          <w:lang w:eastAsia="es-PE"/>
+        </w:rPr>
+      </w:pPr>
     </w:p>
     <w:p>
       <w:pPr>
@@ -369,10 +457,31 @@
         <w:autoSpaceDN w:val="0"/>
         <w:adjustRightInd w:val="0"/>
         <w:spacing w:after="0"/>
-        <w:jc w:val="center"/>
+        <w:rPr>
+          <w:rFonts w:ascii="Arial" w:eastAsia="Times New Roman" w:hAnsi="Arial" w:cs="Arial"/>
+          <w:sz w:val="32"/>
+          <w:szCs w:val="32"/>
+          <w:lang w:eastAsia="es-PE"/>
+        </w:rPr>
+      </w:pPr>
+      <w:r>
+        <w:rPr>
+          <w:rFonts w:ascii="Arial" w:eastAsia="Times New Roman" w:hAnsi="Arial" w:cs="Arial"/>
+          <w:sz w:val="32"/>
+          <w:szCs w:val="32"/>
+          <w:lang w:eastAsia="es-PE"/>
+        </w:rPr>
+        <w:t>Integrantes:</w:t>
+      </w:r>
+    </w:p>
+    <w:p>
+      <w:pPr>
+        <w:autoSpaceDE w:val="0"/>
+        <w:autoSpaceDN w:val="0"/>
+        <w:adjustRightInd w:val="0"/>
+        <w:spacing w:after="0"/>
         <w:rPr>
           <w:rFonts w:ascii="Arial" w:hAnsi="Arial" w:cs="Arial"/>
-          <w:b/>
           <w:color w:val="5B9BD5" w:themeColor="accent1"/>
           <w:sz w:val="16"/>
           <w:szCs w:val="36"/>
@@ -382,9 +491,237 @@
     <w:p>
       <w:pPr>
         <w:spacing w:after="0"/>
+        <w:rPr>
+          <w:rFonts w:ascii="Arial" w:eastAsia="Arial" w:hAnsi="Arial" w:cs="Arial"/>
+          <w:b/>
+          <w:sz w:val="28"/>
+          <w:szCs w:val="28"/>
+        </w:rPr>
+      </w:pPr>
+      <w:bookmarkStart w:id="0" w:name="_Hlk185384952"/>
+      <w:r>
+        <w:rPr>
+          <w:rFonts w:ascii="Arial" w:eastAsia="Arial" w:hAnsi="Arial" w:cs="Arial"/>
+          <w:b/>
+          <w:sz w:val="28"/>
+          <w:szCs w:val="28"/>
+        </w:rPr>
+        <w:t>Caxi Calani, Luis Eduardo</w:t>
+      </w:r>
+      <w:r>
+        <w:rPr>
+          <w:rFonts w:ascii="Arial" w:eastAsia="Arial" w:hAnsi="Arial" w:cs="Arial"/>
+          <w:b/>
+          <w:sz w:val="28"/>
+          <w:szCs w:val="28"/>
+        </w:rPr>
+        <w:tab/>
+      </w:r>
+      <w:bookmarkEnd w:id="0"/>
+      <w:r>
+        <w:rPr>
+          <w:rFonts w:ascii="Arial" w:eastAsia="Arial" w:hAnsi="Arial" w:cs="Arial"/>
+          <w:b/>
+          <w:sz w:val="28"/>
+          <w:szCs w:val="28"/>
+        </w:rPr>
+        <w:tab/>
+      </w:r>
+      <w:r>
+        <w:rPr>
+          <w:rFonts w:ascii="Arial" w:eastAsia="Arial" w:hAnsi="Arial" w:cs="Arial"/>
+          <w:b/>
+          <w:sz w:val="28"/>
+          <w:szCs w:val="28"/>
+        </w:rPr>
+        <w:tab/>
+      </w:r>
+      <w:r>
+        <w:rPr>
+          <w:rFonts w:ascii="Arial" w:eastAsia="Arial" w:hAnsi="Arial" w:cs="Arial"/>
+          <w:b/>
+          <w:sz w:val="28"/>
+          <w:szCs w:val="28"/>
+        </w:rPr>
+        <w:tab/>
+      </w:r>
+      <w:r>
+        <w:rPr>
+          <w:rFonts w:ascii="Arial" w:eastAsia="Arial" w:hAnsi="Arial" w:cs="Arial"/>
+          <w:b/>
+          <w:sz w:val="28"/>
+          <w:szCs w:val="28"/>
+        </w:rPr>
+        <w:tab/>
+        <w:t>(2018062487)</w:t>
+      </w:r>
+    </w:p>
+    <w:p>
+      <w:pPr>
+        <w:spacing w:after="0"/>
+        <w:rPr>
+          <w:rFonts w:ascii="Arial" w:eastAsia="Arial" w:hAnsi="Arial" w:cs="Arial"/>
+          <w:b/>
+          <w:sz w:val="28"/>
+          <w:szCs w:val="28"/>
+        </w:rPr>
+      </w:pPr>
+      <w:r>
+        <w:rPr>
+          <w:rFonts w:ascii="Arial" w:eastAsia="Arial" w:hAnsi="Arial" w:cs="Arial"/>
+          <w:b/>
+          <w:sz w:val="28"/>
+          <w:szCs w:val="28"/>
+        </w:rPr>
+        <w:t xml:space="preserve">Delgado Castillo, Jesús Angel </w:t>
+      </w:r>
+      <w:r>
+        <w:rPr>
+          <w:rFonts w:ascii="Arial" w:eastAsia="Arial" w:hAnsi="Arial" w:cs="Arial"/>
+          <w:b/>
+          <w:sz w:val="28"/>
+          <w:szCs w:val="28"/>
+        </w:rPr>
+        <w:tab/>
+      </w:r>
+      <w:r>
+        <w:rPr>
+          <w:rFonts w:ascii="Arial" w:eastAsia="Arial" w:hAnsi="Arial" w:cs="Arial"/>
+          <w:b/>
+          <w:sz w:val="28"/>
+          <w:szCs w:val="28"/>
+        </w:rPr>
+        <w:tab/>
+      </w:r>
+      <w:r>
+        <w:rPr>
+          <w:rFonts w:ascii="Arial" w:eastAsia="Arial" w:hAnsi="Arial" w:cs="Arial"/>
+          <w:b/>
+          <w:sz w:val="28"/>
+          <w:szCs w:val="28"/>
+        </w:rPr>
+        <w:tab/>
+      </w:r>
+      <w:r>
+        <w:rPr>
+          <w:rFonts w:ascii="Arial" w:eastAsia="Arial" w:hAnsi="Arial" w:cs="Arial"/>
+          <w:b/>
+          <w:sz w:val="28"/>
+          <w:szCs w:val="28"/>
+        </w:rPr>
+        <w:tab/>
+        <w:t>(2019063331)</w:t>
+      </w:r>
+    </w:p>
+    <w:p>
+      <w:pPr>
+        <w:spacing w:after="0"/>
+        <w:rPr>
+          <w:rFonts w:ascii="Arial" w:eastAsia="Times New Roman" w:hAnsi="Arial" w:cs="Arial"/>
+          <w:b/>
+          <w:i/>
+          <w:sz w:val="28"/>
+          <w:szCs w:val="28"/>
+          <w:lang w:eastAsia="es-PE"/>
+        </w:rPr>
+      </w:pPr>
+    </w:p>
+    <w:p>
+      <w:pPr>
+        <w:spacing w:after="0"/>
         <w:jc w:val="center"/>
         <w:rPr>
           <w:rFonts w:ascii="Arial" w:eastAsia="Times New Roman" w:hAnsi="Arial" w:cs="Arial"/>
+          <w:sz w:val="32"/>
+          <w:szCs w:val="32"/>
+          <w:lang w:eastAsia="es-PE"/>
+        </w:rPr>
+      </w:pPr>
+    </w:p>
+    <w:p>
+      <w:pPr>
+        <w:spacing w:after="0"/>
+        <w:jc w:val="center"/>
+        <w:rPr>
+          <w:rFonts w:ascii="Arial" w:eastAsia="Times New Roman" w:hAnsi="Arial" w:cs="Arial"/>
+          <w:sz w:val="32"/>
+          <w:szCs w:val="32"/>
+          <w:lang w:eastAsia="es-PE"/>
+        </w:rPr>
+      </w:pPr>
+    </w:p>
+    <w:p>
+      <w:pPr>
+        <w:spacing w:after="0"/>
+        <w:jc w:val="center"/>
+        <w:rPr>
+          <w:rFonts w:ascii="Arial" w:eastAsia="Times New Roman" w:hAnsi="Arial" w:cs="Arial"/>
+          <w:sz w:val="32"/>
+          <w:szCs w:val="32"/>
+          <w:lang w:eastAsia="es-PE"/>
+        </w:rPr>
+      </w:pPr>
+    </w:p>
+    <w:p>
+      <w:pPr>
+        <w:spacing w:after="0"/>
+        <w:jc w:val="center"/>
+        <w:rPr>
+          <w:rFonts w:ascii="Arial" w:eastAsia="Times New Roman" w:hAnsi="Arial" w:cs="Arial"/>
+          <w:b/>
+          <w:sz w:val="32"/>
+          <w:szCs w:val="32"/>
+          <w:lang w:eastAsia="es-PE"/>
+        </w:rPr>
+      </w:pPr>
+      <w:r>
+        <w:rPr>
+          <w:rFonts w:ascii="Arial" w:eastAsia="Times New Roman" w:hAnsi="Arial" w:cs="Arial"/>
+          <w:b/>
+          <w:sz w:val="32"/>
+          <w:szCs w:val="32"/>
+          <w:lang w:eastAsia="es-PE"/>
+        </w:rPr>
+        <w:t>Tacna</w:t>
+      </w:r>
+      <w:r>
+        <w:rPr>
+          <w:rFonts w:ascii="Arial" w:eastAsia="Times New Roman" w:hAnsi="Arial" w:cs="Arial"/>
+          <w:b/>
+          <w:sz w:val="32"/>
+          <w:szCs w:val="32"/>
+          <w:lang w:eastAsia="es-PE"/>
+        </w:rPr>
+        <w:t xml:space="preserve"> –</w:t>
+      </w:r>
+      <w:r>
+        <w:rPr>
+          <w:rFonts w:ascii="Arial" w:eastAsia="Times New Roman" w:hAnsi="Arial" w:cs="Arial"/>
+          <w:b/>
+          <w:sz w:val="32"/>
+          <w:szCs w:val="32"/>
+          <w:lang w:eastAsia="es-PE"/>
+        </w:rPr>
+        <w:t xml:space="preserve"> </w:t>
+      </w:r>
+      <w:r>
+        <w:rPr>
+          <w:rFonts w:ascii="Arial" w:eastAsia="Times New Roman" w:hAnsi="Arial" w:cs="Arial"/>
+          <w:b/>
+          <w:sz w:val="32"/>
+          <w:szCs w:val="32"/>
+          <w:lang w:eastAsia="es-PE"/>
+        </w:rPr>
+        <w:t>Perú</w:t>
+      </w:r>
+    </w:p>
+    <w:p>
+      <w:pPr>
+        <w:spacing w:after="0"/>
+        <w:jc w:val="center"/>
+        <w:rPr>
+          <w:rFonts w:ascii="Arial" w:eastAsia="Times New Roman" w:hAnsi="Arial" w:cs="Arial"/>
+          <w:b/>
           <w:i/>
           <w:sz w:val="32"/>
           <w:szCs w:val="32"/>
@@ -394,298 +731,13 @@
       <w:r>
         <w:rPr>
           <w:rFonts w:ascii="Arial" w:eastAsia="Times New Roman" w:hAnsi="Arial" w:cs="Arial"/>
-          <w:sz w:val="32"/>
-          <w:szCs w:val="32"/>
-          <w:lang w:eastAsia="es-PE"/>
-        </w:rPr>
-        <w:t>Docente</w:t>
-      </w:r>
-      <w:r>
-        <w:rPr>
-          <w:rFonts w:ascii="Arial" w:eastAsia="Times New Roman" w:hAnsi="Arial" w:cs="Arial"/>
-          <w:sz w:val="32"/>
-          <w:szCs w:val="32"/>
-          <w:lang w:eastAsia="es-PE"/>
-        </w:rPr>
-        <w:t>:</w:t>
-      </w:r>
-      <w:r>
-        <w:rPr>
-          <w:rFonts w:ascii="Arial" w:eastAsia="Times New Roman" w:hAnsi="Arial" w:cs="Arial"/>
-          <w:sz w:val="32"/>
-          <w:szCs w:val="32"/>
-          <w:lang w:eastAsia="es-PE"/>
-        </w:rPr>
-        <w:t xml:space="preserve"> </w:t>
-      </w:r>
-      <w:r>
-        <w:rPr>
-          <w:rFonts w:ascii="Arial" w:eastAsia="Times New Roman" w:hAnsi="Arial" w:cs="Arial"/>
+          <w:b/>
           <w:i/>
           <w:sz w:val="32"/>
           <w:szCs w:val="32"/>
           <w:lang w:eastAsia="es-PE"/>
         </w:rPr>
-        <w:t>{Nombre de Docente}</w:t>
-      </w:r>
-    </w:p>
-    <w:p>
-      <w:pPr>
-        <w:spacing w:after="0"/>
-        <w:jc w:val="center"/>
-        <w:rPr>
-          <w:rFonts w:ascii="Arial" w:eastAsia="Times New Roman" w:hAnsi="Arial" w:cs="Arial"/>
-          <w:sz w:val="32"/>
-          <w:szCs w:val="32"/>
-          <w:lang w:eastAsia="es-PE"/>
-        </w:rPr>
-      </w:pPr>
-    </w:p>
-    <w:p>
-      <w:pPr>
-        <w:autoSpaceDE w:val="0"/>
-        <w:autoSpaceDN w:val="0"/>
-        <w:adjustRightInd w:val="0"/>
-        <w:spacing w:after="0"/>
-        <w:jc w:val="center"/>
-        <w:rPr>
-          <w:rFonts w:ascii="Arial" w:hAnsi="Arial" w:cs="Arial"/>
-          <w:b/>
-          <w:color w:val="5B9BD5" w:themeColor="accent1"/>
-          <w:sz w:val="16"/>
-          <w:szCs w:val="36"/>
-        </w:rPr>
-      </w:pPr>
-    </w:p>
-    <w:p>
-      <w:pPr>
-        <w:autoSpaceDE w:val="0"/>
-        <w:autoSpaceDN w:val="0"/>
-        <w:adjustRightInd w:val="0"/>
-        <w:spacing w:after="0"/>
-        <w:rPr>
-          <w:rFonts w:ascii="Arial" w:eastAsia="Times New Roman" w:hAnsi="Arial" w:cs="Arial"/>
-          <w:sz w:val="32"/>
-          <w:szCs w:val="32"/>
-          <w:lang w:eastAsia="es-PE"/>
-        </w:rPr>
-      </w:pPr>
-      <w:r>
-        <w:rPr>
-          <w:rFonts w:ascii="Arial" w:eastAsia="Times New Roman" w:hAnsi="Arial" w:cs="Arial"/>
-          <w:sz w:val="32"/>
-          <w:szCs w:val="32"/>
-          <w:lang w:eastAsia="es-PE"/>
-        </w:rPr>
-        <w:t>Integrantes:</w:t>
-      </w:r>
-    </w:p>
-    <w:p>
-      <w:pPr>
-        <w:autoSpaceDE w:val="0"/>
-        <w:autoSpaceDN w:val="0"/>
-        <w:adjustRightInd w:val="0"/>
-        <w:spacing w:after="0"/>
-        <w:rPr>
-          <w:rFonts w:ascii="Arial" w:hAnsi="Arial" w:cs="Arial"/>
-          <w:color w:val="5B9BD5" w:themeColor="accent1"/>
-          <w:sz w:val="16"/>
-          <w:szCs w:val="36"/>
-        </w:rPr>
-      </w:pPr>
-    </w:p>
-    <w:p>
-      <w:pPr>
-        <w:spacing w:after="0"/>
-        <w:rPr>
-          <w:rFonts w:ascii="Arial" w:eastAsia="Times New Roman" w:hAnsi="Arial" w:cs="Arial"/>
-          <w:b/>
-          <w:i/>
-          <w:sz w:val="28"/>
-          <w:szCs w:val="28"/>
-          <w:lang w:eastAsia="es-PE"/>
-        </w:rPr>
-      </w:pPr>
-      <w:r>
-        <w:rPr>
-          <w:rFonts w:ascii="Arial" w:eastAsia="Times New Roman" w:hAnsi="Arial" w:cs="Arial"/>
-          <w:b/>
-          <w:i/>
-          <w:sz w:val="28"/>
-          <w:szCs w:val="28"/>
-          <w:lang w:eastAsia="es-PE"/>
-        </w:rPr>
-        <w:t>{</w:t>
-      </w:r>
-      <w:r>
-        <w:rPr>
-          <w:rFonts w:ascii="Arial" w:eastAsia="Times New Roman" w:hAnsi="Arial" w:cs="Arial"/>
-          <w:b/>
-          <w:i/>
-          <w:sz w:val="28"/>
-          <w:szCs w:val="28"/>
-          <w:lang w:eastAsia="es-PE"/>
-        </w:rPr>
-        <w:t>Apellidos y Nombres del estu</w:t>
-      </w:r>
-      <w:r>
-        <w:rPr>
-          <w:rFonts w:ascii="Arial" w:eastAsia="Times New Roman" w:hAnsi="Arial" w:cs="Arial"/>
-          <w:b/>
-          <w:i/>
-          <w:sz w:val="28"/>
-          <w:szCs w:val="28"/>
-          <w:lang w:eastAsia="es-PE"/>
-        </w:rPr>
-        <w:t>diante</w:t>
-      </w:r>
-      <w:r>
-        <w:rPr>
-          <w:rFonts w:ascii="Arial" w:eastAsia="Times New Roman" w:hAnsi="Arial" w:cs="Arial"/>
-          <w:b/>
-          <w:i/>
-          <w:sz w:val="28"/>
-          <w:szCs w:val="28"/>
-          <w:lang w:eastAsia="es-PE"/>
-        </w:rPr>
-        <w:tab/>
-        <w:t>(código universitario)}</w:t>
-      </w:r>
-    </w:p>
-    <w:p>
-      <w:pPr>
-        <w:spacing w:after="0"/>
-        <w:jc w:val="center"/>
-        <w:rPr>
-          <w:rFonts w:ascii="Arial" w:eastAsia="Times New Roman" w:hAnsi="Arial" w:cs="Arial"/>
-          <w:sz w:val="32"/>
-          <w:szCs w:val="32"/>
-          <w:lang w:eastAsia="es-PE"/>
-        </w:rPr>
-      </w:pPr>
-    </w:p>
-    <w:p>
-      <w:pPr>
-        <w:spacing w:after="0"/>
-        <w:jc w:val="center"/>
-        <w:rPr>
-          <w:rFonts w:ascii="Arial" w:eastAsia="Times New Roman" w:hAnsi="Arial" w:cs="Arial"/>
-          <w:sz w:val="32"/>
-          <w:szCs w:val="32"/>
-          <w:lang w:eastAsia="es-PE"/>
-        </w:rPr>
-      </w:pPr>
-    </w:p>
-    <w:p>
-      <w:pPr>
-        <w:spacing w:after="0"/>
-        <w:jc w:val="center"/>
-        <w:rPr>
-          <w:rFonts w:ascii="Arial" w:eastAsia="Times New Roman" w:hAnsi="Arial" w:cs="Arial"/>
-          <w:sz w:val="32"/>
-          <w:szCs w:val="32"/>
-          <w:lang w:eastAsia="es-PE"/>
-        </w:rPr>
-      </w:pPr>
-    </w:p>
-    <w:p>
-      <w:pPr>
-        <w:spacing w:after="0"/>
-        <w:jc w:val="center"/>
-        <w:rPr>
-          <w:rFonts w:ascii="Arial" w:eastAsia="Times New Roman" w:hAnsi="Arial" w:cs="Arial"/>
-          <w:b/>
-          <w:sz w:val="32"/>
-          <w:szCs w:val="32"/>
-          <w:lang w:eastAsia="es-PE"/>
-        </w:rPr>
-      </w:pPr>
-      <w:r>
-        <w:rPr>
-          <w:rFonts w:ascii="Arial" w:eastAsia="Times New Roman" w:hAnsi="Arial" w:cs="Arial"/>
-          <w:b/>
-          <w:sz w:val="32"/>
-          <w:szCs w:val="32"/>
-          <w:lang w:eastAsia="es-PE"/>
-        </w:rPr>
-        <w:t>Tacna</w:t>
-      </w:r>
-      <w:r>
-        <w:rPr>
-          <w:rFonts w:ascii="Arial" w:eastAsia="Times New Roman" w:hAnsi="Arial" w:cs="Arial"/>
-          <w:b/>
-          <w:sz w:val="32"/>
-          <w:szCs w:val="32"/>
-          <w:lang w:eastAsia="es-PE"/>
-        </w:rPr>
-        <w:t xml:space="preserve"> –</w:t>
-      </w:r>
-      <w:r>
-        <w:rPr>
-          <w:rFonts w:ascii="Arial" w:eastAsia="Times New Roman" w:hAnsi="Arial" w:cs="Arial"/>
-          <w:b/>
-          <w:sz w:val="32"/>
-          <w:szCs w:val="32"/>
-          <w:lang w:eastAsia="es-PE"/>
-        </w:rPr>
-        <w:t xml:space="preserve"> </w:t>
-      </w:r>
-      <w:r>
-        <w:rPr>
-          <w:rFonts w:ascii="Arial" w:eastAsia="Times New Roman" w:hAnsi="Arial" w:cs="Arial"/>
-          <w:b/>
-          <w:sz w:val="32"/>
-          <w:szCs w:val="32"/>
-          <w:lang w:eastAsia="es-PE"/>
-        </w:rPr>
-        <w:t>Perú</w:t>
-      </w:r>
-    </w:p>
-    <w:p>
-      <w:pPr>
-        <w:spacing w:after="0"/>
-        <w:jc w:val="center"/>
-        <w:rPr>
-          <w:rFonts w:ascii="Arial" w:eastAsia="Times New Roman" w:hAnsi="Arial" w:cs="Arial"/>
-          <w:b/>
-          <w:i/>
-          <w:sz w:val="32"/>
-          <w:szCs w:val="32"/>
-          <w:lang w:eastAsia="es-PE"/>
-        </w:rPr>
-      </w:pPr>
-      <w:r>
-        <w:rPr>
-          <w:rFonts w:ascii="Arial" w:eastAsia="Times New Roman" w:hAnsi="Arial" w:cs="Arial"/>
-          <w:b/>
-          <w:i/>
-          <w:sz w:val="32"/>
-          <w:szCs w:val="32"/>
-          <w:lang w:eastAsia="es-PE"/>
-        </w:rPr>
-        <w:t>{</w:t>
-      </w:r>
-      <w:r>
-        <w:rPr>
-          <w:rFonts w:ascii="Arial" w:eastAsia="Times New Roman" w:hAnsi="Arial" w:cs="Arial"/>
-          <w:b/>
-          <w:i/>
-          <w:sz w:val="32"/>
-          <w:szCs w:val="32"/>
-          <w:lang w:eastAsia="es-PE"/>
-        </w:rPr>
-        <w:t>Añ</w:t>
-      </w:r>
-      <w:r>
-        <w:rPr>
-          <w:rFonts w:ascii="Arial" w:eastAsia="Times New Roman" w:hAnsi="Arial" w:cs="Arial"/>
-          <w:b/>
-          <w:i/>
-          <w:sz w:val="32"/>
-          <w:szCs w:val="32"/>
-          <w:lang w:eastAsia="es-PE"/>
-        </w:rPr>
-        <w:t>o}</w:t>
+        <w:t>2024</w:t>
       </w:r>
     </w:p>
     <w:p>
@@ -840,8 +892,12 @@
           <w:i/>
           <w:sz w:val="44"/>
           <w:szCs w:val="24"/>
-        </w:rPr>
-      </w:pPr>
+          <w:lang w:val="es-ES_tradnl"/>
+        </w:rPr>
+      </w:pPr>
+      <w:r>
+        <w:t xml:space="preserve"> </w:t>
+      </w:r>
       <w:r>
         <w:rPr>
           <w:rFonts w:ascii="Times New Roman" w:hAnsi="Times New Roman" w:cs="Times New Roman"/>
@@ -851,9 +907,8 @@
           <w:szCs w:val="24"/>
           <w:lang w:val="es-ES_tradnl"/>
         </w:rPr>
-        <w:t>{Nombre del Proyecto, lugar, a</w:t>
-      </w:r>
-      <w:proofErr w:type="spellStart"/>
+        <w:t>UPT-Sync Herramienta de apoyo para estudiantes</w:t>
+      </w:r>
       <w:r>
         <w:rPr>
           <w:rFonts w:ascii="Times New Roman" w:hAnsi="Times New Roman" w:cs="Times New Roman"/>
@@ -861,10 +916,10 @@
           <w:i/>
           <w:sz w:val="44"/>
           <w:szCs w:val="24"/>
-        </w:rPr>
-        <w:t>ño</w:t>
-      </w:r>
-      <w:proofErr w:type="spellEnd"/>
+          <w:lang w:val="es-ES_tradnl"/>
+        </w:rPr>
+        <w:t xml:space="preserve">, </w:t>
+      </w:r>
       <w:r>
         <w:rPr>
           <w:rFonts w:ascii="Times New Roman" w:hAnsi="Times New Roman" w:cs="Times New Roman"/>
@@ -872,14 +927,11 @@
           <w:i/>
           <w:sz w:val="44"/>
           <w:szCs w:val="24"/>
-        </w:rPr>
-        <w:t>}</w:t>
-      </w:r>
-    </w:p>
-    <w:p>
-      <w:pPr>
-        <w:spacing w:after="0" w:line="360" w:lineRule="auto"/>
-        <w:jc w:val="center"/>
+          <w:lang w:val="es-ES_tradnl"/>
+        </w:rPr>
+        <w:t>Tacna</w:t>
+      </w:r>
+      <w:r>
         <w:rPr>
           <w:rFonts w:ascii="Times New Roman" w:hAnsi="Times New Roman" w:cs="Times New Roman"/>
           <w:b/>
@@ -888,6 +940,32 @@
           <w:szCs w:val="24"/>
           <w:lang w:val="es-ES_tradnl"/>
         </w:rPr>
+        <w:t xml:space="preserve">, </w:t>
+      </w:r>
+      <w:r>
+        <w:rPr>
+          <w:rFonts w:ascii="Times New Roman" w:hAnsi="Times New Roman" w:cs="Times New Roman"/>
+          <w:b/>
+          <w:i/>
+          <w:sz w:val="44"/>
+          <w:szCs w:val="24"/>
+          <w:lang w:val="es-ES_tradnl"/>
+        </w:rPr>
+        <w:t>2024</w:t>
+      </w:r>
+    </w:p>
+    <w:p>
+      <w:pPr>
+        <w:spacing w:after="0" w:line="360" w:lineRule="auto"/>
+        <w:jc w:val="center"/>
+        <w:rPr>
+          <w:rFonts w:ascii="Times New Roman" w:hAnsi="Times New Roman" w:cs="Times New Roman"/>
+          <w:b/>
+          <w:i/>
+          <w:sz w:val="44"/>
+          <w:szCs w:val="24"/>
+          <w:lang w:val="es-ES_tradnl"/>
+        </w:rPr>
       </w:pPr>
     </w:p>
     <w:p>
@@ -975,7 +1053,17 @@
           <w:sz w:val="24"/>
           <w:szCs w:val="24"/>
         </w:rPr>
-        <w:t>{Nombre de autor(es)}</w:t>
+        <w:t>Caxi Calani, Luis Eduardo</w:t>
+      </w:r>
+      <w:r>
+        <w:rPr>
+          <w:rFonts w:ascii="Times New Roman" w:hAnsi="Times New Roman" w:cs="Times New Roman"/>
+          <w:b/>
+          <w:i/>
+          <w:sz w:val="24"/>
+          <w:szCs w:val="24"/>
+        </w:rPr>
+        <w:tab/>
       </w:r>
     </w:p>
     <w:p>
@@ -998,11 +1086,12 @@
           <w:sz w:val="24"/>
           <w:szCs w:val="24"/>
         </w:rPr>
-        <w:t>{Cargo que ocupa en la organización}</w:t>
-      </w:r>
-    </w:p>
-    <w:p>
-      <w:pPr>
+        <w:t>Delgado Castillo, Jesús Angel</w:t>
+      </w:r>
+    </w:p>
+    <w:p>
+      <w:pPr>
+        <w:spacing w:after="0" w:line="360" w:lineRule="auto"/>
         <w:jc w:val="right"/>
         <w:rPr>
           <w:rFonts w:ascii="Times New Roman" w:hAnsi="Times New Roman" w:cs="Times New Roman"/>
@@ -1020,7 +1109,7 @@
           <w:sz w:val="24"/>
           <w:szCs w:val="24"/>
         </w:rPr>
-        <w:t xml:space="preserve">{Fecha} </w:t>
+        <w:t>Desarrolladores</w:t>
       </w:r>
     </w:p>
     <w:p>
@@ -1029,10 +1118,21 @@
         <w:rPr>
           <w:rFonts w:ascii="Times New Roman" w:hAnsi="Times New Roman" w:cs="Times New Roman"/>
           <w:b/>
-          <w:sz w:val="24"/>
-          <w:szCs w:val="24"/>
-        </w:rPr>
-      </w:pPr>
+          <w:i/>
+          <w:sz w:val="24"/>
+          <w:szCs w:val="24"/>
+        </w:rPr>
+      </w:pPr>
+      <w:r>
+        <w:rPr>
+          <w:rFonts w:ascii="Times New Roman" w:hAnsi="Times New Roman" w:cs="Times New Roman"/>
+          <w:b/>
+          <w:i/>
+          <w:sz w:val="24"/>
+          <w:szCs w:val="24"/>
+        </w:rPr>
+        <w:t>10-12-24</w:t>
+      </w:r>
     </w:p>
     <w:p>
       <w:pPr>
@@ -1190,7 +1290,6 @@
                 <w:sz w:val="14"/>
                 <w:szCs w:val="24"/>
               </w:rPr>
-              <w:lastRenderedPageBreak/>
               <w:t>CONTROL DE VERSIONES</w:t>
             </w:r>
           </w:p>
@@ -1536,13 +1635,14 @@
       </w:sdtPr>
       <w:sdtEndPr>
         <w:rPr>
+          <w:rFonts w:ascii="Calibri" w:eastAsia="Calibri" w:hAnsi="Calibri" w:cs="Times New Roman"/>
           <w:lang w:val="es-PE"/>
         </w:rPr>
       </w:sdtEndPr>
       <w:sdtContent>
         <w:p>
           <w:pPr>
-            <w:pStyle w:val="TtulodeTDC"/>
+            <w:pStyle w:val="TtuloTDC"/>
             <w:spacing w:before="0" w:line="360" w:lineRule="auto"/>
           </w:pPr>
           <w:r>
@@ -2208,8 +2308,6 @@
               <w:sz w:val="24"/>
             </w:rPr>
           </w:pPr>
-          <w:bookmarkStart w:id="0" w:name="_GoBack"/>
-          <w:bookmarkEnd w:id="0"/>
         </w:p>
         <w:p>
           <w:pPr>
@@ -2438,33 +2536,11 @@
             <w:t>19</w:t>
           </w:r>
         </w:p>
-        <w:p>
-          <w:pPr>
-            <w:spacing w:after="0" w:line="360" w:lineRule="auto"/>
-            <w:rPr>
-              <w:lang w:val="es-ES"/>
-            </w:rPr>
-          </w:pPr>
-        </w:p>
-        <w:p>
-          <w:pPr>
-            <w:spacing w:after="0" w:line="360" w:lineRule="auto"/>
-            <w:rPr>
-              <w:lang w:val="es-ES"/>
-            </w:rPr>
-          </w:pPr>
-        </w:p>
       </w:sdtContent>
     </w:sdt>
     <w:p>
       <w:pPr>
         <w:spacing w:after="0" w:line="360" w:lineRule="auto"/>
-        <w:rPr>
-          <w:rFonts w:ascii="Times New Roman" w:hAnsi="Times New Roman" w:cs="Times New Roman"/>
-          <w:b/>
-          <w:sz w:val="24"/>
-          <w:szCs w:val="24"/>
-        </w:rPr>
       </w:pPr>
       <w:r>
         <w:rPr>
@@ -2477,10 +2553,2176 @@
       </w:r>
       <w:r>
         <w:rPr>
+          <w:b/>
+          <w:bCs/>
           <w:sz w:val="28"/>
         </w:rPr>
         <w:lastRenderedPageBreak/>
         <w:t>RESUMEN EJECUTIVO</w:t>
+      </w:r>
+    </w:p>
+    <w:p>
+      <w:pPr>
+        <w:pStyle w:val="Prrafodelista"/>
+        <w:spacing w:after="0" w:line="360" w:lineRule="auto"/>
+        <w:rPr>
+          <w:rFonts w:ascii="Times New Roman" w:hAnsi="Times New Roman" w:cs="Times New Roman"/>
+          <w:bCs/>
+          <w:sz w:val="24"/>
+          <w:szCs w:val="24"/>
+        </w:rPr>
+      </w:pPr>
+      <w:r>
+        <w:rPr>
+          <w:rFonts w:ascii="Times New Roman" w:hAnsi="Times New Roman" w:cs="Times New Roman"/>
+          <w:bCs/>
+          <w:sz w:val="24"/>
+          <w:szCs w:val="24"/>
+        </w:rPr>
+        <w:t>El proyecto UPT-Sync consiste en el desarrollo de una herramienta web y móvil para la gestión y justificación de inasistencias de estudiantes de la Universidad Privada de Tacna. Su propósito es modernizar y optimizar el proceso actual, reduciendo tiempos de respuesta, facilitando el seguimiento de solicitudes y centralizando la información de asistencias. El proyecto beneficiará tanto a estudiantes como a docentes, mejorando la eficiencia académica y reduciendo el uso de recursos físicos.</w:t>
+      </w:r>
+    </w:p>
+    <w:p>
+      <w:pPr>
+        <w:pStyle w:val="Prrafodelista"/>
+        <w:spacing w:after="0" w:line="360" w:lineRule="auto"/>
+        <w:rPr>
+          <w:rFonts w:ascii="Times New Roman" w:hAnsi="Times New Roman" w:cs="Times New Roman"/>
+          <w:bCs/>
+          <w:sz w:val="24"/>
+          <w:szCs w:val="24"/>
+        </w:rPr>
+      </w:pPr>
+    </w:p>
+    <w:p>
+      <w:pPr>
+        <w:pStyle w:val="Prrafodelista"/>
+        <w:numPr>
+          <w:ilvl w:val="0"/>
+          <w:numId w:val="6"/>
+        </w:numPr>
+        <w:spacing w:after="0" w:line="360" w:lineRule="auto"/>
+        <w:rPr>
+          <w:rFonts w:ascii="Times New Roman" w:hAnsi="Times New Roman" w:cs="Times New Roman"/>
+          <w:b/>
+          <w:sz w:val="24"/>
+          <w:szCs w:val="24"/>
+        </w:rPr>
+      </w:pPr>
+      <w:r>
+        <w:rPr>
+          <w:rFonts w:ascii="Times New Roman" w:hAnsi="Times New Roman" w:cs="Times New Roman"/>
+          <w:b/>
+          <w:sz w:val="24"/>
+          <w:szCs w:val="24"/>
+        </w:rPr>
+        <w:t>PROPUESTA NARRATIVA</w:t>
+      </w:r>
+    </w:p>
+    <w:p>
+      <w:pPr>
+        <w:pStyle w:val="Prrafodelista"/>
+        <w:numPr>
+          <w:ilvl w:val="1"/>
+          <w:numId w:val="6"/>
+        </w:numPr>
+        <w:spacing w:after="0" w:line="360" w:lineRule="auto"/>
+        <w:rPr>
+          <w:rFonts w:ascii="Times New Roman" w:hAnsi="Times New Roman" w:cs="Times New Roman"/>
+          <w:bCs/>
+          <w:sz w:val="24"/>
+          <w:szCs w:val="24"/>
+        </w:rPr>
+      </w:pPr>
+      <w:r>
+        <w:rPr>
+          <w:rFonts w:ascii="Times New Roman" w:hAnsi="Times New Roman" w:cs="Times New Roman"/>
+          <w:b/>
+          <w:sz w:val="24"/>
+          <w:szCs w:val="24"/>
+        </w:rPr>
+        <w:t xml:space="preserve"> PLANTEAMIENTO DEL PROBLEMA</w:t>
+      </w:r>
+      <w:r>
+        <w:rPr>
+          <w:rFonts w:ascii="Times New Roman" w:hAnsi="Times New Roman" w:cs="Times New Roman"/>
+          <w:b/>
+          <w:sz w:val="24"/>
+          <w:szCs w:val="24"/>
+        </w:rPr>
+        <w:br/>
+      </w:r>
+      <w:r>
+        <w:rPr>
+          <w:rFonts w:ascii="Times New Roman" w:hAnsi="Times New Roman" w:cs="Times New Roman"/>
+          <w:bCs/>
+          <w:sz w:val="24"/>
+          <w:szCs w:val="24"/>
+        </w:rPr>
+        <w:t>A</w:t>
+      </w:r>
+      <w:r>
+        <w:rPr>
+          <w:rFonts w:ascii="Times New Roman" w:hAnsi="Times New Roman" w:cs="Times New Roman"/>
+          <w:bCs/>
+          <w:sz w:val="24"/>
+          <w:szCs w:val="24"/>
+        </w:rPr>
+        <w:t>ctualmente, la justificación de inasistencias en la universidad es un proceso manual y presencial, lo que genera:</w:t>
+      </w:r>
+    </w:p>
+    <w:p>
+      <w:pPr>
+        <w:pStyle w:val="Prrafodelista"/>
+        <w:spacing w:after="0" w:line="360" w:lineRule="auto"/>
+        <w:ind w:left="1080"/>
+        <w:rPr>
+          <w:rFonts w:ascii="Times New Roman" w:hAnsi="Times New Roman" w:cs="Times New Roman"/>
+          <w:bCs/>
+          <w:sz w:val="24"/>
+          <w:szCs w:val="24"/>
+        </w:rPr>
+      </w:pPr>
+      <w:r>
+        <w:rPr>
+          <w:rFonts w:ascii="Times New Roman" w:hAnsi="Times New Roman" w:cs="Times New Roman"/>
+          <w:bCs/>
+          <w:sz w:val="24"/>
+          <w:szCs w:val="24"/>
+        </w:rPr>
+        <w:t>Ineficiencia: Tiempos de respuesta prolongados y riesgo de pérdida de documentación.</w:t>
+      </w:r>
+    </w:p>
+    <w:p>
+      <w:pPr>
+        <w:pStyle w:val="Prrafodelista"/>
+        <w:spacing w:after="0" w:line="360" w:lineRule="auto"/>
+        <w:ind w:left="1080"/>
+        <w:rPr>
+          <w:rFonts w:ascii="Times New Roman" w:hAnsi="Times New Roman" w:cs="Times New Roman"/>
+          <w:bCs/>
+          <w:sz w:val="24"/>
+          <w:szCs w:val="24"/>
+        </w:rPr>
+      </w:pPr>
+      <w:r>
+        <w:rPr>
+          <w:rFonts w:ascii="Times New Roman" w:hAnsi="Times New Roman" w:cs="Times New Roman"/>
+          <w:bCs/>
+          <w:sz w:val="24"/>
+          <w:szCs w:val="24"/>
+        </w:rPr>
+        <w:t>Falta de seguimiento: Estudiantes y docentes no pueden monitorear el estado de solicitudes.</w:t>
+      </w:r>
+    </w:p>
+    <w:p>
+      <w:pPr>
+        <w:pStyle w:val="Prrafodelista"/>
+        <w:spacing w:after="0" w:line="360" w:lineRule="auto"/>
+        <w:ind w:left="1080"/>
+        <w:rPr>
+          <w:rFonts w:ascii="Times New Roman" w:hAnsi="Times New Roman" w:cs="Times New Roman"/>
+          <w:bCs/>
+          <w:sz w:val="24"/>
+          <w:szCs w:val="24"/>
+        </w:rPr>
+      </w:pPr>
+      <w:r>
+        <w:rPr>
+          <w:rFonts w:ascii="Times New Roman" w:hAnsi="Times New Roman" w:cs="Times New Roman"/>
+          <w:bCs/>
+          <w:sz w:val="24"/>
+          <w:szCs w:val="24"/>
+        </w:rPr>
+        <w:t>Dificultad en gestión de datos: No existe un sistema centralizado ni reportes automatizados.</w:t>
+      </w:r>
+    </w:p>
+    <w:p>
+      <w:pPr>
+        <w:pStyle w:val="Prrafodelista"/>
+        <w:numPr>
+          <w:ilvl w:val="1"/>
+          <w:numId w:val="6"/>
+        </w:numPr>
+        <w:spacing w:after="0" w:line="360" w:lineRule="auto"/>
+        <w:rPr>
+          <w:rFonts w:ascii="Times New Roman" w:hAnsi="Times New Roman" w:cs="Times New Roman"/>
+          <w:b/>
+          <w:sz w:val="24"/>
+          <w:szCs w:val="24"/>
+        </w:rPr>
+      </w:pPr>
+      <w:r>
+        <w:rPr>
+          <w:rFonts w:ascii="Times New Roman" w:hAnsi="Times New Roman" w:cs="Times New Roman"/>
+          <w:b/>
+          <w:sz w:val="24"/>
+          <w:szCs w:val="24"/>
+        </w:rPr>
+        <w:t xml:space="preserve"> JUSTIFICACION DEL PROYECTO</w:t>
+      </w:r>
+    </w:p>
+    <w:p>
+      <w:pPr>
+        <w:spacing w:after="0" w:line="360" w:lineRule="auto"/>
+        <w:ind w:left="1080"/>
+        <w:rPr>
+          <w:rFonts w:ascii="Times New Roman" w:hAnsi="Times New Roman" w:cs="Times New Roman"/>
+          <w:bCs/>
+          <w:sz w:val="24"/>
+          <w:szCs w:val="24"/>
+        </w:rPr>
+      </w:pPr>
+      <w:r>
+        <w:rPr>
+          <w:rFonts w:ascii="Times New Roman" w:hAnsi="Times New Roman" w:cs="Times New Roman"/>
+          <w:bCs/>
+          <w:sz w:val="24"/>
+          <w:szCs w:val="24"/>
+        </w:rPr>
+        <w:t>La implementación del sistema UPT-Sync permitirá:</w:t>
+      </w:r>
+    </w:p>
+    <w:p>
+      <w:pPr>
+        <w:pStyle w:val="Prrafodelista"/>
+        <w:numPr>
+          <w:ilvl w:val="0"/>
+          <w:numId w:val="7"/>
+        </w:numPr>
+        <w:spacing w:after="0" w:line="360" w:lineRule="auto"/>
+        <w:rPr>
+          <w:rFonts w:ascii="Times New Roman" w:hAnsi="Times New Roman" w:cs="Times New Roman"/>
+          <w:bCs/>
+          <w:sz w:val="24"/>
+          <w:szCs w:val="24"/>
+        </w:rPr>
+      </w:pPr>
+      <w:r>
+        <w:rPr>
+          <w:rFonts w:ascii="Times New Roman" w:hAnsi="Times New Roman" w:cs="Times New Roman"/>
+          <w:bCs/>
+          <w:sz w:val="24"/>
+          <w:szCs w:val="24"/>
+        </w:rPr>
+        <w:t>Automatizar el proceso de justificación de inasistencias.</w:t>
+      </w:r>
+    </w:p>
+    <w:p>
+      <w:pPr>
+        <w:pStyle w:val="Prrafodelista"/>
+        <w:numPr>
+          <w:ilvl w:val="0"/>
+          <w:numId w:val="7"/>
+        </w:numPr>
+        <w:spacing w:after="0" w:line="360" w:lineRule="auto"/>
+        <w:rPr>
+          <w:rFonts w:ascii="Times New Roman" w:hAnsi="Times New Roman" w:cs="Times New Roman"/>
+          <w:bCs/>
+          <w:sz w:val="24"/>
+          <w:szCs w:val="24"/>
+        </w:rPr>
+      </w:pPr>
+      <w:r>
+        <w:rPr>
+          <w:rFonts w:ascii="Times New Roman" w:hAnsi="Times New Roman" w:cs="Times New Roman"/>
+          <w:bCs/>
+          <w:sz w:val="24"/>
+          <w:szCs w:val="24"/>
+        </w:rPr>
+        <w:t>Mejorar la transparencia y accesibilidad a la información.</w:t>
+      </w:r>
+    </w:p>
+    <w:p>
+      <w:pPr>
+        <w:pStyle w:val="Prrafodelista"/>
+        <w:numPr>
+          <w:ilvl w:val="0"/>
+          <w:numId w:val="7"/>
+        </w:numPr>
+        <w:spacing w:after="0" w:line="360" w:lineRule="auto"/>
+        <w:rPr>
+          <w:rFonts w:ascii="Times New Roman" w:hAnsi="Times New Roman" w:cs="Times New Roman"/>
+          <w:bCs/>
+          <w:sz w:val="24"/>
+          <w:szCs w:val="24"/>
+        </w:rPr>
+      </w:pPr>
+      <w:r>
+        <w:rPr>
+          <w:rFonts w:ascii="Times New Roman" w:hAnsi="Times New Roman" w:cs="Times New Roman"/>
+          <w:bCs/>
+          <w:sz w:val="24"/>
+          <w:szCs w:val="24"/>
+        </w:rPr>
+        <w:t>Facilitar la toma de decisiones mediante reportes automatizados.</w:t>
+      </w:r>
+    </w:p>
+    <w:p>
+      <w:pPr>
+        <w:pStyle w:val="Prrafodelista"/>
+        <w:numPr>
+          <w:ilvl w:val="0"/>
+          <w:numId w:val="7"/>
+        </w:numPr>
+        <w:spacing w:after="0" w:line="360" w:lineRule="auto"/>
+        <w:rPr>
+          <w:rFonts w:ascii="Times New Roman" w:hAnsi="Times New Roman" w:cs="Times New Roman"/>
+          <w:bCs/>
+          <w:sz w:val="24"/>
+          <w:szCs w:val="24"/>
+        </w:rPr>
+      </w:pPr>
+      <w:r>
+        <w:rPr>
+          <w:rFonts w:ascii="Times New Roman" w:hAnsi="Times New Roman" w:cs="Times New Roman"/>
+          <w:bCs/>
+          <w:sz w:val="24"/>
+          <w:szCs w:val="24"/>
+        </w:rPr>
+        <w:t>Contribuir a la modernización digital de la universidad.</w:t>
+      </w:r>
+    </w:p>
+    <w:p>
+      <w:pPr>
+        <w:spacing w:after="0" w:line="360" w:lineRule="auto"/>
+        <w:rPr>
+          <w:rFonts w:ascii="Times New Roman" w:hAnsi="Times New Roman" w:cs="Times New Roman"/>
+          <w:b/>
+          <w:sz w:val="24"/>
+          <w:szCs w:val="24"/>
+        </w:rPr>
+      </w:pPr>
+    </w:p>
+    <w:p>
+      <w:pPr>
+        <w:pStyle w:val="Prrafodelista"/>
+        <w:numPr>
+          <w:ilvl w:val="0"/>
+          <w:numId w:val="6"/>
+        </w:numPr>
+        <w:spacing w:after="0" w:line="360" w:lineRule="auto"/>
+        <w:rPr>
+          <w:rFonts w:ascii="Times New Roman" w:hAnsi="Times New Roman" w:cs="Times New Roman"/>
+          <w:b/>
+          <w:sz w:val="24"/>
+          <w:szCs w:val="24"/>
+        </w:rPr>
+      </w:pPr>
+      <w:r>
+        <w:rPr>
+          <w:rFonts w:ascii="Times New Roman" w:hAnsi="Times New Roman" w:cs="Times New Roman"/>
+          <w:b/>
+          <w:sz w:val="24"/>
+          <w:szCs w:val="24"/>
+        </w:rPr>
+        <w:t>OBJETIVO GENERAL</w:t>
+      </w:r>
+      <w:r>
+        <w:rPr>
+          <w:rFonts w:ascii="Times New Roman" w:hAnsi="Times New Roman" w:cs="Times New Roman"/>
+          <w:b/>
+          <w:sz w:val="24"/>
+          <w:szCs w:val="24"/>
+        </w:rPr>
+        <w:br/>
+      </w:r>
+      <w:r>
+        <w:rPr>
+          <w:rFonts w:ascii="Times New Roman" w:hAnsi="Times New Roman" w:cs="Times New Roman"/>
+          <w:bCs/>
+          <w:sz w:val="24"/>
+          <w:szCs w:val="24"/>
+        </w:rPr>
+        <w:t>Implementar una plataforma web y móvil que optimice el proceso de gestión y justificación de inasistencias de los estudiantes, mejorando la eficiencia, accesibilidad y transparencia del sistema actual.</w:t>
+      </w:r>
+    </w:p>
+    <w:p>
+      <w:pPr>
+        <w:pStyle w:val="Prrafodelista"/>
+        <w:numPr>
+          <w:ilvl w:val="0"/>
+          <w:numId w:val="6"/>
+        </w:numPr>
+        <w:spacing w:after="0" w:line="360" w:lineRule="auto"/>
+        <w:rPr>
+          <w:rFonts w:ascii="Times New Roman" w:hAnsi="Times New Roman" w:cs="Times New Roman"/>
+          <w:b/>
+          <w:sz w:val="24"/>
+          <w:szCs w:val="24"/>
+        </w:rPr>
+      </w:pPr>
+      <w:r>
+        <w:rPr>
+          <w:rFonts w:ascii="Times New Roman" w:hAnsi="Times New Roman" w:cs="Times New Roman"/>
+          <w:b/>
+          <w:sz w:val="24"/>
+          <w:szCs w:val="24"/>
+        </w:rPr>
+        <w:t>BENEFICIOS</w:t>
+      </w:r>
+    </w:p>
+    <w:p>
+      <w:pPr>
+        <w:pStyle w:val="Prrafodelista"/>
+        <w:spacing w:after="0" w:line="240" w:lineRule="auto"/>
+        <w:rPr>
+          <w:rFonts w:ascii="Times New Roman" w:eastAsia="Times New Roman" w:hAnsi="Times New Roman" w:cs="Times New Roman"/>
+          <w:sz w:val="24"/>
+          <w:szCs w:val="24"/>
+          <w:lang w:eastAsia="es-PE"/>
+        </w:rPr>
+      </w:pPr>
+      <w:r>
+        <w:rPr>
+          <w:rFonts w:ascii="Times New Roman" w:eastAsia="Times New Roman" w:hAnsi="Symbol" w:cs="Times New Roman"/>
+          <w:sz w:val="24"/>
+          <w:szCs w:val="24"/>
+          <w:lang w:eastAsia="es-PE"/>
+        </w:rPr>
+        <w:t></w:t>
+      </w:r>
+      <w:r>
+        <w:rPr>
+          <w:rFonts w:ascii="Times New Roman" w:eastAsia="Times New Roman" w:hAnsi="Times New Roman" w:cs="Times New Roman"/>
+          <w:sz w:val="24"/>
+          <w:szCs w:val="24"/>
+          <w:lang w:eastAsia="es-PE"/>
+        </w:rPr>
+        <w:t xml:space="preserve">  </w:t>
+      </w:r>
+      <w:r>
+        <w:rPr>
+          <w:rFonts w:ascii="Times New Roman" w:eastAsia="Times New Roman" w:hAnsi="Times New Roman" w:cs="Times New Roman"/>
+          <w:b/>
+          <w:bCs/>
+          <w:sz w:val="24"/>
+          <w:szCs w:val="24"/>
+          <w:lang w:eastAsia="es-PE"/>
+        </w:rPr>
+        <w:t>Estudiantes:</w:t>
+      </w:r>
+      <w:r>
+        <w:rPr>
+          <w:rFonts w:ascii="Times New Roman" w:eastAsia="Times New Roman" w:hAnsi="Times New Roman" w:cs="Times New Roman"/>
+          <w:sz w:val="24"/>
+          <w:szCs w:val="24"/>
+          <w:lang w:eastAsia="es-PE"/>
+        </w:rPr>
+        <w:t xml:space="preserve"> Proceso simplificado, notificaciones automáticas y seguimiento en tiempo real.</w:t>
+      </w:r>
+    </w:p>
+    <w:p>
+      <w:pPr>
+        <w:pStyle w:val="Prrafodelista"/>
+        <w:spacing w:after="0" w:line="240" w:lineRule="auto"/>
+        <w:rPr>
+          <w:rFonts w:ascii="Times New Roman" w:eastAsia="Times New Roman" w:hAnsi="Times New Roman" w:cs="Times New Roman"/>
+          <w:sz w:val="24"/>
+          <w:szCs w:val="24"/>
+          <w:lang w:eastAsia="es-PE"/>
+        </w:rPr>
+      </w:pPr>
+      <w:r>
+        <w:rPr>
+          <w:rFonts w:ascii="Times New Roman" w:eastAsia="Times New Roman" w:hAnsi="Symbol" w:cs="Times New Roman"/>
+          <w:sz w:val="24"/>
+          <w:szCs w:val="24"/>
+          <w:lang w:eastAsia="es-PE"/>
+        </w:rPr>
+        <w:lastRenderedPageBreak/>
+        <w:t></w:t>
+      </w:r>
+      <w:r>
+        <w:rPr>
+          <w:rFonts w:ascii="Times New Roman" w:eastAsia="Times New Roman" w:hAnsi="Times New Roman" w:cs="Times New Roman"/>
+          <w:sz w:val="24"/>
+          <w:szCs w:val="24"/>
+          <w:lang w:eastAsia="es-PE"/>
+        </w:rPr>
+        <w:t xml:space="preserve">  </w:t>
+      </w:r>
+      <w:r>
+        <w:rPr>
+          <w:rFonts w:ascii="Times New Roman" w:eastAsia="Times New Roman" w:hAnsi="Times New Roman" w:cs="Times New Roman"/>
+          <w:b/>
+          <w:bCs/>
+          <w:sz w:val="24"/>
+          <w:szCs w:val="24"/>
+          <w:lang w:eastAsia="es-PE"/>
+        </w:rPr>
+        <w:t>Docentes:</w:t>
+      </w:r>
+      <w:r>
+        <w:rPr>
+          <w:rFonts w:ascii="Times New Roman" w:eastAsia="Times New Roman" w:hAnsi="Times New Roman" w:cs="Times New Roman"/>
+          <w:sz w:val="24"/>
+          <w:szCs w:val="24"/>
+          <w:lang w:eastAsia="es-PE"/>
+        </w:rPr>
+        <w:t xml:space="preserve"> Reducción de carga administrativa, gestión centralizada de solicitudes y generación de reportes.</w:t>
+      </w:r>
+    </w:p>
+    <w:p>
+      <w:pPr>
+        <w:pStyle w:val="Prrafodelista"/>
+        <w:spacing w:after="0" w:line="360" w:lineRule="auto"/>
+        <w:rPr>
+          <w:rFonts w:ascii="Times New Roman" w:eastAsia="Times New Roman" w:hAnsi="Times New Roman" w:cs="Times New Roman"/>
+          <w:sz w:val="24"/>
+          <w:szCs w:val="24"/>
+          <w:lang w:eastAsia="es-PE"/>
+        </w:rPr>
+      </w:pPr>
+      <w:r>
+        <w:rPr>
+          <w:rFonts w:ascii="Times New Roman" w:eastAsia="Times New Roman" w:hAnsi="Symbol" w:cs="Times New Roman"/>
+          <w:sz w:val="24"/>
+          <w:szCs w:val="24"/>
+          <w:lang w:eastAsia="es-PE"/>
+        </w:rPr>
+        <w:t></w:t>
+      </w:r>
+      <w:r>
+        <w:rPr>
+          <w:rFonts w:ascii="Times New Roman" w:eastAsia="Times New Roman" w:hAnsi="Times New Roman" w:cs="Times New Roman"/>
+          <w:sz w:val="24"/>
+          <w:szCs w:val="24"/>
+          <w:lang w:eastAsia="es-PE"/>
+        </w:rPr>
+        <w:t xml:space="preserve">  </w:t>
+      </w:r>
+      <w:r>
+        <w:rPr>
+          <w:rFonts w:ascii="Times New Roman" w:eastAsia="Times New Roman" w:hAnsi="Times New Roman" w:cs="Times New Roman"/>
+          <w:b/>
+          <w:bCs/>
+          <w:sz w:val="24"/>
+          <w:szCs w:val="24"/>
+          <w:lang w:eastAsia="es-PE"/>
+        </w:rPr>
+        <w:t>Administración:</w:t>
+      </w:r>
+      <w:r>
+        <w:rPr>
+          <w:rFonts w:ascii="Times New Roman" w:eastAsia="Times New Roman" w:hAnsi="Times New Roman" w:cs="Times New Roman"/>
+          <w:sz w:val="24"/>
+          <w:szCs w:val="24"/>
+          <w:lang w:eastAsia="es-PE"/>
+        </w:rPr>
+        <w:t xml:space="preserve"> Ahorro en recursos físicos, automatización del proceso y mayor control académico.</w:t>
+      </w:r>
+    </w:p>
+    <w:p>
+      <w:pPr>
+        <w:pStyle w:val="Prrafodelista"/>
+        <w:spacing w:after="0" w:line="360" w:lineRule="auto"/>
+        <w:rPr>
+          <w:rFonts w:ascii="Times New Roman" w:hAnsi="Times New Roman" w:cs="Times New Roman"/>
+          <w:b/>
+          <w:sz w:val="24"/>
+          <w:szCs w:val="24"/>
+        </w:rPr>
+      </w:pPr>
+    </w:p>
+    <w:p>
+      <w:pPr>
+        <w:pStyle w:val="Prrafodelista"/>
+        <w:numPr>
+          <w:ilvl w:val="0"/>
+          <w:numId w:val="6"/>
+        </w:numPr>
+        <w:spacing w:after="0" w:line="360" w:lineRule="auto"/>
+        <w:rPr>
+          <w:rFonts w:ascii="Times New Roman" w:hAnsi="Times New Roman" w:cs="Times New Roman"/>
+          <w:b/>
+          <w:sz w:val="24"/>
+          <w:szCs w:val="24"/>
+        </w:rPr>
+      </w:pPr>
+      <w:r>
+        <w:rPr>
+          <w:rFonts w:ascii="Times New Roman" w:hAnsi="Times New Roman" w:cs="Times New Roman"/>
+          <w:b/>
+          <w:sz w:val="24"/>
+          <w:szCs w:val="24"/>
+        </w:rPr>
+        <w:t>ALCANCE</w:t>
+      </w:r>
+    </w:p>
+    <w:p>
+      <w:pPr>
+        <w:pStyle w:val="Prrafodelista"/>
+        <w:spacing w:after="0" w:line="360" w:lineRule="auto"/>
+        <w:rPr>
+          <w:rFonts w:ascii="Times New Roman" w:hAnsi="Times New Roman" w:cs="Times New Roman"/>
+          <w:bCs/>
+          <w:sz w:val="24"/>
+          <w:szCs w:val="24"/>
+        </w:rPr>
+      </w:pPr>
+      <w:r>
+        <w:rPr>
+          <w:rFonts w:ascii="Times New Roman" w:hAnsi="Times New Roman" w:cs="Times New Roman"/>
+          <w:bCs/>
+          <w:sz w:val="24"/>
+          <w:szCs w:val="24"/>
+        </w:rPr>
+        <w:t>El sistema incluirá:</w:t>
+      </w:r>
+    </w:p>
+    <w:p>
+      <w:pPr>
+        <w:pStyle w:val="Prrafodelista"/>
+        <w:numPr>
+          <w:ilvl w:val="0"/>
+          <w:numId w:val="8"/>
+        </w:numPr>
+        <w:spacing w:after="0" w:line="360" w:lineRule="auto"/>
+        <w:rPr>
+          <w:rFonts w:ascii="Times New Roman" w:hAnsi="Times New Roman" w:cs="Times New Roman"/>
+          <w:bCs/>
+          <w:sz w:val="24"/>
+          <w:szCs w:val="24"/>
+        </w:rPr>
+      </w:pPr>
+      <w:r>
+        <w:rPr>
+          <w:rFonts w:ascii="Times New Roman" w:hAnsi="Times New Roman" w:cs="Times New Roman"/>
+          <w:bCs/>
+          <w:sz w:val="24"/>
+          <w:szCs w:val="24"/>
+        </w:rPr>
+        <w:t>Módulo de gestión de asistencias y justificaciones.</w:t>
+      </w:r>
+    </w:p>
+    <w:p>
+      <w:pPr>
+        <w:pStyle w:val="Prrafodelista"/>
+        <w:numPr>
+          <w:ilvl w:val="0"/>
+          <w:numId w:val="8"/>
+        </w:numPr>
+        <w:spacing w:after="0" w:line="360" w:lineRule="auto"/>
+        <w:rPr>
+          <w:rFonts w:ascii="Times New Roman" w:hAnsi="Times New Roman" w:cs="Times New Roman"/>
+          <w:bCs/>
+          <w:sz w:val="24"/>
+          <w:szCs w:val="24"/>
+        </w:rPr>
+      </w:pPr>
+      <w:r>
+        <w:rPr>
+          <w:rFonts w:ascii="Times New Roman" w:hAnsi="Times New Roman" w:cs="Times New Roman"/>
+          <w:bCs/>
+          <w:sz w:val="24"/>
+          <w:szCs w:val="24"/>
+        </w:rPr>
+        <w:t>Aplicación web y móvil con interfaz intuitiva.</w:t>
+      </w:r>
+    </w:p>
+    <w:p>
+      <w:pPr>
+        <w:pStyle w:val="Prrafodelista"/>
+        <w:numPr>
+          <w:ilvl w:val="0"/>
+          <w:numId w:val="8"/>
+        </w:numPr>
+        <w:spacing w:after="0" w:line="360" w:lineRule="auto"/>
+        <w:rPr>
+          <w:rFonts w:ascii="Times New Roman" w:hAnsi="Times New Roman" w:cs="Times New Roman"/>
+          <w:bCs/>
+          <w:sz w:val="24"/>
+          <w:szCs w:val="24"/>
+        </w:rPr>
+      </w:pPr>
+      <w:r>
+        <w:rPr>
+          <w:rFonts w:ascii="Times New Roman" w:hAnsi="Times New Roman" w:cs="Times New Roman"/>
+          <w:bCs/>
+          <w:sz w:val="24"/>
+          <w:szCs w:val="24"/>
+        </w:rPr>
+        <w:t>Sistema de notificaciones automáticas y generación de reportes.</w:t>
+      </w:r>
+    </w:p>
+    <w:p>
+      <w:pPr>
+        <w:pStyle w:val="Prrafodelista"/>
+        <w:numPr>
+          <w:ilvl w:val="0"/>
+          <w:numId w:val="8"/>
+        </w:numPr>
+        <w:spacing w:after="0" w:line="360" w:lineRule="auto"/>
+        <w:rPr>
+          <w:rFonts w:ascii="Times New Roman" w:hAnsi="Times New Roman" w:cs="Times New Roman"/>
+          <w:bCs/>
+          <w:sz w:val="24"/>
+          <w:szCs w:val="24"/>
+        </w:rPr>
+      </w:pPr>
+      <w:r>
+        <w:rPr>
+          <w:rFonts w:ascii="Times New Roman" w:hAnsi="Times New Roman" w:cs="Times New Roman"/>
+          <w:bCs/>
+          <w:sz w:val="24"/>
+          <w:szCs w:val="24"/>
+        </w:rPr>
+        <w:t>Integración con la Intranet de la universidad.</w:t>
+      </w:r>
+    </w:p>
+    <w:p>
+      <w:pPr>
+        <w:pStyle w:val="Prrafodelista"/>
+        <w:spacing w:after="0" w:line="360" w:lineRule="auto"/>
+        <w:rPr>
+          <w:rFonts w:ascii="Times New Roman" w:hAnsi="Times New Roman" w:cs="Times New Roman"/>
+          <w:b/>
+          <w:sz w:val="24"/>
+          <w:szCs w:val="24"/>
+        </w:rPr>
+      </w:pPr>
+    </w:p>
+    <w:p>
+      <w:pPr>
+        <w:pStyle w:val="Prrafodelista"/>
+        <w:numPr>
+          <w:ilvl w:val="0"/>
+          <w:numId w:val="6"/>
+        </w:numPr>
+        <w:spacing w:after="0" w:line="360" w:lineRule="auto"/>
+        <w:rPr>
+          <w:rFonts w:ascii="Times New Roman" w:hAnsi="Times New Roman" w:cs="Times New Roman"/>
+          <w:b/>
+          <w:sz w:val="24"/>
+          <w:szCs w:val="24"/>
+        </w:rPr>
+      </w:pPr>
+      <w:r>
+        <w:rPr>
+          <w:rFonts w:ascii="Times New Roman" w:hAnsi="Times New Roman" w:cs="Times New Roman"/>
+          <w:b/>
+          <w:sz w:val="24"/>
+          <w:szCs w:val="24"/>
+        </w:rPr>
+        <w:t>REQUERIMIENTOS DEL SISTEMA</w:t>
+      </w:r>
+    </w:p>
+    <w:p>
+      <w:pPr>
+        <w:pStyle w:val="Prrafodelista"/>
+        <w:numPr>
+          <w:ilvl w:val="0"/>
+          <w:numId w:val="9"/>
+        </w:numPr>
+        <w:spacing w:after="0" w:line="360" w:lineRule="auto"/>
+        <w:rPr>
+          <w:rFonts w:ascii="Times New Roman" w:hAnsi="Times New Roman" w:cs="Times New Roman"/>
+          <w:bCs/>
+          <w:sz w:val="24"/>
+          <w:szCs w:val="24"/>
+          <w:lang w:val="en-US"/>
+        </w:rPr>
+      </w:pPr>
+      <w:r>
+        <w:rPr>
+          <w:rFonts w:ascii="Times New Roman" w:hAnsi="Times New Roman" w:cs="Times New Roman"/>
+          <w:bCs/>
+          <w:sz w:val="24"/>
+          <w:szCs w:val="24"/>
+          <w:lang w:val="en-US"/>
+        </w:rPr>
+        <w:t>Frontend: React.js (Web), Flutter (Móvil).</w:t>
+      </w:r>
+    </w:p>
+    <w:p>
+      <w:pPr>
+        <w:pStyle w:val="Prrafodelista"/>
+        <w:numPr>
+          <w:ilvl w:val="0"/>
+          <w:numId w:val="9"/>
+        </w:numPr>
+        <w:spacing w:after="0" w:line="360" w:lineRule="auto"/>
+        <w:rPr>
+          <w:rFonts w:ascii="Times New Roman" w:hAnsi="Times New Roman" w:cs="Times New Roman"/>
+          <w:bCs/>
+          <w:sz w:val="24"/>
+          <w:szCs w:val="24"/>
+          <w:lang w:val="en-US"/>
+        </w:rPr>
+      </w:pPr>
+      <w:r>
+        <w:rPr>
+          <w:rFonts w:ascii="Times New Roman" w:hAnsi="Times New Roman" w:cs="Times New Roman"/>
+          <w:bCs/>
+          <w:sz w:val="24"/>
+          <w:szCs w:val="24"/>
+          <w:lang w:val="en-US"/>
+        </w:rPr>
+        <w:t>Backend: Node.js y PostgreSQL.</w:t>
+      </w:r>
+    </w:p>
+    <w:p>
+      <w:pPr>
+        <w:pStyle w:val="Prrafodelista"/>
+        <w:numPr>
+          <w:ilvl w:val="0"/>
+          <w:numId w:val="9"/>
+        </w:numPr>
+        <w:spacing w:after="0" w:line="360" w:lineRule="auto"/>
+        <w:rPr>
+          <w:rFonts w:ascii="Times New Roman" w:hAnsi="Times New Roman" w:cs="Times New Roman"/>
+          <w:bCs/>
+          <w:sz w:val="24"/>
+          <w:szCs w:val="24"/>
+        </w:rPr>
+      </w:pPr>
+      <w:r>
+        <w:rPr>
+          <w:rFonts w:ascii="Times New Roman" w:hAnsi="Times New Roman" w:cs="Times New Roman"/>
+          <w:bCs/>
+          <w:sz w:val="24"/>
+          <w:szCs w:val="24"/>
+        </w:rPr>
+        <w:t>Infraestructura: Servidor en Azure.</w:t>
+      </w:r>
+    </w:p>
+    <w:p>
+      <w:pPr>
+        <w:pStyle w:val="Prrafodelista"/>
+        <w:numPr>
+          <w:ilvl w:val="0"/>
+          <w:numId w:val="9"/>
+        </w:numPr>
+        <w:spacing w:after="0" w:line="360" w:lineRule="auto"/>
+        <w:rPr>
+          <w:rFonts w:ascii="Times New Roman" w:hAnsi="Times New Roman" w:cs="Times New Roman"/>
+          <w:bCs/>
+          <w:sz w:val="24"/>
+          <w:szCs w:val="24"/>
+        </w:rPr>
+      </w:pPr>
+      <w:r>
+        <w:rPr>
+          <w:rFonts w:ascii="Times New Roman" w:hAnsi="Times New Roman" w:cs="Times New Roman"/>
+          <w:bCs/>
+          <w:sz w:val="24"/>
+          <w:szCs w:val="24"/>
+        </w:rPr>
+        <w:t>Otros: Sistema de control de versiones (Git), herramientas como VS Code y Android Studio.</w:t>
+      </w:r>
+    </w:p>
+    <w:p>
+      <w:pPr>
+        <w:pStyle w:val="Prrafodelista"/>
+        <w:spacing w:after="0" w:line="360" w:lineRule="auto"/>
+        <w:ind w:left="1440"/>
+        <w:rPr>
+          <w:rFonts w:ascii="Times New Roman" w:hAnsi="Times New Roman" w:cs="Times New Roman"/>
+          <w:bCs/>
+          <w:sz w:val="24"/>
+          <w:szCs w:val="24"/>
+        </w:rPr>
+      </w:pPr>
+    </w:p>
+    <w:p>
+      <w:pPr>
+        <w:pStyle w:val="Prrafodelista"/>
+        <w:numPr>
+          <w:ilvl w:val="0"/>
+          <w:numId w:val="6"/>
+        </w:numPr>
+        <w:spacing w:after="0" w:line="360" w:lineRule="auto"/>
+        <w:rPr>
+          <w:rFonts w:ascii="Times New Roman" w:hAnsi="Times New Roman" w:cs="Times New Roman"/>
+          <w:b/>
+          <w:sz w:val="24"/>
+          <w:szCs w:val="24"/>
+        </w:rPr>
+      </w:pPr>
+      <w:r>
+        <w:rPr>
+          <w:rFonts w:ascii="Times New Roman" w:hAnsi="Times New Roman" w:cs="Times New Roman"/>
+          <w:b/>
+          <w:sz w:val="24"/>
+          <w:szCs w:val="24"/>
+        </w:rPr>
+        <w:t>RESTRICCIONES</w:t>
+      </w:r>
+    </w:p>
+    <w:p>
+      <w:pPr>
+        <w:pStyle w:val="Prrafodelista"/>
+        <w:numPr>
+          <w:ilvl w:val="0"/>
+          <w:numId w:val="10"/>
+        </w:numPr>
+        <w:spacing w:after="0" w:line="360" w:lineRule="auto"/>
+        <w:rPr>
+          <w:rFonts w:ascii="Times New Roman" w:hAnsi="Times New Roman" w:cs="Times New Roman"/>
+          <w:bCs/>
+          <w:sz w:val="24"/>
+          <w:szCs w:val="24"/>
+        </w:rPr>
+      </w:pPr>
+      <w:r>
+        <w:rPr>
+          <w:rFonts w:ascii="Times New Roman" w:hAnsi="Times New Roman" w:cs="Times New Roman"/>
+          <w:bCs/>
+          <w:sz w:val="24"/>
+          <w:szCs w:val="24"/>
+        </w:rPr>
+        <w:t>Dependencia de la conectividad a internet.</w:t>
+      </w:r>
+    </w:p>
+    <w:p>
+      <w:pPr>
+        <w:pStyle w:val="Prrafodelista"/>
+        <w:numPr>
+          <w:ilvl w:val="0"/>
+          <w:numId w:val="10"/>
+        </w:numPr>
+        <w:spacing w:after="0" w:line="360" w:lineRule="auto"/>
+        <w:rPr>
+          <w:rFonts w:ascii="Times New Roman" w:hAnsi="Times New Roman" w:cs="Times New Roman"/>
+          <w:bCs/>
+          <w:sz w:val="24"/>
+          <w:szCs w:val="24"/>
+        </w:rPr>
+      </w:pPr>
+      <w:r>
+        <w:rPr>
+          <w:rFonts w:ascii="Times New Roman" w:hAnsi="Times New Roman" w:cs="Times New Roman"/>
+          <w:bCs/>
+          <w:sz w:val="24"/>
+          <w:szCs w:val="24"/>
+        </w:rPr>
+        <w:t>Limitación de presupuesto y tiempo.</w:t>
+      </w:r>
+    </w:p>
+    <w:p>
+      <w:pPr>
+        <w:pStyle w:val="Prrafodelista"/>
+        <w:numPr>
+          <w:ilvl w:val="0"/>
+          <w:numId w:val="10"/>
+        </w:numPr>
+        <w:spacing w:after="0" w:line="360" w:lineRule="auto"/>
+        <w:rPr>
+          <w:rFonts w:ascii="Times New Roman" w:hAnsi="Times New Roman" w:cs="Times New Roman"/>
+          <w:bCs/>
+          <w:sz w:val="24"/>
+          <w:szCs w:val="24"/>
+        </w:rPr>
+      </w:pPr>
+      <w:r>
+        <w:rPr>
+          <w:rFonts w:ascii="Times New Roman" w:hAnsi="Times New Roman" w:cs="Times New Roman"/>
+          <w:bCs/>
+          <w:sz w:val="24"/>
+          <w:szCs w:val="24"/>
+        </w:rPr>
+        <w:t>Resistencia al cambio por parte de los usuarios iniciales.</w:t>
+      </w:r>
+    </w:p>
+    <w:p>
+      <w:pPr>
+        <w:pStyle w:val="Prrafodelista"/>
+        <w:spacing w:after="0" w:line="360" w:lineRule="auto"/>
+        <w:rPr>
+          <w:rFonts w:ascii="Times New Roman" w:hAnsi="Times New Roman" w:cs="Times New Roman"/>
+          <w:b/>
+          <w:sz w:val="24"/>
+          <w:szCs w:val="24"/>
+        </w:rPr>
+      </w:pPr>
+    </w:p>
+    <w:p>
+      <w:pPr>
+        <w:pStyle w:val="Prrafodelista"/>
+        <w:numPr>
+          <w:ilvl w:val="0"/>
+          <w:numId w:val="6"/>
+        </w:numPr>
+        <w:spacing w:after="0" w:line="360" w:lineRule="auto"/>
+        <w:rPr>
+          <w:rFonts w:ascii="Times New Roman" w:hAnsi="Times New Roman" w:cs="Times New Roman"/>
+          <w:b/>
+          <w:sz w:val="24"/>
+          <w:szCs w:val="24"/>
+        </w:rPr>
+      </w:pPr>
+      <w:r>
+        <w:rPr>
+          <w:rFonts w:ascii="Times New Roman" w:hAnsi="Times New Roman" w:cs="Times New Roman"/>
+          <w:b/>
+          <w:sz w:val="24"/>
+          <w:szCs w:val="24"/>
+        </w:rPr>
+        <w:t>SUPUESTOS</w:t>
+      </w:r>
+    </w:p>
+    <w:p>
+      <w:pPr>
+        <w:pStyle w:val="Prrafodelista"/>
+        <w:spacing w:after="0" w:line="360" w:lineRule="auto"/>
+        <w:rPr>
+          <w:rFonts w:ascii="Times New Roman" w:hAnsi="Times New Roman" w:cs="Times New Roman"/>
+          <w:bCs/>
+          <w:sz w:val="24"/>
+          <w:szCs w:val="24"/>
+        </w:rPr>
+      </w:pPr>
+      <w:r>
+        <w:rPr>
+          <w:rFonts w:ascii="Times New Roman" w:hAnsi="Times New Roman" w:cs="Times New Roman"/>
+          <w:bCs/>
+          <w:sz w:val="24"/>
+          <w:szCs w:val="24"/>
+        </w:rPr>
+        <w:t>La universidad proporcionará acceso a la infraestructura necesaria (servidores y red).</w:t>
+      </w:r>
+    </w:p>
+    <w:p>
+      <w:pPr>
+        <w:pStyle w:val="Prrafodelista"/>
+        <w:spacing w:after="0" w:line="360" w:lineRule="auto"/>
+        <w:rPr>
+          <w:rFonts w:ascii="Times New Roman" w:hAnsi="Times New Roman" w:cs="Times New Roman"/>
+          <w:bCs/>
+          <w:sz w:val="24"/>
+          <w:szCs w:val="24"/>
+        </w:rPr>
+      </w:pPr>
+      <w:r>
+        <w:rPr>
+          <w:rFonts w:ascii="Times New Roman" w:hAnsi="Times New Roman" w:cs="Times New Roman"/>
+          <w:bCs/>
+          <w:sz w:val="24"/>
+          <w:szCs w:val="24"/>
+        </w:rPr>
+        <w:t>Los estudiantes y docentes adoptarán la plataforma tras la capacitación.</w:t>
+      </w:r>
+    </w:p>
+    <w:p>
+      <w:pPr>
+        <w:pStyle w:val="Prrafodelista"/>
+        <w:spacing w:after="0" w:line="360" w:lineRule="auto"/>
+        <w:rPr>
+          <w:rFonts w:ascii="Times New Roman" w:hAnsi="Times New Roman" w:cs="Times New Roman"/>
+          <w:bCs/>
+          <w:sz w:val="24"/>
+          <w:szCs w:val="24"/>
+        </w:rPr>
+      </w:pPr>
+      <w:r>
+        <w:rPr>
+          <w:rFonts w:ascii="Times New Roman" w:hAnsi="Times New Roman" w:cs="Times New Roman"/>
+          <w:bCs/>
+          <w:sz w:val="24"/>
+          <w:szCs w:val="24"/>
+        </w:rPr>
+        <w:t>La integración con la Intranet será viable y funcional.</w:t>
+      </w:r>
+    </w:p>
+    <w:p>
+      <w:pPr>
+        <w:pStyle w:val="Prrafodelista"/>
+        <w:spacing w:after="0" w:line="360" w:lineRule="auto"/>
+        <w:rPr>
+          <w:rFonts w:ascii="Times New Roman" w:hAnsi="Times New Roman" w:cs="Times New Roman"/>
+          <w:bCs/>
+          <w:sz w:val="24"/>
+          <w:szCs w:val="24"/>
+        </w:rPr>
+      </w:pPr>
+    </w:p>
+    <w:p>
+      <w:pPr>
+        <w:pStyle w:val="Prrafodelista"/>
+        <w:numPr>
+          <w:ilvl w:val="0"/>
+          <w:numId w:val="6"/>
+        </w:numPr>
+        <w:spacing w:after="0" w:line="360" w:lineRule="auto"/>
+        <w:rPr>
+          <w:rFonts w:ascii="Times New Roman" w:hAnsi="Times New Roman" w:cs="Times New Roman"/>
+          <w:b/>
+          <w:sz w:val="24"/>
+          <w:szCs w:val="24"/>
+        </w:rPr>
+      </w:pPr>
+      <w:r>
+        <w:rPr>
+          <w:rFonts w:ascii="Times New Roman" w:hAnsi="Times New Roman" w:cs="Times New Roman"/>
+          <w:b/>
+          <w:sz w:val="24"/>
+          <w:szCs w:val="24"/>
+        </w:rPr>
+        <w:t>RESULTADOS ESPERADOS</w:t>
+      </w:r>
+    </w:p>
+    <w:p>
+      <w:pPr>
+        <w:pStyle w:val="Prrafodelista"/>
+        <w:spacing w:after="0" w:line="360" w:lineRule="auto"/>
+        <w:rPr>
+          <w:rFonts w:ascii="Times New Roman" w:hAnsi="Times New Roman" w:cs="Times New Roman"/>
+          <w:bCs/>
+          <w:sz w:val="24"/>
+          <w:szCs w:val="24"/>
+        </w:rPr>
+      </w:pPr>
+      <w:r>
+        <w:rPr>
+          <w:rFonts w:ascii="Times New Roman" w:hAnsi="Times New Roman" w:cs="Times New Roman"/>
+          <w:bCs/>
+          <w:sz w:val="24"/>
+          <w:szCs w:val="24"/>
+        </w:rPr>
+        <w:t>Digitalización del proceso de justificación de inasistencias.</w:t>
+      </w:r>
+    </w:p>
+    <w:p>
+      <w:pPr>
+        <w:pStyle w:val="Prrafodelista"/>
+        <w:spacing w:after="0" w:line="360" w:lineRule="auto"/>
+        <w:rPr>
+          <w:rFonts w:ascii="Times New Roman" w:hAnsi="Times New Roman" w:cs="Times New Roman"/>
+          <w:bCs/>
+          <w:sz w:val="24"/>
+          <w:szCs w:val="24"/>
+        </w:rPr>
+      </w:pPr>
+      <w:r>
+        <w:rPr>
+          <w:rFonts w:ascii="Times New Roman" w:hAnsi="Times New Roman" w:cs="Times New Roman"/>
+          <w:bCs/>
+          <w:sz w:val="24"/>
+          <w:szCs w:val="24"/>
+        </w:rPr>
+        <w:t>Reducción del tiempo de respuesta de 48 horas a 4 horas.</w:t>
+      </w:r>
+    </w:p>
+    <w:p>
+      <w:pPr>
+        <w:pStyle w:val="Prrafodelista"/>
+        <w:spacing w:after="0" w:line="360" w:lineRule="auto"/>
+        <w:rPr>
+          <w:rFonts w:ascii="Times New Roman" w:hAnsi="Times New Roman" w:cs="Times New Roman"/>
+          <w:bCs/>
+          <w:sz w:val="24"/>
+          <w:szCs w:val="24"/>
+        </w:rPr>
+      </w:pPr>
+      <w:r>
+        <w:rPr>
+          <w:rFonts w:ascii="Times New Roman" w:hAnsi="Times New Roman" w:cs="Times New Roman"/>
+          <w:bCs/>
+          <w:sz w:val="24"/>
+          <w:szCs w:val="24"/>
+        </w:rPr>
+        <w:t>Mejora en el seguimiento de solicitudes y generación automática de reportes.</w:t>
+      </w:r>
+    </w:p>
+    <w:p>
+      <w:pPr>
+        <w:pStyle w:val="Prrafodelista"/>
+        <w:spacing w:after="0" w:line="360" w:lineRule="auto"/>
+        <w:rPr>
+          <w:rFonts w:ascii="Times New Roman" w:hAnsi="Times New Roman" w:cs="Times New Roman"/>
+          <w:bCs/>
+          <w:sz w:val="24"/>
+          <w:szCs w:val="24"/>
+        </w:rPr>
+      </w:pPr>
+      <w:r>
+        <w:rPr>
+          <w:rFonts w:ascii="Times New Roman" w:hAnsi="Times New Roman" w:cs="Times New Roman"/>
+          <w:bCs/>
+          <w:sz w:val="24"/>
+          <w:szCs w:val="24"/>
+        </w:rPr>
+        <w:lastRenderedPageBreak/>
+        <w:t>Ahorro de recursos físicos y tiempo administrativo.</w:t>
+      </w:r>
+    </w:p>
+    <w:p>
+      <w:pPr>
+        <w:pStyle w:val="Prrafodelista"/>
+        <w:spacing w:after="0" w:line="360" w:lineRule="auto"/>
+        <w:rPr>
+          <w:rFonts w:ascii="Times New Roman" w:hAnsi="Times New Roman" w:cs="Times New Roman"/>
+          <w:bCs/>
+          <w:sz w:val="24"/>
+          <w:szCs w:val="24"/>
+        </w:rPr>
+      </w:pPr>
+    </w:p>
+    <w:p>
+      <w:pPr>
+        <w:pStyle w:val="Prrafodelista"/>
+        <w:numPr>
+          <w:ilvl w:val="0"/>
+          <w:numId w:val="6"/>
+        </w:numPr>
+        <w:spacing w:after="0" w:line="360" w:lineRule="auto"/>
+        <w:rPr>
+          <w:rFonts w:ascii="Times New Roman" w:hAnsi="Times New Roman" w:cs="Times New Roman"/>
+          <w:b/>
+          <w:sz w:val="24"/>
+          <w:szCs w:val="24"/>
+        </w:rPr>
+      </w:pPr>
+      <w:r>
+        <w:rPr>
+          <w:rFonts w:ascii="Times New Roman" w:hAnsi="Times New Roman" w:cs="Times New Roman"/>
+          <w:b/>
+          <w:sz w:val="24"/>
+          <w:szCs w:val="24"/>
+        </w:rPr>
+        <w:t>METODOLOGIA DE IMPLEMENTACION</w:t>
+      </w:r>
+    </w:p>
+    <w:p>
+      <w:pPr>
+        <w:spacing w:after="0" w:line="360" w:lineRule="auto"/>
+        <w:ind w:left="708"/>
+        <w:rPr>
+          <w:rFonts w:ascii="Times New Roman" w:hAnsi="Times New Roman" w:cs="Times New Roman"/>
+          <w:bCs/>
+          <w:sz w:val="24"/>
+          <w:szCs w:val="24"/>
+        </w:rPr>
+      </w:pPr>
+      <w:r>
+        <w:rPr>
+          <w:rFonts w:ascii="Times New Roman" w:hAnsi="Times New Roman" w:cs="Times New Roman"/>
+          <w:bCs/>
+          <w:sz w:val="24"/>
+          <w:szCs w:val="24"/>
+        </w:rPr>
+        <w:t>Se utilizará la Metodología Ágil (Scrum), con entregas iterativas y funcionales en sprints:</w:t>
+      </w:r>
+    </w:p>
+    <w:p>
+      <w:pPr>
+        <w:pStyle w:val="Prrafodelista"/>
+        <w:numPr>
+          <w:ilvl w:val="0"/>
+          <w:numId w:val="11"/>
+        </w:numPr>
+        <w:spacing w:after="0" w:line="360" w:lineRule="auto"/>
+        <w:rPr>
+          <w:rFonts w:ascii="Times New Roman" w:hAnsi="Times New Roman" w:cs="Times New Roman"/>
+          <w:bCs/>
+          <w:sz w:val="24"/>
+          <w:szCs w:val="24"/>
+        </w:rPr>
+      </w:pPr>
+      <w:r>
+        <w:rPr>
+          <w:rFonts w:ascii="Times New Roman" w:hAnsi="Times New Roman" w:cs="Times New Roman"/>
+          <w:bCs/>
+          <w:sz w:val="24"/>
+          <w:szCs w:val="24"/>
+        </w:rPr>
+        <w:t>Planificación: Definición de requerimientos y cronograma.</w:t>
+      </w:r>
+    </w:p>
+    <w:p>
+      <w:pPr>
+        <w:pStyle w:val="Prrafodelista"/>
+        <w:numPr>
+          <w:ilvl w:val="0"/>
+          <w:numId w:val="11"/>
+        </w:numPr>
+        <w:spacing w:after="0" w:line="360" w:lineRule="auto"/>
+        <w:rPr>
+          <w:rFonts w:ascii="Times New Roman" w:hAnsi="Times New Roman" w:cs="Times New Roman"/>
+          <w:bCs/>
+          <w:sz w:val="24"/>
+          <w:szCs w:val="24"/>
+        </w:rPr>
+      </w:pPr>
+      <w:r>
+        <w:rPr>
+          <w:rFonts w:ascii="Times New Roman" w:hAnsi="Times New Roman" w:cs="Times New Roman"/>
+          <w:bCs/>
+          <w:sz w:val="24"/>
+          <w:szCs w:val="24"/>
+        </w:rPr>
+        <w:t>Desarrollo: Diseño de la plataforma y desarrollo del backend y frontend.</w:t>
+      </w:r>
+    </w:p>
+    <w:p>
+      <w:pPr>
+        <w:pStyle w:val="Prrafodelista"/>
+        <w:numPr>
+          <w:ilvl w:val="0"/>
+          <w:numId w:val="11"/>
+        </w:numPr>
+        <w:spacing w:after="0" w:line="360" w:lineRule="auto"/>
+        <w:rPr>
+          <w:rFonts w:ascii="Times New Roman" w:hAnsi="Times New Roman" w:cs="Times New Roman"/>
+          <w:bCs/>
+          <w:sz w:val="24"/>
+          <w:szCs w:val="24"/>
+        </w:rPr>
+      </w:pPr>
+      <w:r>
+        <w:rPr>
+          <w:rFonts w:ascii="Times New Roman" w:hAnsi="Times New Roman" w:cs="Times New Roman"/>
+          <w:bCs/>
+          <w:sz w:val="24"/>
+          <w:szCs w:val="24"/>
+        </w:rPr>
+        <w:t>Pruebas: Verificación de funcionalidad y corrección de errores.</w:t>
+      </w:r>
+    </w:p>
+    <w:p>
+      <w:pPr>
+        <w:pStyle w:val="Prrafodelista"/>
+        <w:numPr>
+          <w:ilvl w:val="0"/>
+          <w:numId w:val="11"/>
+        </w:numPr>
+        <w:spacing w:after="0" w:line="360" w:lineRule="auto"/>
+        <w:rPr>
+          <w:rFonts w:ascii="Times New Roman" w:hAnsi="Times New Roman" w:cs="Times New Roman"/>
+          <w:bCs/>
+          <w:sz w:val="24"/>
+          <w:szCs w:val="24"/>
+        </w:rPr>
+      </w:pPr>
+      <w:r>
+        <w:rPr>
+          <w:rFonts w:ascii="Times New Roman" w:hAnsi="Times New Roman" w:cs="Times New Roman"/>
+          <w:bCs/>
+          <w:sz w:val="24"/>
+          <w:szCs w:val="24"/>
+        </w:rPr>
+        <w:t>Despliegue: Implementación en el entorno de producción.</w:t>
+      </w:r>
+    </w:p>
+    <w:p>
+      <w:pPr>
+        <w:pStyle w:val="Prrafodelista"/>
+        <w:numPr>
+          <w:ilvl w:val="0"/>
+          <w:numId w:val="11"/>
+        </w:numPr>
+        <w:spacing w:after="0" w:line="360" w:lineRule="auto"/>
+        <w:rPr>
+          <w:rFonts w:ascii="Times New Roman" w:hAnsi="Times New Roman" w:cs="Times New Roman"/>
+          <w:bCs/>
+          <w:sz w:val="24"/>
+          <w:szCs w:val="24"/>
+        </w:rPr>
+      </w:pPr>
+      <w:r>
+        <w:rPr>
+          <w:rFonts w:ascii="Times New Roman" w:hAnsi="Times New Roman" w:cs="Times New Roman"/>
+          <w:bCs/>
+          <w:sz w:val="24"/>
+          <w:szCs w:val="24"/>
+        </w:rPr>
+        <w:t>Capacitación: Entrenamiento a usuarios finales.</w:t>
+      </w:r>
+    </w:p>
+    <w:p>
+      <w:pPr>
+        <w:pStyle w:val="Prrafodelista"/>
+        <w:numPr>
+          <w:ilvl w:val="0"/>
+          <w:numId w:val="6"/>
+        </w:numPr>
+        <w:spacing w:after="0" w:line="360" w:lineRule="auto"/>
+        <w:rPr>
+          <w:rFonts w:ascii="Times New Roman" w:hAnsi="Times New Roman" w:cs="Times New Roman"/>
+          <w:b/>
+          <w:sz w:val="24"/>
+          <w:szCs w:val="24"/>
+        </w:rPr>
+      </w:pPr>
+      <w:r>
+        <w:rPr>
+          <w:rFonts w:ascii="Times New Roman" w:hAnsi="Times New Roman" w:cs="Times New Roman"/>
+          <w:b/>
+          <w:sz w:val="24"/>
+          <w:szCs w:val="24"/>
+        </w:rPr>
+        <w:t>ACTORES CLAVES</w:t>
+      </w:r>
+    </w:p>
+    <w:p>
+      <w:pPr>
+        <w:pStyle w:val="Prrafodelista"/>
+        <w:spacing w:after="0" w:line="360" w:lineRule="auto"/>
+        <w:rPr>
+          <w:rFonts w:ascii="Times New Roman" w:hAnsi="Times New Roman" w:cs="Times New Roman"/>
+          <w:b/>
+          <w:sz w:val="24"/>
+          <w:szCs w:val="24"/>
+        </w:rPr>
+      </w:pPr>
+      <w:r>
+        <w:rPr>
+          <w:rFonts w:ascii="Times New Roman" w:hAnsi="Times New Roman" w:cs="Times New Roman"/>
+          <w:b/>
+          <w:sz w:val="24"/>
+          <w:szCs w:val="24"/>
+        </w:rPr>
+        <w:t xml:space="preserve">Estudiantes: </w:t>
+      </w:r>
+      <w:r>
+        <w:rPr>
+          <w:rFonts w:ascii="Times New Roman" w:hAnsi="Times New Roman" w:cs="Times New Roman"/>
+          <w:bCs/>
+          <w:sz w:val="24"/>
+          <w:szCs w:val="24"/>
+        </w:rPr>
+        <w:t>Usuarios principales del sistema.</w:t>
+      </w:r>
+    </w:p>
+    <w:p>
+      <w:pPr>
+        <w:pStyle w:val="Prrafodelista"/>
+        <w:spacing w:after="0" w:line="360" w:lineRule="auto"/>
+        <w:rPr>
+          <w:rFonts w:ascii="Times New Roman" w:hAnsi="Times New Roman" w:cs="Times New Roman"/>
+          <w:bCs/>
+          <w:sz w:val="24"/>
+          <w:szCs w:val="24"/>
+        </w:rPr>
+      </w:pPr>
+      <w:r>
+        <w:rPr>
+          <w:rFonts w:ascii="Times New Roman" w:hAnsi="Times New Roman" w:cs="Times New Roman"/>
+          <w:b/>
+          <w:sz w:val="24"/>
+          <w:szCs w:val="24"/>
+        </w:rPr>
+        <w:t xml:space="preserve">Docentes: </w:t>
+      </w:r>
+      <w:r>
+        <w:rPr>
+          <w:rFonts w:ascii="Times New Roman" w:hAnsi="Times New Roman" w:cs="Times New Roman"/>
+          <w:bCs/>
+          <w:sz w:val="24"/>
+          <w:szCs w:val="24"/>
+        </w:rPr>
+        <w:t>Validadores de solicitudes.</w:t>
+      </w:r>
+    </w:p>
+    <w:p>
+      <w:pPr>
+        <w:pStyle w:val="Prrafodelista"/>
+        <w:spacing w:after="0" w:line="360" w:lineRule="auto"/>
+        <w:rPr>
+          <w:rFonts w:ascii="Times New Roman" w:hAnsi="Times New Roman" w:cs="Times New Roman"/>
+          <w:b/>
+          <w:sz w:val="24"/>
+          <w:szCs w:val="24"/>
+        </w:rPr>
+      </w:pPr>
+      <w:r>
+        <w:rPr>
+          <w:rFonts w:ascii="Times New Roman" w:hAnsi="Times New Roman" w:cs="Times New Roman"/>
+          <w:b/>
+          <w:sz w:val="24"/>
+          <w:szCs w:val="24"/>
+        </w:rPr>
+        <w:t xml:space="preserve">Administración Universitaria: </w:t>
+      </w:r>
+      <w:r>
+        <w:rPr>
+          <w:rFonts w:ascii="Times New Roman" w:hAnsi="Times New Roman" w:cs="Times New Roman"/>
+          <w:bCs/>
+          <w:sz w:val="24"/>
+          <w:szCs w:val="24"/>
+        </w:rPr>
+        <w:t>Supervisión y control del sistema.</w:t>
+      </w:r>
+    </w:p>
+    <w:p>
+      <w:pPr>
+        <w:pStyle w:val="Prrafodelista"/>
+        <w:spacing w:after="0" w:line="360" w:lineRule="auto"/>
+        <w:rPr>
+          <w:rFonts w:ascii="Times New Roman" w:hAnsi="Times New Roman" w:cs="Times New Roman"/>
+          <w:bCs/>
+          <w:sz w:val="24"/>
+          <w:szCs w:val="24"/>
+        </w:rPr>
+      </w:pPr>
+      <w:r>
+        <w:rPr>
+          <w:rFonts w:ascii="Times New Roman" w:hAnsi="Times New Roman" w:cs="Times New Roman"/>
+          <w:b/>
+          <w:sz w:val="24"/>
+          <w:szCs w:val="24"/>
+        </w:rPr>
+        <w:t xml:space="preserve">Área de TI: </w:t>
+      </w:r>
+      <w:r>
+        <w:rPr>
+          <w:rFonts w:ascii="Times New Roman" w:hAnsi="Times New Roman" w:cs="Times New Roman"/>
+          <w:bCs/>
+          <w:sz w:val="24"/>
+          <w:szCs w:val="24"/>
+        </w:rPr>
+        <w:t>Desarrollo, mantenimiento y soporte de la plataforma.</w:t>
+      </w:r>
+    </w:p>
+    <w:p>
+      <w:pPr>
+        <w:pStyle w:val="Prrafodelista"/>
+        <w:spacing w:after="0" w:line="360" w:lineRule="auto"/>
+        <w:rPr>
+          <w:rFonts w:ascii="Times New Roman" w:hAnsi="Times New Roman" w:cs="Times New Roman"/>
+          <w:b/>
+          <w:sz w:val="24"/>
+          <w:szCs w:val="24"/>
+        </w:rPr>
+      </w:pPr>
+    </w:p>
+    <w:p>
+      <w:pPr>
+        <w:pStyle w:val="Prrafodelista"/>
+        <w:numPr>
+          <w:ilvl w:val="0"/>
+          <w:numId w:val="6"/>
+        </w:numPr>
+        <w:spacing w:after="0" w:line="360" w:lineRule="auto"/>
+        <w:rPr>
+          <w:rFonts w:ascii="Times New Roman" w:hAnsi="Times New Roman" w:cs="Times New Roman"/>
+          <w:b/>
+          <w:sz w:val="24"/>
+          <w:szCs w:val="24"/>
+        </w:rPr>
+      </w:pPr>
+      <w:r>
+        <w:rPr>
+          <w:rFonts w:ascii="Times New Roman" w:hAnsi="Times New Roman" w:cs="Times New Roman"/>
+          <w:b/>
+          <w:sz w:val="24"/>
+          <w:szCs w:val="24"/>
+        </w:rPr>
+        <w:t>PAPEL Y RESPÓNSABILIDADES DEL PERSONAL</w:t>
+      </w:r>
+    </w:p>
+    <w:tbl>
+      <w:tblPr>
+        <w:tblW w:w="0" w:type="auto"/>
+        <w:jc w:val="center"/>
+        <w:tblCellSpacing w:w="15" w:type="dxa"/>
+        <w:tblBorders>
+          <w:top w:val="single" w:sz="4" w:space="0" w:color="auto"/>
+          <w:left w:val="single" w:sz="4" w:space="0" w:color="auto"/>
+          <w:bottom w:val="single" w:sz="4" w:space="0" w:color="auto"/>
+          <w:right w:val="single" w:sz="4" w:space="0" w:color="auto"/>
+          <w:insideH w:val="single" w:sz="4" w:space="0" w:color="auto"/>
+          <w:insideV w:val="single" w:sz="4" w:space="0" w:color="auto"/>
+        </w:tblBorders>
+        <w:tblCellMar>
+          <w:top w:w="15" w:type="dxa"/>
+          <w:left w:w="15" w:type="dxa"/>
+          <w:bottom w:w="15" w:type="dxa"/>
+          <w:right w:w="15" w:type="dxa"/>
+        </w:tblCellMar>
+        <w:tblLook w:val="04A0" w:firstRow="1" w:lastRow="0" w:firstColumn="1" w:lastColumn="0" w:noHBand="0" w:noVBand="1"/>
+      </w:tblPr>
+      <w:tblGrid>
+        <w:gridCol w:w="1835"/>
+        <w:gridCol w:w="5100"/>
+      </w:tblGrid>
+      <w:tr>
+        <w:trPr>
+          <w:tblHeader/>
+          <w:tblCellSpacing w:w="15" w:type="dxa"/>
+          <w:jc w:val="center"/>
+        </w:trPr>
+        <w:tc>
+          <w:tcPr>
+            <w:tcW w:w="0" w:type="auto"/>
+            <w:vAlign w:val="center"/>
+            <w:hideMark/>
+          </w:tcPr>
+          <w:p>
+            <w:pPr>
+              <w:spacing w:after="0" w:line="240" w:lineRule="auto"/>
+              <w:jc w:val="center"/>
+              <w:rPr>
+                <w:rFonts w:ascii="Times New Roman" w:eastAsia="Times New Roman" w:hAnsi="Times New Roman" w:cs="Times New Roman"/>
+                <w:b/>
+                <w:bCs/>
+                <w:sz w:val="24"/>
+                <w:szCs w:val="24"/>
+                <w:lang w:eastAsia="es-PE"/>
+              </w:rPr>
+            </w:pPr>
+            <w:r>
+              <w:rPr>
+                <w:rFonts w:ascii="Times New Roman" w:eastAsia="Times New Roman" w:hAnsi="Times New Roman" w:cs="Times New Roman"/>
+                <w:b/>
+                <w:bCs/>
+                <w:sz w:val="24"/>
+                <w:szCs w:val="24"/>
+                <w:lang w:eastAsia="es-PE"/>
+              </w:rPr>
+              <w:t>Rol</w:t>
+            </w:r>
+          </w:p>
+        </w:tc>
+        <w:tc>
+          <w:tcPr>
+            <w:tcW w:w="0" w:type="auto"/>
+            <w:vAlign w:val="center"/>
+            <w:hideMark/>
+          </w:tcPr>
+          <w:p>
+            <w:pPr>
+              <w:spacing w:after="0" w:line="240" w:lineRule="auto"/>
+              <w:jc w:val="center"/>
+              <w:rPr>
+                <w:rFonts w:ascii="Times New Roman" w:eastAsia="Times New Roman" w:hAnsi="Times New Roman" w:cs="Times New Roman"/>
+                <w:b/>
+                <w:bCs/>
+                <w:sz w:val="24"/>
+                <w:szCs w:val="24"/>
+                <w:lang w:eastAsia="es-PE"/>
+              </w:rPr>
+            </w:pPr>
+            <w:r>
+              <w:rPr>
+                <w:rFonts w:ascii="Times New Roman" w:eastAsia="Times New Roman" w:hAnsi="Times New Roman" w:cs="Times New Roman"/>
+                <w:b/>
+                <w:bCs/>
+                <w:sz w:val="24"/>
+                <w:szCs w:val="24"/>
+                <w:lang w:eastAsia="es-PE"/>
+              </w:rPr>
+              <w:t>Responsabilidades</w:t>
+            </w:r>
+          </w:p>
+        </w:tc>
+      </w:tr>
+      <w:tr>
+        <w:trPr>
+          <w:tblCellSpacing w:w="15" w:type="dxa"/>
+          <w:jc w:val="center"/>
+        </w:trPr>
+        <w:tc>
+          <w:tcPr>
+            <w:tcW w:w="0" w:type="auto"/>
+            <w:vAlign w:val="center"/>
+            <w:hideMark/>
+          </w:tcPr>
+          <w:p>
+            <w:pPr>
+              <w:spacing w:after="0" w:line="240" w:lineRule="auto"/>
+              <w:rPr>
+                <w:rFonts w:ascii="Times New Roman" w:eastAsia="Times New Roman" w:hAnsi="Times New Roman" w:cs="Times New Roman"/>
+                <w:sz w:val="24"/>
+                <w:szCs w:val="24"/>
+                <w:lang w:eastAsia="es-PE"/>
+              </w:rPr>
+            </w:pPr>
+            <w:r>
+              <w:rPr>
+                <w:rFonts w:ascii="Times New Roman" w:eastAsia="Times New Roman" w:hAnsi="Times New Roman" w:cs="Times New Roman"/>
+                <w:b/>
+                <w:bCs/>
+                <w:sz w:val="24"/>
+                <w:szCs w:val="24"/>
+                <w:lang w:eastAsia="es-PE"/>
+              </w:rPr>
+              <w:t>Project Manager</w:t>
+            </w:r>
+          </w:p>
+        </w:tc>
+        <w:tc>
+          <w:tcPr>
+            <w:tcW w:w="0" w:type="auto"/>
+            <w:vAlign w:val="center"/>
+            <w:hideMark/>
+          </w:tcPr>
+          <w:p>
+            <w:pPr>
+              <w:spacing w:after="0" w:line="240" w:lineRule="auto"/>
+              <w:rPr>
+                <w:rFonts w:ascii="Times New Roman" w:eastAsia="Times New Roman" w:hAnsi="Times New Roman" w:cs="Times New Roman"/>
+                <w:sz w:val="24"/>
+                <w:szCs w:val="24"/>
+                <w:lang w:eastAsia="es-PE"/>
+              </w:rPr>
+            </w:pPr>
+            <w:r>
+              <w:rPr>
+                <w:rFonts w:ascii="Times New Roman" w:eastAsia="Times New Roman" w:hAnsi="Times New Roman" w:cs="Times New Roman"/>
+                <w:sz w:val="24"/>
+                <w:szCs w:val="24"/>
+                <w:lang w:eastAsia="es-PE"/>
+              </w:rPr>
+              <w:t>Liderar el proyecto, planificación y seguimiento.</w:t>
+            </w:r>
+          </w:p>
+        </w:tc>
+      </w:tr>
+      <w:tr>
+        <w:trPr>
+          <w:tblCellSpacing w:w="15" w:type="dxa"/>
+          <w:jc w:val="center"/>
+        </w:trPr>
+        <w:tc>
+          <w:tcPr>
+            <w:tcW w:w="0" w:type="auto"/>
+            <w:vAlign w:val="center"/>
+            <w:hideMark/>
+          </w:tcPr>
+          <w:p>
+            <w:pPr>
+              <w:spacing w:after="0" w:line="240" w:lineRule="auto"/>
+              <w:rPr>
+                <w:rFonts w:ascii="Times New Roman" w:eastAsia="Times New Roman" w:hAnsi="Times New Roman" w:cs="Times New Roman"/>
+                <w:sz w:val="24"/>
+                <w:szCs w:val="24"/>
+                <w:lang w:eastAsia="es-PE"/>
+              </w:rPr>
+            </w:pPr>
+            <w:r>
+              <w:rPr>
+                <w:rFonts w:ascii="Times New Roman" w:eastAsia="Times New Roman" w:hAnsi="Times New Roman" w:cs="Times New Roman"/>
+                <w:b/>
+                <w:bCs/>
+                <w:sz w:val="24"/>
+                <w:szCs w:val="24"/>
+                <w:lang w:eastAsia="es-PE"/>
+              </w:rPr>
+              <w:t>Desarrolladores</w:t>
+            </w:r>
+          </w:p>
+        </w:tc>
+        <w:tc>
+          <w:tcPr>
+            <w:tcW w:w="0" w:type="auto"/>
+            <w:vAlign w:val="center"/>
+            <w:hideMark/>
+          </w:tcPr>
+          <w:p>
+            <w:pPr>
+              <w:spacing w:after="0" w:line="240" w:lineRule="auto"/>
+              <w:rPr>
+                <w:rFonts w:ascii="Times New Roman" w:eastAsia="Times New Roman" w:hAnsi="Times New Roman" w:cs="Times New Roman"/>
+                <w:sz w:val="24"/>
+                <w:szCs w:val="24"/>
+                <w:lang w:eastAsia="es-PE"/>
+              </w:rPr>
+            </w:pPr>
+            <w:r>
+              <w:rPr>
+                <w:rFonts w:ascii="Times New Roman" w:eastAsia="Times New Roman" w:hAnsi="Times New Roman" w:cs="Times New Roman"/>
+                <w:sz w:val="24"/>
+                <w:szCs w:val="24"/>
+                <w:lang w:eastAsia="es-PE"/>
+              </w:rPr>
+              <w:t>Implementar el backend y frontend del sistema.</w:t>
+            </w:r>
+          </w:p>
+        </w:tc>
+      </w:tr>
+      <w:tr>
+        <w:trPr>
+          <w:tblCellSpacing w:w="15" w:type="dxa"/>
+          <w:jc w:val="center"/>
+        </w:trPr>
+        <w:tc>
+          <w:tcPr>
+            <w:tcW w:w="0" w:type="auto"/>
+            <w:vAlign w:val="center"/>
+            <w:hideMark/>
+          </w:tcPr>
+          <w:p>
+            <w:pPr>
+              <w:spacing w:after="0" w:line="240" w:lineRule="auto"/>
+              <w:rPr>
+                <w:rFonts w:ascii="Times New Roman" w:eastAsia="Times New Roman" w:hAnsi="Times New Roman" w:cs="Times New Roman"/>
+                <w:sz w:val="24"/>
+                <w:szCs w:val="24"/>
+                <w:lang w:eastAsia="es-PE"/>
+              </w:rPr>
+            </w:pPr>
+            <w:r>
+              <w:rPr>
+                <w:rFonts w:ascii="Times New Roman" w:eastAsia="Times New Roman" w:hAnsi="Times New Roman" w:cs="Times New Roman"/>
+                <w:b/>
+                <w:bCs/>
+                <w:sz w:val="24"/>
+                <w:szCs w:val="24"/>
+                <w:lang w:eastAsia="es-PE"/>
+              </w:rPr>
+              <w:t>DBA</w:t>
+            </w:r>
+          </w:p>
+        </w:tc>
+        <w:tc>
+          <w:tcPr>
+            <w:tcW w:w="0" w:type="auto"/>
+            <w:vAlign w:val="center"/>
+            <w:hideMark/>
+          </w:tcPr>
+          <w:p>
+            <w:pPr>
+              <w:spacing w:after="0" w:line="240" w:lineRule="auto"/>
+              <w:rPr>
+                <w:rFonts w:ascii="Times New Roman" w:eastAsia="Times New Roman" w:hAnsi="Times New Roman" w:cs="Times New Roman"/>
+                <w:sz w:val="24"/>
+                <w:szCs w:val="24"/>
+                <w:lang w:eastAsia="es-PE"/>
+              </w:rPr>
+            </w:pPr>
+            <w:r>
+              <w:rPr>
+                <w:rFonts w:ascii="Times New Roman" w:eastAsia="Times New Roman" w:hAnsi="Times New Roman" w:cs="Times New Roman"/>
+                <w:sz w:val="24"/>
+                <w:szCs w:val="24"/>
+                <w:lang w:eastAsia="es-PE"/>
+              </w:rPr>
+              <w:t>Gestionar y optimizar la base de datos.</w:t>
+            </w:r>
+          </w:p>
+        </w:tc>
+      </w:tr>
+      <w:tr>
+        <w:trPr>
+          <w:tblCellSpacing w:w="15" w:type="dxa"/>
+          <w:jc w:val="center"/>
+        </w:trPr>
+        <w:tc>
+          <w:tcPr>
+            <w:tcW w:w="0" w:type="auto"/>
+            <w:vAlign w:val="center"/>
+            <w:hideMark/>
+          </w:tcPr>
+          <w:p>
+            <w:pPr>
+              <w:spacing w:after="0" w:line="240" w:lineRule="auto"/>
+              <w:rPr>
+                <w:rFonts w:ascii="Times New Roman" w:eastAsia="Times New Roman" w:hAnsi="Times New Roman" w:cs="Times New Roman"/>
+                <w:sz w:val="24"/>
+                <w:szCs w:val="24"/>
+                <w:lang w:eastAsia="es-PE"/>
+              </w:rPr>
+            </w:pPr>
+            <w:r>
+              <w:rPr>
+                <w:rFonts w:ascii="Times New Roman" w:eastAsia="Times New Roman" w:hAnsi="Times New Roman" w:cs="Times New Roman"/>
+                <w:b/>
+                <w:bCs/>
+                <w:sz w:val="24"/>
+                <w:szCs w:val="24"/>
+                <w:lang w:eastAsia="es-PE"/>
+              </w:rPr>
+              <w:t>QA Tester</w:t>
+            </w:r>
+          </w:p>
+        </w:tc>
+        <w:tc>
+          <w:tcPr>
+            <w:tcW w:w="0" w:type="auto"/>
+            <w:vAlign w:val="center"/>
+            <w:hideMark/>
+          </w:tcPr>
+          <w:p>
+            <w:pPr>
+              <w:spacing w:after="0" w:line="240" w:lineRule="auto"/>
+              <w:rPr>
+                <w:rFonts w:ascii="Times New Roman" w:eastAsia="Times New Roman" w:hAnsi="Times New Roman" w:cs="Times New Roman"/>
+                <w:sz w:val="24"/>
+                <w:szCs w:val="24"/>
+                <w:lang w:eastAsia="es-PE"/>
+              </w:rPr>
+            </w:pPr>
+            <w:r>
+              <w:rPr>
+                <w:rFonts w:ascii="Times New Roman" w:eastAsia="Times New Roman" w:hAnsi="Times New Roman" w:cs="Times New Roman"/>
+                <w:sz w:val="24"/>
+                <w:szCs w:val="24"/>
+                <w:lang w:eastAsia="es-PE"/>
+              </w:rPr>
+              <w:t>Realizar pruebas funcionales y de rendimiento.</w:t>
+            </w:r>
+          </w:p>
+        </w:tc>
+      </w:tr>
+      <w:tr>
+        <w:trPr>
+          <w:tblCellSpacing w:w="15" w:type="dxa"/>
+          <w:jc w:val="center"/>
+        </w:trPr>
+        <w:tc>
+          <w:tcPr>
+            <w:tcW w:w="0" w:type="auto"/>
+            <w:vAlign w:val="center"/>
+            <w:hideMark/>
+          </w:tcPr>
+          <w:p>
+            <w:pPr>
+              <w:spacing w:after="0" w:line="240" w:lineRule="auto"/>
+              <w:rPr>
+                <w:rFonts w:ascii="Times New Roman" w:eastAsia="Times New Roman" w:hAnsi="Times New Roman" w:cs="Times New Roman"/>
+                <w:sz w:val="24"/>
+                <w:szCs w:val="24"/>
+                <w:lang w:eastAsia="es-PE"/>
+              </w:rPr>
+            </w:pPr>
+            <w:r>
+              <w:rPr>
+                <w:rFonts w:ascii="Times New Roman" w:eastAsia="Times New Roman" w:hAnsi="Times New Roman" w:cs="Times New Roman"/>
+                <w:b/>
+                <w:bCs/>
+                <w:sz w:val="24"/>
+                <w:szCs w:val="24"/>
+                <w:lang w:eastAsia="es-PE"/>
+              </w:rPr>
+              <w:t>Soporte Técnico</w:t>
+            </w:r>
+          </w:p>
+        </w:tc>
+        <w:tc>
+          <w:tcPr>
+            <w:tcW w:w="0" w:type="auto"/>
+            <w:vAlign w:val="center"/>
+            <w:hideMark/>
+          </w:tcPr>
+          <w:p>
+            <w:pPr>
+              <w:spacing w:after="0" w:line="240" w:lineRule="auto"/>
+              <w:rPr>
+                <w:rFonts w:ascii="Times New Roman" w:eastAsia="Times New Roman" w:hAnsi="Times New Roman" w:cs="Times New Roman"/>
+                <w:sz w:val="24"/>
+                <w:szCs w:val="24"/>
+                <w:lang w:eastAsia="es-PE"/>
+              </w:rPr>
+            </w:pPr>
+            <w:r>
+              <w:rPr>
+                <w:rFonts w:ascii="Times New Roman" w:eastAsia="Times New Roman" w:hAnsi="Times New Roman" w:cs="Times New Roman"/>
+                <w:sz w:val="24"/>
+                <w:szCs w:val="24"/>
+                <w:lang w:eastAsia="es-PE"/>
+              </w:rPr>
+              <w:t>Capacitar a usuarios y garantizar el funcionamiento.</w:t>
+            </w:r>
+          </w:p>
+        </w:tc>
+      </w:tr>
+    </w:tbl>
+    <w:p>
+      <w:pPr>
+        <w:spacing w:after="0" w:line="360" w:lineRule="auto"/>
+        <w:rPr>
+          <w:rFonts w:ascii="Times New Roman" w:hAnsi="Times New Roman" w:cs="Times New Roman"/>
+          <w:b/>
+          <w:sz w:val="24"/>
+          <w:szCs w:val="24"/>
+        </w:rPr>
+      </w:pPr>
+    </w:p>
+    <w:p>
+      <w:pPr>
+        <w:pStyle w:val="Prrafodelista"/>
+        <w:numPr>
+          <w:ilvl w:val="0"/>
+          <w:numId w:val="6"/>
+        </w:numPr>
+        <w:spacing w:after="0" w:line="360" w:lineRule="auto"/>
+        <w:rPr>
+          <w:rFonts w:ascii="Times New Roman" w:hAnsi="Times New Roman" w:cs="Times New Roman"/>
+          <w:b/>
+          <w:sz w:val="24"/>
+          <w:szCs w:val="24"/>
+        </w:rPr>
+      </w:pPr>
+      <w:r>
+        <w:rPr>
+          <w:rFonts w:ascii="Times New Roman" w:hAnsi="Times New Roman" w:cs="Times New Roman"/>
+          <w:b/>
+          <w:sz w:val="24"/>
+          <w:szCs w:val="24"/>
+        </w:rPr>
+        <w:t>PLAN DE MONITOREO Y EVALUACION</w:t>
+      </w:r>
+    </w:p>
+    <w:p>
+      <w:pPr>
+        <w:pStyle w:val="Prrafodelista"/>
+        <w:spacing w:after="0" w:line="360" w:lineRule="auto"/>
+        <w:rPr>
+          <w:rFonts w:ascii="Times New Roman" w:hAnsi="Times New Roman" w:cs="Times New Roman"/>
+          <w:b/>
+          <w:sz w:val="24"/>
+          <w:szCs w:val="24"/>
+        </w:rPr>
+      </w:pPr>
+      <w:r>
+        <w:rPr>
+          <w:rFonts w:ascii="Times New Roman" w:hAnsi="Times New Roman" w:cs="Times New Roman"/>
+          <w:b/>
+          <w:sz w:val="24"/>
+          <w:szCs w:val="24"/>
+        </w:rPr>
+        <w:t xml:space="preserve">Fase de Desarrollo: </w:t>
+      </w:r>
+      <w:r>
+        <w:rPr>
+          <w:rFonts w:ascii="Times New Roman" w:hAnsi="Times New Roman" w:cs="Times New Roman"/>
+          <w:bCs/>
+          <w:sz w:val="24"/>
+          <w:szCs w:val="24"/>
+        </w:rPr>
+        <w:t>Seguimiento diario del progreso mediante herramientas como Azure DevOps.</w:t>
+      </w:r>
+    </w:p>
+    <w:p>
+      <w:pPr>
+        <w:pStyle w:val="Prrafodelista"/>
+        <w:spacing w:after="0" w:line="360" w:lineRule="auto"/>
+        <w:rPr>
+          <w:rFonts w:ascii="Times New Roman" w:hAnsi="Times New Roman" w:cs="Times New Roman"/>
+          <w:b/>
+          <w:sz w:val="24"/>
+          <w:szCs w:val="24"/>
+        </w:rPr>
+      </w:pPr>
+      <w:r>
+        <w:rPr>
+          <w:rFonts w:ascii="Times New Roman" w:hAnsi="Times New Roman" w:cs="Times New Roman"/>
+          <w:b/>
+          <w:sz w:val="24"/>
+          <w:szCs w:val="24"/>
+        </w:rPr>
+        <w:t xml:space="preserve">Fase de Pruebas: </w:t>
+      </w:r>
+      <w:r>
+        <w:rPr>
+          <w:rFonts w:ascii="Times New Roman" w:hAnsi="Times New Roman" w:cs="Times New Roman"/>
+          <w:bCs/>
+          <w:sz w:val="24"/>
+          <w:szCs w:val="24"/>
+        </w:rPr>
+        <w:t>Evaluación de la funcionalidad mediante pruebas unitarias y de integración.</w:t>
+      </w:r>
+    </w:p>
+    <w:p>
+      <w:pPr>
+        <w:pStyle w:val="Prrafodelista"/>
+        <w:spacing w:after="0" w:line="360" w:lineRule="auto"/>
+        <w:rPr>
+          <w:rFonts w:ascii="Times New Roman" w:hAnsi="Times New Roman" w:cs="Times New Roman"/>
+          <w:b/>
+          <w:sz w:val="24"/>
+          <w:szCs w:val="24"/>
+        </w:rPr>
+      </w:pPr>
+      <w:r>
+        <w:rPr>
+          <w:rFonts w:ascii="Times New Roman" w:hAnsi="Times New Roman" w:cs="Times New Roman"/>
+          <w:b/>
+          <w:sz w:val="24"/>
+          <w:szCs w:val="24"/>
+        </w:rPr>
+        <w:t xml:space="preserve">Fase de Despliegue: </w:t>
+      </w:r>
+      <w:r>
+        <w:rPr>
+          <w:rFonts w:ascii="Times New Roman" w:hAnsi="Times New Roman" w:cs="Times New Roman"/>
+          <w:bCs/>
+          <w:sz w:val="24"/>
+          <w:szCs w:val="24"/>
+        </w:rPr>
+        <w:t>Monitoreo del rendimiento del sistema en tiempo real.</w:t>
+      </w:r>
+    </w:p>
+    <w:p>
+      <w:pPr>
+        <w:pStyle w:val="Prrafodelista"/>
+        <w:spacing w:after="0" w:line="360" w:lineRule="auto"/>
+        <w:rPr>
+          <w:rFonts w:ascii="Times New Roman" w:hAnsi="Times New Roman" w:cs="Times New Roman"/>
+          <w:b/>
+          <w:sz w:val="24"/>
+          <w:szCs w:val="24"/>
+        </w:rPr>
+      </w:pPr>
+      <w:r>
+        <w:rPr>
+          <w:rFonts w:ascii="Times New Roman" w:hAnsi="Times New Roman" w:cs="Times New Roman"/>
+          <w:b/>
+          <w:sz w:val="24"/>
+          <w:szCs w:val="24"/>
+        </w:rPr>
+        <w:t xml:space="preserve">Fase Operativa: </w:t>
+      </w:r>
+      <w:r>
+        <w:rPr>
+          <w:rFonts w:ascii="Times New Roman" w:hAnsi="Times New Roman" w:cs="Times New Roman"/>
+          <w:bCs/>
+          <w:sz w:val="24"/>
+          <w:szCs w:val="24"/>
+        </w:rPr>
+        <w:t>Recolección de feedback y métricas clave (tiempo de respuesta, satisfacción del usuario, etc.).</w:t>
+      </w:r>
+    </w:p>
+    <w:p>
+      <w:pPr>
+        <w:pStyle w:val="Prrafodelista"/>
+        <w:spacing w:after="0" w:line="360" w:lineRule="auto"/>
+        <w:rPr>
+          <w:rFonts w:ascii="Times New Roman" w:hAnsi="Times New Roman" w:cs="Times New Roman"/>
+          <w:b/>
+          <w:sz w:val="24"/>
+          <w:szCs w:val="24"/>
+        </w:rPr>
+      </w:pPr>
+    </w:p>
+    <w:p>
+      <w:pPr>
+        <w:pStyle w:val="Prrafodelista"/>
+        <w:spacing w:after="0" w:line="360" w:lineRule="auto"/>
+        <w:rPr>
+          <w:rFonts w:ascii="Times New Roman" w:hAnsi="Times New Roman" w:cs="Times New Roman"/>
+          <w:b/>
+          <w:sz w:val="24"/>
+          <w:szCs w:val="24"/>
+        </w:rPr>
+      </w:pPr>
+    </w:p>
+    <w:p>
+      <w:pPr>
+        <w:pStyle w:val="Prrafodelista"/>
+        <w:numPr>
+          <w:ilvl w:val="0"/>
+          <w:numId w:val="6"/>
+        </w:numPr>
+        <w:spacing w:after="0" w:line="360" w:lineRule="auto"/>
+        <w:rPr>
+          <w:rFonts w:ascii="Times New Roman" w:hAnsi="Times New Roman" w:cs="Times New Roman"/>
+          <w:b/>
+          <w:sz w:val="24"/>
+          <w:szCs w:val="24"/>
+        </w:rPr>
+      </w:pPr>
+      <w:r>
+        <w:rPr>
+          <w:rFonts w:ascii="Times New Roman" w:hAnsi="Times New Roman" w:cs="Times New Roman"/>
+          <w:b/>
+          <w:sz w:val="24"/>
+          <w:szCs w:val="24"/>
+        </w:rPr>
+        <w:lastRenderedPageBreak/>
+        <w:t>CRONOGRAMA DE PROYECTO</w:t>
       </w:r>
     </w:p>
     <w:p>
@@ -2505,8 +4747,8 @@
         <w:tblLook w:val="04A0" w:firstRow="1" w:lastRow="0" w:firstColumn="1" w:lastColumn="0" w:noHBand="0" w:noVBand="1"/>
       </w:tblPr>
       <w:tblGrid>
-        <w:gridCol w:w="3760"/>
-        <w:gridCol w:w="4059"/>
+        <w:gridCol w:w="3764"/>
+        <w:gridCol w:w="4055"/>
       </w:tblGrid>
       <w:tr>
         <w:tc>
@@ -2581,7 +4823,7 @@
                 <w:szCs w:val="24"/>
                 <w:lang w:val="es-ES_tradnl"/>
               </w:rPr>
-              <w:t>{Nombre Del Proyecto</w:t>
+              <w:t>UPT-Sync Herramienta de apoyo para estudiantes</w:t>
             </w:r>
             <w:r>
               <w:rPr>
@@ -2591,19 +4833,18 @@
                 <w:szCs w:val="24"/>
                 <w:lang w:val="es-ES_tradnl"/>
               </w:rPr>
-              <w:t>, lugar y a</w:t>
+              <w:t xml:space="preserve">, </w:t>
             </w:r>
-            <w:proofErr w:type="spellStart"/>
             <w:r>
               <w:rPr>
                 <w:rFonts w:ascii="Times New Roman" w:hAnsi="Times New Roman" w:cs="Times New Roman"/>
                 <w:i/>
                 <w:sz w:val="24"/>
                 <w:szCs w:val="24"/>
-              </w:rPr>
-              <w:t>ño</w:t>
+                <w:lang w:val="es-ES_tradnl"/>
+              </w:rPr>
+              <w:t>Tacna</w:t>
             </w:r>
-            <w:proofErr w:type="spellEnd"/>
             <w:r>
               <w:rPr>
                 <w:rFonts w:ascii="Times New Roman" w:hAnsi="Times New Roman" w:cs="Times New Roman"/>
@@ -2612,7 +4853,17 @@
                 <w:szCs w:val="24"/>
                 <w:lang w:val="es-ES_tradnl"/>
               </w:rPr>
-              <w:t>}</w:t>
+              <w:t xml:space="preserve"> </w:t>
+            </w:r>
+            <w:r>
+              <w:rPr>
+                <w:rFonts w:ascii="Times New Roman" w:hAnsi="Times New Roman" w:cs="Times New Roman"/>
+                <w:i/>
+                <w:sz w:val="24"/>
+                <w:szCs w:val="24"/>
+                <w:lang w:val="es-ES_tradnl"/>
+              </w:rPr>
+              <w:t>2024</w:t>
             </w:r>
           </w:p>
           <w:p>
@@ -2671,28 +4922,15 @@
           </w:p>
           <w:p>
             <w:pPr>
-              <w:autoSpaceDE w:val="0"/>
-              <w:autoSpaceDN w:val="0"/>
-              <w:adjustRightInd w:val="0"/>
-              <w:spacing w:line="360" w:lineRule="auto"/>
-              <w:rPr>
-                <w:rFonts w:ascii="Times New Roman" w:hAnsi="Times New Roman" w:cs="Times New Roman"/>
-                <w:sz w:val="24"/>
-                <w:szCs w:val="24"/>
-              </w:rPr>
-            </w:pPr>
-          </w:p>
-          <w:p>
-            <w:pPr>
               <w:pStyle w:val="Prrafodelista"/>
               <w:spacing w:line="360" w:lineRule="auto"/>
               <w:ind w:left="360"/>
               <w:jc w:val="both"/>
               <w:rPr>
                 <w:rFonts w:ascii="Times New Roman" w:hAnsi="Times New Roman" w:cs="Times New Roman"/>
-                <w:i/>
-                <w:sz w:val="24"/>
-                <w:szCs w:val="24"/>
+                <w:sz w:val="24"/>
+                <w:szCs w:val="24"/>
+                <w:lang w:val="es-ES_tradnl"/>
               </w:rPr>
             </w:pPr>
             <w:r>
@@ -2701,49 +4939,8 @@
                 <w:sz w:val="24"/>
                 <w:szCs w:val="24"/>
               </w:rPr>
-              <w:t xml:space="preserve">El propósito del proyecto es </w:t>
+              <w:t>El propósito del proyecto es facilitar la gestión y justificación de inasistencias de los estudiantes de la Universidad Privada de Tacna mediante una plataforma web y móvil, optimizando los procesos administrativos y mejorando la experiencia académica.</w:t>
             </w:r>
-            <w:r>
-              <w:rPr>
-                <w:rFonts w:ascii="Times New Roman" w:hAnsi="Times New Roman" w:cs="Times New Roman"/>
-                <w:i/>
-                <w:sz w:val="24"/>
-                <w:szCs w:val="24"/>
-              </w:rPr>
-              <w:t>{</w:t>
-            </w:r>
-            <w:r>
-              <w:rPr>
-                <w:rFonts w:ascii="Times New Roman" w:hAnsi="Times New Roman" w:cs="Times New Roman"/>
-                <w:i/>
-                <w:sz w:val="24"/>
-                <w:szCs w:val="24"/>
-              </w:rPr>
-              <w:t>indicar la finalidad</w:t>
-            </w:r>
-            <w:r>
-              <w:rPr>
-                <w:rFonts w:ascii="Times New Roman" w:hAnsi="Times New Roman" w:cs="Times New Roman"/>
-                <w:i/>
-                <w:sz w:val="24"/>
-                <w:szCs w:val="24"/>
-              </w:rPr>
-              <w:t>}</w:t>
-            </w:r>
-          </w:p>
-          <w:p>
-            <w:pPr>
-              <w:pStyle w:val="Prrafodelista"/>
-              <w:spacing w:line="360" w:lineRule="auto"/>
-              <w:ind w:left="360"/>
-              <w:jc w:val="both"/>
-              <w:rPr>
-                <w:rFonts w:ascii="Times New Roman" w:hAnsi="Times New Roman" w:cs="Times New Roman"/>
-                <w:sz w:val="24"/>
-                <w:szCs w:val="24"/>
-                <w:lang w:val="es-ES_tradnl"/>
-              </w:rPr>
-            </w:pPr>
           </w:p>
           <w:p>
             <w:pPr>
@@ -2782,22 +4979,110 @@
                 <w:i/>
                 <w:sz w:val="24"/>
                 <w:szCs w:val="24"/>
-                <w:lang w:val="es-ES_tradnl"/>
               </w:rPr>
             </w:pPr>
             <w:r>
               <w:rPr>
                 <w:rFonts w:ascii="Times New Roman" w:hAnsi="Times New Roman" w:cs="Times New Roman"/>
+                <w:b/>
+                <w:bCs/>
                 <w:i/>
                 <w:sz w:val="24"/>
                 <w:szCs w:val="24"/>
-                <w:lang w:val="es-ES_tradnl"/>
-              </w:rPr>
-              <w:t>{Describir los resultados de manera resumida}.</w:t>
+              </w:rPr>
+              <w:t>Digitalización del proceso de justificación de inasistencias, reduciendo la necesidad de trámites presenciales</w:t>
+            </w:r>
+            <w:r>
+              <w:rPr>
+                <w:rFonts w:ascii="Times New Roman" w:hAnsi="Times New Roman" w:cs="Times New Roman"/>
+                <w:i/>
+                <w:sz w:val="24"/>
+                <w:szCs w:val="24"/>
+              </w:rPr>
+              <w:t>.</w:t>
             </w:r>
           </w:p>
           <w:p>
             <w:pPr>
+              <w:pStyle w:val="Prrafodelista"/>
+              <w:numPr>
+                <w:ilvl w:val="0"/>
+                <w:numId w:val="2"/>
+              </w:numPr>
+              <w:spacing w:line="360" w:lineRule="auto"/>
+              <w:jc w:val="both"/>
+              <w:rPr>
+                <w:rFonts w:ascii="Times New Roman" w:hAnsi="Times New Roman" w:cs="Times New Roman"/>
+                <w:i/>
+                <w:sz w:val="24"/>
+                <w:szCs w:val="24"/>
+              </w:rPr>
+            </w:pPr>
+            <w:r>
+              <w:rPr>
+                <w:rFonts w:ascii="Times New Roman" w:hAnsi="Times New Roman" w:cs="Times New Roman"/>
+                <w:b/>
+                <w:bCs/>
+                <w:i/>
+                <w:sz w:val="24"/>
+                <w:szCs w:val="24"/>
+              </w:rPr>
+              <w:t>Implementación de una interfaz intuitiva que permita a los estudiantes enviar y monitorear sus solicitudes en tiempo real</w:t>
+            </w:r>
+            <w:r>
+              <w:rPr>
+                <w:rFonts w:ascii="Times New Roman" w:hAnsi="Times New Roman" w:cs="Times New Roman"/>
+                <w:i/>
+                <w:sz w:val="24"/>
+                <w:szCs w:val="24"/>
+              </w:rPr>
+              <w:t>.</w:t>
+            </w:r>
+          </w:p>
+          <w:p>
+            <w:pPr>
+              <w:pStyle w:val="Prrafodelista"/>
+              <w:numPr>
+                <w:ilvl w:val="0"/>
+                <w:numId w:val="2"/>
+              </w:numPr>
+              <w:spacing w:line="360" w:lineRule="auto"/>
+              <w:jc w:val="both"/>
+              <w:rPr>
+                <w:rFonts w:ascii="Times New Roman" w:hAnsi="Times New Roman" w:cs="Times New Roman"/>
+                <w:i/>
+                <w:sz w:val="24"/>
+                <w:szCs w:val="24"/>
+              </w:rPr>
+            </w:pPr>
+            <w:r>
+              <w:rPr>
+                <w:rFonts w:ascii="Times New Roman" w:hAnsi="Times New Roman" w:cs="Times New Roman"/>
+                <w:b/>
+                <w:bCs/>
+                <w:i/>
+                <w:sz w:val="24"/>
+                <w:szCs w:val="24"/>
+              </w:rPr>
+              <w:t>Centralización de la información de asistencias y justificaciones, facilitando el acceso a reportes y tendencias</w:t>
+            </w:r>
+            <w:r>
+              <w:rPr>
+                <w:rFonts w:ascii="Times New Roman" w:hAnsi="Times New Roman" w:cs="Times New Roman"/>
+                <w:i/>
+                <w:sz w:val="24"/>
+                <w:szCs w:val="24"/>
+              </w:rPr>
+              <w:t>.</w:t>
+            </w:r>
+          </w:p>
+          <w:p>
+            <w:pPr>
+              <w:pStyle w:val="Prrafodelista"/>
+              <w:numPr>
+                <w:ilvl w:val="0"/>
+                <w:numId w:val="2"/>
+              </w:numPr>
               <w:autoSpaceDE w:val="0"/>
               <w:autoSpaceDN w:val="0"/>
               <w:adjustRightInd w:val="0"/>
@@ -2809,6 +5094,26 @@
                 <w:lang w:val="es-ES_tradnl"/>
               </w:rPr>
             </w:pPr>
+            <w:r>
+              <w:rPr>
+                <w:rFonts w:ascii="Times New Roman" w:hAnsi="Times New Roman" w:cs="Times New Roman"/>
+                <w:b/>
+                <w:bCs/>
+                <w:i/>
+                <w:sz w:val="24"/>
+                <w:szCs w:val="24"/>
+              </w:rPr>
+              <w:t>Reducción significativa del tiempo de respuesta para la validación de justificativos, de 48 horas a 4 horas</w:t>
+            </w:r>
+            <w:r>
+              <w:rPr>
+                <w:rFonts w:ascii="Times New Roman" w:hAnsi="Times New Roman" w:cs="Times New Roman"/>
+                <w:i/>
+                <w:sz w:val="24"/>
+                <w:szCs w:val="24"/>
+              </w:rPr>
+              <w:t>.</w:t>
+            </w:r>
           </w:p>
         </w:tc>
       </w:tr>
@@ -2862,7 +5167,83 @@
                 <w:sz w:val="24"/>
                 <w:szCs w:val="24"/>
               </w:rPr>
-              <w:t xml:space="preserve">{Beneficiarios del proyecto} </w:t>
+              <w:t>Los beneficiarios del proyecto son:</w:t>
+            </w:r>
+          </w:p>
+          <w:p>
+            <w:pPr>
+              <w:numPr>
+                <w:ilvl w:val="0"/>
+                <w:numId w:val="5"/>
+              </w:numPr>
+              <w:autoSpaceDE w:val="0"/>
+              <w:autoSpaceDN w:val="0"/>
+              <w:adjustRightInd w:val="0"/>
+              <w:spacing w:line="360" w:lineRule="auto"/>
+              <w:rPr>
+                <w:rFonts w:ascii="Times New Roman" w:hAnsi="Times New Roman" w:cs="Times New Roman"/>
+                <w:i/>
+                <w:sz w:val="24"/>
+                <w:szCs w:val="24"/>
+              </w:rPr>
+            </w:pPr>
+            <w:r>
+              <w:rPr>
+                <w:rFonts w:ascii="Times New Roman" w:hAnsi="Times New Roman" w:cs="Times New Roman"/>
+                <w:b/>
+                <w:bCs/>
+                <w:i/>
+                <w:sz w:val="24"/>
+                <w:szCs w:val="24"/>
+              </w:rPr>
+              <w:t>Estudiantes de la Universidad Privada de Tacna</w:t>
+            </w:r>
+            <w:r>
+              <w:rPr>
+                <w:rFonts w:ascii="Times New Roman" w:hAnsi="Times New Roman" w:cs="Times New Roman"/>
+                <w:i/>
+                <w:sz w:val="24"/>
+                <w:szCs w:val="24"/>
+              </w:rPr>
+              <w:t>, quienes podrán gestionar y justificar sus inasistencias de manera eficiente.</w:t>
+            </w:r>
+          </w:p>
+          <w:p>
+            <w:pPr>
+              <w:numPr>
+                <w:ilvl w:val="0"/>
+                <w:numId w:val="5"/>
+              </w:numPr>
+              <w:autoSpaceDE w:val="0"/>
+              <w:autoSpaceDN w:val="0"/>
+              <w:adjustRightInd w:val="0"/>
+              <w:spacing w:line="360" w:lineRule="auto"/>
+              <w:rPr>
+                <w:rFonts w:ascii="Times New Roman" w:hAnsi="Times New Roman" w:cs="Times New Roman"/>
+                <w:i/>
+                <w:sz w:val="24"/>
+                <w:szCs w:val="24"/>
+              </w:rPr>
+            </w:pPr>
+            <w:r>
+              <w:rPr>
+                <w:rFonts w:ascii="Times New Roman" w:hAnsi="Times New Roman" w:cs="Times New Roman"/>
+                <w:b/>
+                <w:bCs/>
+                <w:i/>
+                <w:sz w:val="24"/>
+                <w:szCs w:val="24"/>
+              </w:rPr>
+              <w:t>Docentes y personal administrativo</w:t>
+            </w:r>
+            <w:r>
+              <w:rPr>
+                <w:rFonts w:ascii="Times New Roman" w:hAnsi="Times New Roman" w:cs="Times New Roman"/>
+                <w:i/>
+                <w:sz w:val="24"/>
+                <w:szCs w:val="24"/>
+              </w:rPr>
+              <w:t>, que tendrán acceso a herramientas centralizadas para validar y gestionar solicitudes de manera ágil y transparente.</w:t>
             </w:r>
           </w:p>
         </w:tc>
@@ -2952,11 +5333,11 @@
                 <w:bCs/>
                 <w:i/>
                 <w:color w:val="000000"/>
-                <w:sz w:val="20"/>
-                <w:szCs w:val="20"/>
+                <w:sz w:val="24"/>
+                <w:szCs w:val="24"/>
                 <w:lang w:eastAsia="es-PE"/>
               </w:rPr>
-              <w:t xml:space="preserve">{ </w:t>
+              <w:t xml:space="preserve">S/. </w:t>
             </w:r>
             <w:r>
               <w:rPr>
@@ -2969,33 +5350,7 @@
                 <w:szCs w:val="24"/>
                 <w:lang w:eastAsia="es-PE"/>
               </w:rPr>
-              <w:t xml:space="preserve"> S/. </w:t>
-            </w:r>
-            <w:r>
-              <w:rPr>
-                <w:rFonts w:ascii="Calibri" w:eastAsia="Times New Roman" w:hAnsi="Calibri" w:cs="Calibri"/>
-                <w:b/>
-                <w:bCs/>
-                <w:i/>
-                <w:color w:val="000000"/>
-                <w:sz w:val="24"/>
-                <w:szCs w:val="24"/>
-                <w:lang w:eastAsia="es-PE"/>
-              </w:rPr>
-              <w:t>0000</w:t>
-            </w:r>
-            <w:r>
-              <w:rPr>
-                <w:rFonts w:ascii="Calibri" w:eastAsia="Times New Roman" w:hAnsi="Calibri" w:cs="Calibri"/>
-                <w:b/>
-                <w:bCs/>
-                <w:i/>
-                <w:color w:val="000000"/>
-                <w:sz w:val="24"/>
-                <w:szCs w:val="24"/>
-                <w:lang w:eastAsia="es-PE"/>
-              </w:rPr>
-              <w:t>}</w:t>
+              <w:t>51,205</w:t>
             </w:r>
           </w:p>
           <w:p>
@@ -3077,7 +5432,17 @@
                 <w:sz w:val="24"/>
                 <w:szCs w:val="24"/>
               </w:rPr>
-              <w:t xml:space="preserve">                           {Tiempo}</w:t>
+              <w:t xml:space="preserve">                           </w:t>
+            </w:r>
+            <w:r>
+              <w:rPr>
+                <w:rFonts w:ascii="Times New Roman" w:hAnsi="Times New Roman" w:cs="Times New Roman"/>
+                <w:b/>
+                <w:i/>
+                <w:sz w:val="24"/>
+                <w:szCs w:val="24"/>
+              </w:rPr>
+              <w:t>3 meses</w:t>
             </w:r>
           </w:p>
           <w:p>
@@ -3121,7 +5486,7 @@
 </file>
 
 <file path=word/endnotes.xml><?xml version="1.0" encoding="utf-8"?>
-<w:endnotes xmlns:wpc="http://schemas.microsoft.com/office/word/2010/wordprocessingCanvas" xmlns:mc="http://schemas.openxmlformats.org/markup-compatibility/2006" xmlns:o="urn:schemas-microsoft-com:office:office" xmlns:r="http://schemas.openxmlformats.org/officeDocument/2006/relationships" xmlns:m="http://schemas.openxmlformats.org/officeDocument/2006/math" xmlns:v="urn:schemas-microsoft-com:vml" xmlns:wp14="http://schemas.microsoft.com/office/word/2010/wordprocessingDrawing" xmlns:wp="http://schemas.openxmlformats.org/drawingml/2006/wordprocessingDrawing" xmlns:w10="urn:schemas-microsoft-com:office:word" xmlns:w="http://schemas.openxmlformats.org/wordprocessingml/2006/main" xmlns:w14="http://schemas.microsoft.com/office/word/2010/wordml" xmlns:w15="http://schemas.microsoft.com/office/word/2012/wordml" xmlns:wpg="http://schemas.microsoft.com/office/word/2010/wordprocessingGroup" xmlns:wpi="http://schemas.microsoft.com/office/word/2010/wordprocessingInk" xmlns:wne="http://schemas.microsoft.com/office/word/2006/wordml" xmlns:wps="http://schemas.microsoft.com/office/word/2010/wordprocessingShape" mc:Ignorable="w14 w15 wp14">
+<w:endnotes xmlns:wpc="http://schemas.microsoft.com/office/word/2010/wordprocessingCanvas" xmlns:cx="http://schemas.microsoft.com/office/drawing/2014/chartex" xmlns:cx1="http://schemas.microsoft.com/office/drawing/2015/9/8/chartex" xmlns:cx2="http://schemas.microsoft.com/office/drawing/2015/10/21/chartex" xmlns:cx3="http://schemas.microsoft.com/office/drawing/2016/5/9/chartex" xmlns:cx4="http://schemas.microsoft.com/office/drawing/2016/5/10/chartex" xmlns:cx5="http://schemas.microsoft.com/office/drawing/2016/5/11/chartex" xmlns:cx6="http://schemas.microsoft.com/office/drawing/2016/5/12/chartex" xmlns:cx7="http://schemas.microsoft.com/office/drawing/2016/5/13/chartex" xmlns:cx8="http://schemas.microsoft.com/office/drawing/2016/5/14/chartex" xmlns:mc="http://schemas.openxmlformats.org/markup-compatibility/2006" xmlns:aink="http://schemas.microsoft.com/office/drawing/2016/ink" xmlns:am3d="http://schemas.microsoft.com/office/drawing/2017/model3d" xmlns:o="urn:schemas-microsoft-com:office:office" xmlns:oel="http://schemas.microsoft.com/office/2019/extlst" xmlns:r="http://schemas.openxmlformats.org/officeDocument/2006/relationships" xmlns:m="http://schemas.openxmlformats.org/officeDocument/2006/math" xmlns:v="urn:schemas-microsoft-com:vml" xmlns:wp14="http://schemas.microsoft.com/office/word/2010/wordprocessingDrawing" xmlns:wp="http://schemas.openxmlformats.org/drawingml/2006/wordprocessingDrawing" xmlns:w10="urn:schemas-microsoft-com:office:word" xmlns:w="http://schemas.openxmlformats.org/wordprocessingml/2006/main" xmlns:w14="http://schemas.microsoft.com/office/word/2010/wordml" xmlns:w15="http://schemas.microsoft.com/office/word/2012/wordml" xmlns:w16cex="http://schemas.microsoft.com/office/word/2018/wordml/cex" xmlns:w16cid="http://schemas.microsoft.com/office/word/2016/wordml/cid" xmlns:w16="http://schemas.microsoft.com/office/word/2018/wordml" xmlns:w16du="http://schemas.microsoft.com/office/word/2023/wordml/word16du" xmlns:w16sdtdh="http://schemas.microsoft.com/office/word/2020/wordml/sdtdatahash" xmlns:w16se="http://schemas.microsoft.com/office/word/2015/wordml/symex" xmlns:wpg="http://schemas.microsoft.com/office/word/2010/wordprocessingGroup" xmlns:wpi="http://schemas.microsoft.com/office/word/2010/wordprocessingInk" xmlns:wne="http://schemas.microsoft.com/office/word/2006/wordml" xmlns:wps="http://schemas.microsoft.com/office/word/2010/wordprocessingShape" mc:Ignorable="w14 w15 w16se w16cid w16 w16cex w16sdtdh w16du wp14">
   <w:endnote w:type="separator" w:id="-1">
     <w:p>
       <w:pPr>
@@ -3146,7 +5511,7 @@
 </file>
 
 <file path=word/footer1.xml><?xml version="1.0" encoding="utf-8"?>
-<w:ftr xmlns:wpc="http://schemas.microsoft.com/office/word/2010/wordprocessingCanvas" xmlns:mc="http://schemas.openxmlformats.org/markup-compatibility/2006" xmlns:o="urn:schemas-microsoft-com:office:office" xmlns:r="http://schemas.openxmlformats.org/officeDocument/2006/relationships" xmlns:m="http://schemas.openxmlformats.org/officeDocument/2006/math" xmlns:v="urn:schemas-microsoft-com:vml" xmlns:wp14="http://schemas.microsoft.com/office/word/2010/wordprocessingDrawing" xmlns:wp="http://schemas.openxmlformats.org/drawingml/2006/wordprocessingDrawing" xmlns:w10="urn:schemas-microsoft-com:office:word" xmlns:w="http://schemas.openxmlformats.org/wordprocessingml/2006/main" xmlns:w14="http://schemas.microsoft.com/office/word/2010/wordml" xmlns:w15="http://schemas.microsoft.com/office/word/2012/wordml" xmlns:wpg="http://schemas.microsoft.com/office/word/2010/wordprocessingGroup" xmlns:wpi="http://schemas.microsoft.com/office/word/2010/wordprocessingInk" xmlns:wne="http://schemas.microsoft.com/office/word/2006/wordml" xmlns:wps="http://schemas.microsoft.com/office/word/2010/wordprocessingShape" mc:Ignorable="w14 w15 wp14">
+<w:ftr xmlns:wpc="http://schemas.microsoft.com/office/word/2010/wordprocessingCanvas" xmlns:cx="http://schemas.microsoft.com/office/drawing/2014/chartex" xmlns:cx1="http://schemas.microsoft.com/office/drawing/2015/9/8/chartex" xmlns:cx2="http://schemas.microsoft.com/office/drawing/2015/10/21/chartex" xmlns:cx3="http://schemas.microsoft.com/office/drawing/2016/5/9/chartex" xmlns:cx4="http://schemas.microsoft.com/office/drawing/2016/5/10/chartex" xmlns:cx5="http://schemas.microsoft.com/office/drawing/2016/5/11/chartex" xmlns:cx6="http://schemas.microsoft.com/office/drawing/2016/5/12/chartex" xmlns:cx7="http://schemas.microsoft.com/office/drawing/2016/5/13/chartex" xmlns:cx8="http://schemas.microsoft.com/office/drawing/2016/5/14/chartex" xmlns:mc="http://schemas.openxmlformats.org/markup-compatibility/2006" xmlns:aink="http://schemas.microsoft.com/office/drawing/2016/ink" xmlns:am3d="http://schemas.microsoft.com/office/drawing/2017/model3d" xmlns:o="urn:schemas-microsoft-com:office:office" xmlns:oel="http://schemas.microsoft.com/office/2019/extlst" xmlns:r="http://schemas.openxmlformats.org/officeDocument/2006/relationships" xmlns:m="http://schemas.openxmlformats.org/officeDocument/2006/math" xmlns:v="urn:schemas-microsoft-com:vml" xmlns:wp14="http://schemas.microsoft.com/office/word/2010/wordprocessingDrawing" xmlns:wp="http://schemas.openxmlformats.org/drawingml/2006/wordprocessingDrawing" xmlns:w10="urn:schemas-microsoft-com:office:word" xmlns:w="http://schemas.openxmlformats.org/wordprocessingml/2006/main" xmlns:w14="http://schemas.microsoft.com/office/word/2010/wordml" xmlns:w15="http://schemas.microsoft.com/office/word/2012/wordml" xmlns:w16cex="http://schemas.microsoft.com/office/word/2018/wordml/cex" xmlns:w16cid="http://schemas.microsoft.com/office/word/2016/wordml/cid" xmlns:w16="http://schemas.microsoft.com/office/word/2018/wordml" xmlns:w16du="http://schemas.microsoft.com/office/word/2023/wordml/word16du" xmlns:w16sdtdh="http://schemas.microsoft.com/office/word/2020/wordml/sdtdatahash" xmlns:w16se="http://schemas.microsoft.com/office/word/2015/wordml/symex" xmlns:wpg="http://schemas.microsoft.com/office/word/2010/wordprocessingGroup" xmlns:wpi="http://schemas.microsoft.com/office/word/2010/wordprocessingInk" xmlns:wne="http://schemas.microsoft.com/office/word/2006/wordml" xmlns:wps="http://schemas.microsoft.com/office/word/2010/wordprocessingShape" mc:Ignorable="w14 w15 w16se w16cid w16 w16cex w16sdtdh w16du wp14">
   <w:sdt>
     <w:sdtPr>
       <w:id w:val="-1014383162"/>
@@ -3155,7 +5520,6 @@
         <w:docPartUnique/>
       </w:docPartObj>
     </w:sdtPr>
-    <w:sdtEndPr/>
     <w:sdtContent>
       <w:p>
         <w:pPr>
@@ -3193,7 +5557,7 @@
 </file>
 
 <file path=word/footnotes.xml><?xml version="1.0" encoding="utf-8"?>
-<w:footnotes xmlns:wpc="http://schemas.microsoft.com/office/word/2010/wordprocessingCanvas" xmlns:mc="http://schemas.openxmlformats.org/markup-compatibility/2006" xmlns:o="urn:schemas-microsoft-com:office:office" xmlns:r="http://schemas.openxmlformats.org/officeDocument/2006/relationships" xmlns:m="http://schemas.openxmlformats.org/officeDocument/2006/math" xmlns:v="urn:schemas-microsoft-com:vml" xmlns:wp14="http://schemas.microsoft.com/office/word/2010/wordprocessingDrawing" xmlns:wp="http://schemas.openxmlformats.org/drawingml/2006/wordprocessingDrawing" xmlns:w10="urn:schemas-microsoft-com:office:word" xmlns:w="http://schemas.openxmlformats.org/wordprocessingml/2006/main" xmlns:w14="http://schemas.microsoft.com/office/word/2010/wordml" xmlns:w15="http://schemas.microsoft.com/office/word/2012/wordml" xmlns:wpg="http://schemas.microsoft.com/office/word/2010/wordprocessingGroup" xmlns:wpi="http://schemas.microsoft.com/office/word/2010/wordprocessingInk" xmlns:wne="http://schemas.microsoft.com/office/word/2006/wordml" xmlns:wps="http://schemas.microsoft.com/office/word/2010/wordprocessingShape" mc:Ignorable="w14 w15 wp14">
+<w:footnotes xmlns:wpc="http://schemas.microsoft.com/office/word/2010/wordprocessingCanvas" xmlns:cx="http://schemas.microsoft.com/office/drawing/2014/chartex" xmlns:cx1="http://schemas.microsoft.com/office/drawing/2015/9/8/chartex" xmlns:cx2="http://schemas.microsoft.com/office/drawing/2015/10/21/chartex" xmlns:cx3="http://schemas.microsoft.com/office/drawing/2016/5/9/chartex" xmlns:cx4="http://schemas.microsoft.com/office/drawing/2016/5/10/chartex" xmlns:cx5="http://schemas.microsoft.com/office/drawing/2016/5/11/chartex" xmlns:cx6="http://schemas.microsoft.com/office/drawing/2016/5/12/chartex" xmlns:cx7="http://schemas.microsoft.com/office/drawing/2016/5/13/chartex" xmlns:cx8="http://schemas.microsoft.com/office/drawing/2016/5/14/chartex" xmlns:mc="http://schemas.openxmlformats.org/markup-compatibility/2006" xmlns:aink="http://schemas.microsoft.com/office/drawing/2016/ink" xmlns:am3d="http://schemas.microsoft.com/office/drawing/2017/model3d" xmlns:o="urn:schemas-microsoft-com:office:office" xmlns:oel="http://schemas.microsoft.com/office/2019/extlst" xmlns:r="http://schemas.openxmlformats.org/officeDocument/2006/relationships" xmlns:m="http://schemas.openxmlformats.org/officeDocument/2006/math" xmlns:v="urn:schemas-microsoft-com:vml" xmlns:wp14="http://schemas.microsoft.com/office/word/2010/wordprocessingDrawing" xmlns:wp="http://schemas.openxmlformats.org/drawingml/2006/wordprocessingDrawing" xmlns:w10="urn:schemas-microsoft-com:office:word" xmlns:w="http://schemas.openxmlformats.org/wordprocessingml/2006/main" xmlns:w14="http://schemas.microsoft.com/office/word/2010/wordml" xmlns:w15="http://schemas.microsoft.com/office/word/2012/wordml" xmlns:w16cex="http://schemas.microsoft.com/office/word/2018/wordml/cex" xmlns:w16cid="http://schemas.microsoft.com/office/word/2016/wordml/cid" xmlns:w16="http://schemas.microsoft.com/office/word/2018/wordml" xmlns:w16du="http://schemas.microsoft.com/office/word/2023/wordml/word16du" xmlns:w16sdtdh="http://schemas.microsoft.com/office/word/2020/wordml/sdtdatahash" xmlns:w16se="http://schemas.microsoft.com/office/word/2015/wordml/symex" xmlns:wpg="http://schemas.microsoft.com/office/word/2010/wordprocessingGroup" xmlns:wpi="http://schemas.microsoft.com/office/word/2010/wordprocessingInk" xmlns:wne="http://schemas.microsoft.com/office/word/2006/wordml" xmlns:wps="http://schemas.microsoft.com/office/word/2010/wordprocessingShape" mc:Ignorable="w14 w15 w16se w16cid w16 w16cex w16sdtdh w16du wp14">
   <w:footnote w:type="separator" w:id="-1">
     <w:p>
       <w:pPr>
@@ -3218,7 +5582,7 @@
 </file>
 
 <file path=word/header1.xml><?xml version="1.0" encoding="utf-8"?>
-<w:hdr xmlns:wpc="http://schemas.microsoft.com/office/word/2010/wordprocessingCanvas" xmlns:mc="http://schemas.openxmlformats.org/markup-compatibility/2006" xmlns:o="urn:schemas-microsoft-com:office:office" xmlns:r="http://schemas.openxmlformats.org/officeDocument/2006/relationships" xmlns:m="http://schemas.openxmlformats.org/officeDocument/2006/math" xmlns:v="urn:schemas-microsoft-com:vml" xmlns:wp14="http://schemas.microsoft.com/office/word/2010/wordprocessingDrawing" xmlns:wp="http://schemas.openxmlformats.org/drawingml/2006/wordprocessingDrawing" xmlns:w10="urn:schemas-microsoft-com:office:word" xmlns:w="http://schemas.openxmlformats.org/wordprocessingml/2006/main" xmlns:w14="http://schemas.microsoft.com/office/word/2010/wordml" xmlns:w15="http://schemas.microsoft.com/office/word/2012/wordml" xmlns:wpg="http://schemas.microsoft.com/office/word/2010/wordprocessingGroup" xmlns:wpi="http://schemas.microsoft.com/office/word/2010/wordprocessingInk" xmlns:wne="http://schemas.microsoft.com/office/word/2006/wordml" xmlns:wps="http://schemas.microsoft.com/office/word/2010/wordprocessingShape" mc:Ignorable="w14 w15 wp14">
+<w:hdr xmlns:wpc="http://schemas.microsoft.com/office/word/2010/wordprocessingCanvas" xmlns:cx="http://schemas.microsoft.com/office/drawing/2014/chartex" xmlns:cx1="http://schemas.microsoft.com/office/drawing/2015/9/8/chartex" xmlns:cx2="http://schemas.microsoft.com/office/drawing/2015/10/21/chartex" xmlns:cx3="http://schemas.microsoft.com/office/drawing/2016/5/9/chartex" xmlns:cx4="http://schemas.microsoft.com/office/drawing/2016/5/10/chartex" xmlns:cx5="http://schemas.microsoft.com/office/drawing/2016/5/11/chartex" xmlns:cx6="http://schemas.microsoft.com/office/drawing/2016/5/12/chartex" xmlns:cx7="http://schemas.microsoft.com/office/drawing/2016/5/13/chartex" xmlns:cx8="http://schemas.microsoft.com/office/drawing/2016/5/14/chartex" xmlns:mc="http://schemas.openxmlformats.org/markup-compatibility/2006" xmlns:aink="http://schemas.microsoft.com/office/drawing/2016/ink" xmlns:am3d="http://schemas.microsoft.com/office/drawing/2017/model3d" xmlns:o="urn:schemas-microsoft-com:office:office" xmlns:oel="http://schemas.microsoft.com/office/2019/extlst" xmlns:r="http://schemas.openxmlformats.org/officeDocument/2006/relationships" xmlns:m="http://schemas.openxmlformats.org/officeDocument/2006/math" xmlns:v="urn:schemas-microsoft-com:vml" xmlns:wp14="http://schemas.microsoft.com/office/word/2010/wordprocessingDrawing" xmlns:wp="http://schemas.openxmlformats.org/drawingml/2006/wordprocessingDrawing" xmlns:w10="urn:schemas-microsoft-com:office:word" xmlns:w="http://schemas.openxmlformats.org/wordprocessingml/2006/main" xmlns:w14="http://schemas.microsoft.com/office/word/2010/wordml" xmlns:w15="http://schemas.microsoft.com/office/word/2012/wordml" xmlns:w16cex="http://schemas.microsoft.com/office/word/2018/wordml/cex" xmlns:w16cid="http://schemas.microsoft.com/office/word/2016/wordml/cid" xmlns:w16="http://schemas.microsoft.com/office/word/2018/wordml" xmlns:w16du="http://schemas.microsoft.com/office/word/2023/wordml/word16du" xmlns:w16sdtdh="http://schemas.microsoft.com/office/word/2020/wordml/sdtdatahash" xmlns:w16se="http://schemas.microsoft.com/office/word/2015/wordml/symex" xmlns:wpg="http://schemas.microsoft.com/office/word/2010/wordprocessingGroup" xmlns:wpi="http://schemas.microsoft.com/office/word/2010/wordprocessingInk" xmlns:wne="http://schemas.microsoft.com/office/word/2006/wordml" xmlns:wps="http://schemas.microsoft.com/office/word/2010/wordprocessingShape" mc:Ignorable="w14 w15 w16se w16cid w16 w16cex w16sdtdh w16du wp14">
   <w:p>
     <w:pPr>
       <w:pStyle w:val="Encabezado"/>
@@ -3238,8 +5602,8 @@
 </file>
 
 <file path=word/numbering.xml><?xml version="1.0" encoding="utf-8"?>
-<w:numbering xmlns:wpc="http://schemas.microsoft.com/office/word/2010/wordprocessingCanvas" xmlns:mc="http://schemas.openxmlformats.org/markup-compatibility/2006" xmlns:o="urn:schemas-microsoft-com:office:office" xmlns:r="http://schemas.openxmlformats.org/officeDocument/2006/relationships" xmlns:m="http://schemas.openxmlformats.org/officeDocument/2006/math" xmlns:v="urn:schemas-microsoft-com:vml" xmlns:wp14="http://schemas.microsoft.com/office/word/2010/wordprocessingDrawing" xmlns:wp="http://schemas.openxmlformats.org/drawingml/2006/wordprocessingDrawing" xmlns:w10="urn:schemas-microsoft-com:office:word" xmlns:w="http://schemas.openxmlformats.org/wordprocessingml/2006/main" xmlns:w14="http://schemas.microsoft.com/office/word/2010/wordml" xmlns:w15="http://schemas.microsoft.com/office/word/2012/wordml" xmlns:wpg="http://schemas.microsoft.com/office/word/2010/wordprocessingGroup" xmlns:wpi="http://schemas.microsoft.com/office/word/2010/wordprocessingInk" xmlns:wne="http://schemas.microsoft.com/office/word/2006/wordml" xmlns:wps="http://schemas.microsoft.com/office/word/2010/wordprocessingShape" mc:Ignorable="w14 w15 wp14">
-  <w:abstractNum w:abstractNumId="0">
+<w:numbering xmlns:wpc="http://schemas.microsoft.com/office/word/2010/wordprocessingCanvas" xmlns:cx="http://schemas.microsoft.com/office/drawing/2014/chartex" xmlns:cx1="http://schemas.microsoft.com/office/drawing/2015/9/8/chartex" xmlns:cx2="http://schemas.microsoft.com/office/drawing/2015/10/21/chartex" xmlns:cx3="http://schemas.microsoft.com/office/drawing/2016/5/9/chartex" xmlns:cx4="http://schemas.microsoft.com/office/drawing/2016/5/10/chartex" xmlns:cx5="http://schemas.microsoft.com/office/drawing/2016/5/11/chartex" xmlns:cx6="http://schemas.microsoft.com/office/drawing/2016/5/12/chartex" xmlns:cx7="http://schemas.microsoft.com/office/drawing/2016/5/13/chartex" xmlns:cx8="http://schemas.microsoft.com/office/drawing/2016/5/14/chartex" xmlns:mc="http://schemas.openxmlformats.org/markup-compatibility/2006" xmlns:aink="http://schemas.microsoft.com/office/drawing/2016/ink" xmlns:am3d="http://schemas.microsoft.com/office/drawing/2017/model3d" xmlns:o="urn:schemas-microsoft-com:office:office" xmlns:oel="http://schemas.microsoft.com/office/2019/extlst" xmlns:r="http://schemas.openxmlformats.org/officeDocument/2006/relationships" xmlns:m="http://schemas.openxmlformats.org/officeDocument/2006/math" xmlns:v="urn:schemas-microsoft-com:vml" xmlns:wp14="http://schemas.microsoft.com/office/word/2010/wordprocessingDrawing" xmlns:wp="http://schemas.openxmlformats.org/drawingml/2006/wordprocessingDrawing" xmlns:w10="urn:schemas-microsoft-com:office:word" xmlns:w="http://schemas.openxmlformats.org/wordprocessingml/2006/main" xmlns:w14="http://schemas.microsoft.com/office/word/2010/wordml" xmlns:w15="http://schemas.microsoft.com/office/word/2012/wordml" xmlns:w16cex="http://schemas.microsoft.com/office/word/2018/wordml/cex" xmlns:w16cid="http://schemas.microsoft.com/office/word/2016/wordml/cid" xmlns:w16="http://schemas.microsoft.com/office/word/2018/wordml" xmlns:w16du="http://schemas.microsoft.com/office/word/2023/wordml/word16du" xmlns:w16sdtdh="http://schemas.microsoft.com/office/word/2020/wordml/sdtdatahash" xmlns:w16se="http://schemas.microsoft.com/office/word/2015/wordml/symex" xmlns:wpg="http://schemas.microsoft.com/office/word/2010/wordprocessingGroup" xmlns:wpi="http://schemas.microsoft.com/office/word/2010/wordprocessingInk" xmlns:wne="http://schemas.microsoft.com/office/word/2006/wordml" xmlns:wps="http://schemas.microsoft.com/office/word/2010/wordprocessingShape" mc:Ignorable="w14 w15 w16se w16cid w16 w16cex w16sdtdh w16du wp14">
+  <w:abstractNum w:abstractNumId="0" w15:restartNumberingAfterBreak="0">
     <w:nsid w:val="15FB601E"/>
     <w:multiLevelType w:val="hybridMultilevel"/>
     <w:tmpl w:val="6E74E080"/>
@@ -3328,7 +5692,269 @@
       </w:pPr>
     </w:lvl>
   </w:abstractNum>
-  <w:abstractNum w:abstractNumId="1">
+  <w:abstractNum w:abstractNumId="1" w15:restartNumberingAfterBreak="0">
+    <w:nsid w:val="23DC57C5"/>
+    <w:multiLevelType w:val="multilevel"/>
+    <w:tmpl w:val="D4BE0334"/>
+    <w:lvl w:ilvl="0">
+      <w:start w:val="1"/>
+      <w:numFmt w:val="bullet"/>
+      <w:lvlText w:val=""/>
+      <w:lvlJc w:val="left"/>
+      <w:pPr>
+        <w:tabs>
+          <w:tab w:val="num" w:pos="720"/>
+        </w:tabs>
+        <w:ind w:left="720" w:hanging="360"/>
+      </w:pPr>
+      <w:rPr>
+        <w:rFonts w:ascii="Symbol" w:hAnsi="Symbol" w:hint="default"/>
+        <w:sz w:val="20"/>
+      </w:rPr>
+    </w:lvl>
+    <w:lvl w:ilvl="1" w:tentative="1">
+      <w:start w:val="1"/>
+      <w:numFmt w:val="bullet"/>
+      <w:lvlText w:val="o"/>
+      <w:lvlJc w:val="left"/>
+      <w:pPr>
+        <w:tabs>
+          <w:tab w:val="num" w:pos="1440"/>
+        </w:tabs>
+        <w:ind w:left="1440" w:hanging="360"/>
+      </w:pPr>
+      <w:rPr>
+        <w:rFonts w:ascii="Courier New" w:hAnsi="Courier New" w:hint="default"/>
+        <w:sz w:val="20"/>
+      </w:rPr>
+    </w:lvl>
+    <w:lvl w:ilvl="2" w:tentative="1">
+      <w:start w:val="1"/>
+      <w:numFmt w:val="bullet"/>
+      <w:lvlText w:val=""/>
+      <w:lvlJc w:val="left"/>
+      <w:pPr>
+        <w:tabs>
+          <w:tab w:val="num" w:pos="2160"/>
+        </w:tabs>
+        <w:ind w:left="2160" w:hanging="360"/>
+      </w:pPr>
+      <w:rPr>
+        <w:rFonts w:ascii="Wingdings" w:hAnsi="Wingdings" w:hint="default"/>
+        <w:sz w:val="20"/>
+      </w:rPr>
+    </w:lvl>
+    <w:lvl w:ilvl="3" w:tentative="1">
+      <w:start w:val="1"/>
+      <w:numFmt w:val="bullet"/>
+      <w:lvlText w:val=""/>
+      <w:lvlJc w:val="left"/>
+      <w:pPr>
+        <w:tabs>
+          <w:tab w:val="num" w:pos="2880"/>
+        </w:tabs>
+        <w:ind w:left="2880" w:hanging="360"/>
+      </w:pPr>
+      <w:rPr>
+        <w:rFonts w:ascii="Wingdings" w:hAnsi="Wingdings" w:hint="default"/>
+        <w:sz w:val="20"/>
+      </w:rPr>
+    </w:lvl>
+    <w:lvl w:ilvl="4" w:tentative="1">
+      <w:start w:val="1"/>
+      <w:numFmt w:val="bullet"/>
+      <w:lvlText w:val=""/>
+      <w:lvlJc w:val="left"/>
+      <w:pPr>
+        <w:tabs>
+          <w:tab w:val="num" w:pos="3600"/>
+        </w:tabs>
+        <w:ind w:left="3600" w:hanging="360"/>
+      </w:pPr>
+      <w:rPr>
+        <w:rFonts w:ascii="Wingdings" w:hAnsi="Wingdings" w:hint="default"/>
+        <w:sz w:val="20"/>
+      </w:rPr>
+    </w:lvl>
+    <w:lvl w:ilvl="5" w:tentative="1">
+      <w:start w:val="1"/>
+      <w:numFmt w:val="bullet"/>
+      <w:lvlText w:val=""/>
+      <w:lvlJc w:val="left"/>
+      <w:pPr>
+        <w:tabs>
+          <w:tab w:val="num" w:pos="4320"/>
+        </w:tabs>
+        <w:ind w:left="4320" w:hanging="360"/>
+      </w:pPr>
+      <w:rPr>
+        <w:rFonts w:ascii="Wingdings" w:hAnsi="Wingdings" w:hint="default"/>
+        <w:sz w:val="20"/>
+      </w:rPr>
+    </w:lvl>
+    <w:lvl w:ilvl="6" w:tentative="1">
+      <w:start w:val="1"/>
+      <w:numFmt w:val="bullet"/>
+      <w:lvlText w:val=""/>
+      <w:lvlJc w:val="left"/>
+      <w:pPr>
+        <w:tabs>
+          <w:tab w:val="num" w:pos="5040"/>
+        </w:tabs>
+        <w:ind w:left="5040" w:hanging="360"/>
+      </w:pPr>
+      <w:rPr>
+        <w:rFonts w:ascii="Wingdings" w:hAnsi="Wingdings" w:hint="default"/>
+        <w:sz w:val="20"/>
+      </w:rPr>
+    </w:lvl>
+    <w:lvl w:ilvl="7" w:tentative="1">
+      <w:start w:val="1"/>
+      <w:numFmt w:val="bullet"/>
+      <w:lvlText w:val=""/>
+      <w:lvlJc w:val="left"/>
+      <w:pPr>
+        <w:tabs>
+          <w:tab w:val="num" w:pos="5760"/>
+        </w:tabs>
+        <w:ind w:left="5760" w:hanging="360"/>
+      </w:pPr>
+      <w:rPr>
+        <w:rFonts w:ascii="Wingdings" w:hAnsi="Wingdings" w:hint="default"/>
+        <w:sz w:val="20"/>
+      </w:rPr>
+    </w:lvl>
+    <w:lvl w:ilvl="8" w:tentative="1">
+      <w:start w:val="1"/>
+      <w:numFmt w:val="bullet"/>
+      <w:lvlText w:val=""/>
+      <w:lvlJc w:val="left"/>
+      <w:pPr>
+        <w:tabs>
+          <w:tab w:val="num" w:pos="6480"/>
+        </w:tabs>
+        <w:ind w:left="6480" w:hanging="360"/>
+      </w:pPr>
+      <w:rPr>
+        <w:rFonts w:ascii="Wingdings" w:hAnsi="Wingdings" w:hint="default"/>
+        <w:sz w:val="20"/>
+      </w:rPr>
+    </w:lvl>
+  </w:abstractNum>
+  <w:abstractNum w:abstractNumId="2" w15:restartNumberingAfterBreak="0">
+    <w:nsid w:val="274656EE"/>
+    <w:multiLevelType w:val="hybridMultilevel"/>
+    <w:tmpl w:val="59440164"/>
+    <w:lvl w:ilvl="0" w:tplc="280A0005">
+      <w:start w:val="1"/>
+      <w:numFmt w:val="bullet"/>
+      <w:lvlText w:val=""/>
+      <w:lvlJc w:val="left"/>
+      <w:pPr>
+        <w:ind w:left="1428" w:hanging="360"/>
+      </w:pPr>
+      <w:rPr>
+        <w:rFonts w:ascii="Wingdings" w:hAnsi="Wingdings" w:hint="default"/>
+      </w:rPr>
+    </w:lvl>
+    <w:lvl w:ilvl="1" w:tplc="280A0003" w:tentative="1">
+      <w:start w:val="1"/>
+      <w:numFmt w:val="bullet"/>
+      <w:lvlText w:val="o"/>
+      <w:lvlJc w:val="left"/>
+      <w:pPr>
+        <w:ind w:left="2148" w:hanging="360"/>
+      </w:pPr>
+      <w:rPr>
+        <w:rFonts w:ascii="Courier New" w:hAnsi="Courier New" w:cs="Courier New" w:hint="default"/>
+      </w:rPr>
+    </w:lvl>
+    <w:lvl w:ilvl="2" w:tplc="280A0005" w:tentative="1">
+      <w:start w:val="1"/>
+      <w:numFmt w:val="bullet"/>
+      <w:lvlText w:val=""/>
+      <w:lvlJc w:val="left"/>
+      <w:pPr>
+        <w:ind w:left="2868" w:hanging="360"/>
+      </w:pPr>
+      <w:rPr>
+        <w:rFonts w:ascii="Wingdings" w:hAnsi="Wingdings" w:hint="default"/>
+      </w:rPr>
+    </w:lvl>
+    <w:lvl w:ilvl="3" w:tplc="280A0001" w:tentative="1">
+      <w:start w:val="1"/>
+      <w:numFmt w:val="bullet"/>
+      <w:lvlText w:val=""/>
+      <w:lvlJc w:val="left"/>
+      <w:pPr>
+        <w:ind w:left="3588" w:hanging="360"/>
+      </w:pPr>
+      <w:rPr>
+        <w:rFonts w:ascii="Symbol" w:hAnsi="Symbol" w:hint="default"/>
+      </w:rPr>
+    </w:lvl>
+    <w:lvl w:ilvl="4" w:tplc="280A0003" w:tentative="1">
+      <w:start w:val="1"/>
+      <w:numFmt w:val="bullet"/>
+      <w:lvlText w:val="o"/>
+      <w:lvlJc w:val="left"/>
+      <w:pPr>
+        <w:ind w:left="4308" w:hanging="360"/>
+      </w:pPr>
+      <w:rPr>
+        <w:rFonts w:ascii="Courier New" w:hAnsi="Courier New" w:cs="Courier New" w:hint="default"/>
+      </w:rPr>
+    </w:lvl>
+    <w:lvl w:ilvl="5" w:tplc="280A0005" w:tentative="1">
+      <w:start w:val="1"/>
+      <w:numFmt w:val="bullet"/>
+      <w:lvlText w:val=""/>
+      <w:lvlJc w:val="left"/>
+      <w:pPr>
+        <w:ind w:left="5028" w:hanging="360"/>
+      </w:pPr>
+      <w:rPr>
+        <w:rFonts w:ascii="Wingdings" w:hAnsi="Wingdings" w:hint="default"/>
+      </w:rPr>
+    </w:lvl>
+    <w:lvl w:ilvl="6" w:tplc="280A0001" w:tentative="1">
+      <w:start w:val="1"/>
+      <w:numFmt w:val="bullet"/>
+      <w:lvlText w:val=""/>
+      <w:lvlJc w:val="left"/>
+      <w:pPr>
+        <w:ind w:left="5748" w:hanging="360"/>
+      </w:pPr>
+      <w:rPr>
+        <w:rFonts w:ascii="Symbol" w:hAnsi="Symbol" w:hint="default"/>
+      </w:rPr>
+    </w:lvl>
+    <w:lvl w:ilvl="7" w:tplc="280A0003" w:tentative="1">
+      <w:start w:val="1"/>
+      <w:numFmt w:val="bullet"/>
+      <w:lvlText w:val="o"/>
+      <w:lvlJc w:val="left"/>
+      <w:pPr>
+        <w:ind w:left="6468" w:hanging="360"/>
+      </w:pPr>
+      <w:rPr>
+        <w:rFonts w:ascii="Courier New" w:hAnsi="Courier New" w:cs="Courier New" w:hint="default"/>
+      </w:rPr>
+    </w:lvl>
+    <w:lvl w:ilvl="8" w:tplc="280A0005" w:tentative="1">
+      <w:start w:val="1"/>
+      <w:numFmt w:val="bullet"/>
+      <w:lvlText w:val=""/>
+      <w:lvlJc w:val="left"/>
+      <w:pPr>
+        <w:ind w:left="7188" w:hanging="360"/>
+      </w:pPr>
+      <w:rPr>
+        <w:rFonts w:ascii="Wingdings" w:hAnsi="Wingdings" w:hint="default"/>
+      </w:rPr>
+    </w:lvl>
+  </w:abstractNum>
+  <w:abstractNum w:abstractNumId="3" w15:restartNumberingAfterBreak="0">
     <w:nsid w:val="27772C7A"/>
     <w:multiLevelType w:val="hybridMultilevel"/>
     <w:tmpl w:val="F9A847D6"/>
@@ -3441,7 +6067,503 @@
       </w:rPr>
     </w:lvl>
   </w:abstractNum>
-  <w:abstractNum w:abstractNumId="2">
+  <w:abstractNum w:abstractNumId="4" w15:restartNumberingAfterBreak="0">
+    <w:nsid w:val="2C032323"/>
+    <w:multiLevelType w:val="hybridMultilevel"/>
+    <w:tmpl w:val="8084DAA6"/>
+    <w:lvl w:ilvl="0" w:tplc="280A0001">
+      <w:start w:val="1"/>
+      <w:numFmt w:val="bullet"/>
+      <w:lvlText w:val=""/>
+      <w:lvlJc w:val="left"/>
+      <w:pPr>
+        <w:ind w:left="1800" w:hanging="360"/>
+      </w:pPr>
+      <w:rPr>
+        <w:rFonts w:ascii="Symbol" w:hAnsi="Symbol" w:hint="default"/>
+      </w:rPr>
+    </w:lvl>
+    <w:lvl w:ilvl="1" w:tplc="280A0003" w:tentative="1">
+      <w:start w:val="1"/>
+      <w:numFmt w:val="bullet"/>
+      <w:lvlText w:val="o"/>
+      <w:lvlJc w:val="left"/>
+      <w:pPr>
+        <w:ind w:left="2520" w:hanging="360"/>
+      </w:pPr>
+      <w:rPr>
+        <w:rFonts w:ascii="Courier New" w:hAnsi="Courier New" w:cs="Courier New" w:hint="default"/>
+      </w:rPr>
+    </w:lvl>
+    <w:lvl w:ilvl="2" w:tplc="280A0005" w:tentative="1">
+      <w:start w:val="1"/>
+      <w:numFmt w:val="bullet"/>
+      <w:lvlText w:val=""/>
+      <w:lvlJc w:val="left"/>
+      <w:pPr>
+        <w:ind w:left="3240" w:hanging="360"/>
+      </w:pPr>
+      <w:rPr>
+        <w:rFonts w:ascii="Wingdings" w:hAnsi="Wingdings" w:hint="default"/>
+      </w:rPr>
+    </w:lvl>
+    <w:lvl w:ilvl="3" w:tplc="280A0001" w:tentative="1">
+      <w:start w:val="1"/>
+      <w:numFmt w:val="bullet"/>
+      <w:lvlText w:val=""/>
+      <w:lvlJc w:val="left"/>
+      <w:pPr>
+        <w:ind w:left="3960" w:hanging="360"/>
+      </w:pPr>
+      <w:rPr>
+        <w:rFonts w:ascii="Symbol" w:hAnsi="Symbol" w:hint="default"/>
+      </w:rPr>
+    </w:lvl>
+    <w:lvl w:ilvl="4" w:tplc="280A0003" w:tentative="1">
+      <w:start w:val="1"/>
+      <w:numFmt w:val="bullet"/>
+      <w:lvlText w:val="o"/>
+      <w:lvlJc w:val="left"/>
+      <w:pPr>
+        <w:ind w:left="4680" w:hanging="360"/>
+      </w:pPr>
+      <w:rPr>
+        <w:rFonts w:ascii="Courier New" w:hAnsi="Courier New" w:cs="Courier New" w:hint="default"/>
+      </w:rPr>
+    </w:lvl>
+    <w:lvl w:ilvl="5" w:tplc="280A0005" w:tentative="1">
+      <w:start w:val="1"/>
+      <w:numFmt w:val="bullet"/>
+      <w:lvlText w:val=""/>
+      <w:lvlJc w:val="left"/>
+      <w:pPr>
+        <w:ind w:left="5400" w:hanging="360"/>
+      </w:pPr>
+      <w:rPr>
+        <w:rFonts w:ascii="Wingdings" w:hAnsi="Wingdings" w:hint="default"/>
+      </w:rPr>
+    </w:lvl>
+    <w:lvl w:ilvl="6" w:tplc="280A0001" w:tentative="1">
+      <w:start w:val="1"/>
+      <w:numFmt w:val="bullet"/>
+      <w:lvlText w:val=""/>
+      <w:lvlJc w:val="left"/>
+      <w:pPr>
+        <w:ind w:left="6120" w:hanging="360"/>
+      </w:pPr>
+      <w:rPr>
+        <w:rFonts w:ascii="Symbol" w:hAnsi="Symbol" w:hint="default"/>
+      </w:rPr>
+    </w:lvl>
+    <w:lvl w:ilvl="7" w:tplc="280A0003" w:tentative="1">
+      <w:start w:val="1"/>
+      <w:numFmt w:val="bullet"/>
+      <w:lvlText w:val="o"/>
+      <w:lvlJc w:val="left"/>
+      <w:pPr>
+        <w:ind w:left="6840" w:hanging="360"/>
+      </w:pPr>
+      <w:rPr>
+        <w:rFonts w:ascii="Courier New" w:hAnsi="Courier New" w:cs="Courier New" w:hint="default"/>
+      </w:rPr>
+    </w:lvl>
+    <w:lvl w:ilvl="8" w:tplc="280A0005" w:tentative="1">
+      <w:start w:val="1"/>
+      <w:numFmt w:val="bullet"/>
+      <w:lvlText w:val=""/>
+      <w:lvlJc w:val="left"/>
+      <w:pPr>
+        <w:ind w:left="7560" w:hanging="360"/>
+      </w:pPr>
+      <w:rPr>
+        <w:rFonts w:ascii="Wingdings" w:hAnsi="Wingdings" w:hint="default"/>
+      </w:rPr>
+    </w:lvl>
+  </w:abstractNum>
+  <w:abstractNum w:abstractNumId="5" w15:restartNumberingAfterBreak="0">
+    <w:nsid w:val="478465ED"/>
+    <w:multiLevelType w:val="multilevel"/>
+    <w:tmpl w:val="EFCA9954"/>
+    <w:lvl w:ilvl="0">
+      <w:start w:val="1"/>
+      <w:numFmt w:val="bullet"/>
+      <w:lvlText w:val=""/>
+      <w:lvlJc w:val="left"/>
+      <w:pPr>
+        <w:tabs>
+          <w:tab w:val="num" w:pos="1068"/>
+        </w:tabs>
+        <w:ind w:left="1068" w:hanging="360"/>
+      </w:pPr>
+      <w:rPr>
+        <w:rFonts w:ascii="Symbol" w:hAnsi="Symbol" w:hint="default"/>
+        <w:sz w:val="20"/>
+      </w:rPr>
+    </w:lvl>
+    <w:lvl w:ilvl="1" w:tentative="1">
+      <w:start w:val="1"/>
+      <w:numFmt w:val="bullet"/>
+      <w:lvlText w:val="o"/>
+      <w:lvlJc w:val="left"/>
+      <w:pPr>
+        <w:tabs>
+          <w:tab w:val="num" w:pos="1788"/>
+        </w:tabs>
+        <w:ind w:left="1788" w:hanging="360"/>
+      </w:pPr>
+      <w:rPr>
+        <w:rFonts w:ascii="Courier New" w:hAnsi="Courier New" w:hint="default"/>
+        <w:sz w:val="20"/>
+      </w:rPr>
+    </w:lvl>
+    <w:lvl w:ilvl="2" w:tentative="1">
+      <w:start w:val="1"/>
+      <w:numFmt w:val="bullet"/>
+      <w:lvlText w:val=""/>
+      <w:lvlJc w:val="left"/>
+      <w:pPr>
+        <w:tabs>
+          <w:tab w:val="num" w:pos="2508"/>
+        </w:tabs>
+        <w:ind w:left="2508" w:hanging="360"/>
+      </w:pPr>
+      <w:rPr>
+        <w:rFonts w:ascii="Wingdings" w:hAnsi="Wingdings" w:hint="default"/>
+        <w:sz w:val="20"/>
+      </w:rPr>
+    </w:lvl>
+    <w:lvl w:ilvl="3" w:tentative="1">
+      <w:start w:val="1"/>
+      <w:numFmt w:val="bullet"/>
+      <w:lvlText w:val=""/>
+      <w:lvlJc w:val="left"/>
+      <w:pPr>
+        <w:tabs>
+          <w:tab w:val="num" w:pos="3228"/>
+        </w:tabs>
+        <w:ind w:left="3228" w:hanging="360"/>
+      </w:pPr>
+      <w:rPr>
+        <w:rFonts w:ascii="Wingdings" w:hAnsi="Wingdings" w:hint="default"/>
+        <w:sz w:val="20"/>
+      </w:rPr>
+    </w:lvl>
+    <w:lvl w:ilvl="4" w:tentative="1">
+      <w:start w:val="1"/>
+      <w:numFmt w:val="bullet"/>
+      <w:lvlText w:val=""/>
+      <w:lvlJc w:val="left"/>
+      <w:pPr>
+        <w:tabs>
+          <w:tab w:val="num" w:pos="3948"/>
+        </w:tabs>
+        <w:ind w:left="3948" w:hanging="360"/>
+      </w:pPr>
+      <w:rPr>
+        <w:rFonts w:ascii="Wingdings" w:hAnsi="Wingdings" w:hint="default"/>
+        <w:sz w:val="20"/>
+      </w:rPr>
+    </w:lvl>
+    <w:lvl w:ilvl="5" w:tentative="1">
+      <w:start w:val="1"/>
+      <w:numFmt w:val="bullet"/>
+      <w:lvlText w:val=""/>
+      <w:lvlJc w:val="left"/>
+      <w:pPr>
+        <w:tabs>
+          <w:tab w:val="num" w:pos="4668"/>
+        </w:tabs>
+        <w:ind w:left="4668" w:hanging="360"/>
+      </w:pPr>
+      <w:rPr>
+        <w:rFonts w:ascii="Wingdings" w:hAnsi="Wingdings" w:hint="default"/>
+        <w:sz w:val="20"/>
+      </w:rPr>
+    </w:lvl>
+    <w:lvl w:ilvl="6" w:tentative="1">
+      <w:start w:val="1"/>
+      <w:numFmt w:val="bullet"/>
+      <w:lvlText w:val=""/>
+      <w:lvlJc w:val="left"/>
+      <w:pPr>
+        <w:tabs>
+          <w:tab w:val="num" w:pos="5388"/>
+        </w:tabs>
+        <w:ind w:left="5388" w:hanging="360"/>
+      </w:pPr>
+      <w:rPr>
+        <w:rFonts w:ascii="Wingdings" w:hAnsi="Wingdings" w:hint="default"/>
+        <w:sz w:val="20"/>
+      </w:rPr>
+    </w:lvl>
+    <w:lvl w:ilvl="7" w:tentative="1">
+      <w:start w:val="1"/>
+      <w:numFmt w:val="bullet"/>
+      <w:lvlText w:val=""/>
+      <w:lvlJc w:val="left"/>
+      <w:pPr>
+        <w:tabs>
+          <w:tab w:val="num" w:pos="6108"/>
+        </w:tabs>
+        <w:ind w:left="6108" w:hanging="360"/>
+      </w:pPr>
+      <w:rPr>
+        <w:rFonts w:ascii="Wingdings" w:hAnsi="Wingdings" w:hint="default"/>
+        <w:sz w:val="20"/>
+      </w:rPr>
+    </w:lvl>
+    <w:lvl w:ilvl="8" w:tentative="1">
+      <w:start w:val="1"/>
+      <w:numFmt w:val="bullet"/>
+      <w:lvlText w:val=""/>
+      <w:lvlJc w:val="left"/>
+      <w:pPr>
+        <w:tabs>
+          <w:tab w:val="num" w:pos="6828"/>
+        </w:tabs>
+        <w:ind w:left="6828" w:hanging="360"/>
+      </w:pPr>
+      <w:rPr>
+        <w:rFonts w:ascii="Wingdings" w:hAnsi="Wingdings" w:hint="default"/>
+        <w:sz w:val="20"/>
+      </w:rPr>
+    </w:lvl>
+  </w:abstractNum>
+  <w:abstractNum w:abstractNumId="6" w15:restartNumberingAfterBreak="0">
+    <w:nsid w:val="4E833BBC"/>
+    <w:multiLevelType w:val="hybridMultilevel"/>
+    <w:tmpl w:val="CC1ABD7A"/>
+    <w:lvl w:ilvl="0" w:tplc="280A0001">
+      <w:start w:val="1"/>
+      <w:numFmt w:val="bullet"/>
+      <w:lvlText w:val=""/>
+      <w:lvlJc w:val="left"/>
+      <w:pPr>
+        <w:ind w:left="1440" w:hanging="360"/>
+      </w:pPr>
+      <w:rPr>
+        <w:rFonts w:ascii="Symbol" w:hAnsi="Symbol" w:hint="default"/>
+      </w:rPr>
+    </w:lvl>
+    <w:lvl w:ilvl="1" w:tplc="280A0003" w:tentative="1">
+      <w:start w:val="1"/>
+      <w:numFmt w:val="bullet"/>
+      <w:lvlText w:val="o"/>
+      <w:lvlJc w:val="left"/>
+      <w:pPr>
+        <w:ind w:left="2160" w:hanging="360"/>
+      </w:pPr>
+      <w:rPr>
+        <w:rFonts w:ascii="Courier New" w:hAnsi="Courier New" w:cs="Courier New" w:hint="default"/>
+      </w:rPr>
+    </w:lvl>
+    <w:lvl w:ilvl="2" w:tplc="280A0005" w:tentative="1">
+      <w:start w:val="1"/>
+      <w:numFmt w:val="bullet"/>
+      <w:lvlText w:val=""/>
+      <w:lvlJc w:val="left"/>
+      <w:pPr>
+        <w:ind w:left="2880" w:hanging="360"/>
+      </w:pPr>
+      <w:rPr>
+        <w:rFonts w:ascii="Wingdings" w:hAnsi="Wingdings" w:hint="default"/>
+      </w:rPr>
+    </w:lvl>
+    <w:lvl w:ilvl="3" w:tplc="280A0001" w:tentative="1">
+      <w:start w:val="1"/>
+      <w:numFmt w:val="bullet"/>
+      <w:lvlText w:val=""/>
+      <w:lvlJc w:val="left"/>
+      <w:pPr>
+        <w:ind w:left="3600" w:hanging="360"/>
+      </w:pPr>
+      <w:rPr>
+        <w:rFonts w:ascii="Symbol" w:hAnsi="Symbol" w:hint="default"/>
+      </w:rPr>
+    </w:lvl>
+    <w:lvl w:ilvl="4" w:tplc="280A0003" w:tentative="1">
+      <w:start w:val="1"/>
+      <w:numFmt w:val="bullet"/>
+      <w:lvlText w:val="o"/>
+      <w:lvlJc w:val="left"/>
+      <w:pPr>
+        <w:ind w:left="4320" w:hanging="360"/>
+      </w:pPr>
+      <w:rPr>
+        <w:rFonts w:ascii="Courier New" w:hAnsi="Courier New" w:cs="Courier New" w:hint="default"/>
+      </w:rPr>
+    </w:lvl>
+    <w:lvl w:ilvl="5" w:tplc="280A0005" w:tentative="1">
+      <w:start w:val="1"/>
+      <w:numFmt w:val="bullet"/>
+      <w:lvlText w:val=""/>
+      <w:lvlJc w:val="left"/>
+      <w:pPr>
+        <w:ind w:left="5040" w:hanging="360"/>
+      </w:pPr>
+      <w:rPr>
+        <w:rFonts w:ascii="Wingdings" w:hAnsi="Wingdings" w:hint="default"/>
+      </w:rPr>
+    </w:lvl>
+    <w:lvl w:ilvl="6" w:tplc="280A0001" w:tentative="1">
+      <w:start w:val="1"/>
+      <w:numFmt w:val="bullet"/>
+      <w:lvlText w:val=""/>
+      <w:lvlJc w:val="left"/>
+      <w:pPr>
+        <w:ind w:left="5760" w:hanging="360"/>
+      </w:pPr>
+      <w:rPr>
+        <w:rFonts w:ascii="Symbol" w:hAnsi="Symbol" w:hint="default"/>
+      </w:rPr>
+    </w:lvl>
+    <w:lvl w:ilvl="7" w:tplc="280A0003" w:tentative="1">
+      <w:start w:val="1"/>
+      <w:numFmt w:val="bullet"/>
+      <w:lvlText w:val="o"/>
+      <w:lvlJc w:val="left"/>
+      <w:pPr>
+        <w:ind w:left="6480" w:hanging="360"/>
+      </w:pPr>
+      <w:rPr>
+        <w:rFonts w:ascii="Courier New" w:hAnsi="Courier New" w:cs="Courier New" w:hint="default"/>
+      </w:rPr>
+    </w:lvl>
+    <w:lvl w:ilvl="8" w:tplc="280A0005" w:tentative="1">
+      <w:start w:val="1"/>
+      <w:numFmt w:val="bullet"/>
+      <w:lvlText w:val=""/>
+      <w:lvlJc w:val="left"/>
+      <w:pPr>
+        <w:ind w:left="7200" w:hanging="360"/>
+      </w:pPr>
+      <w:rPr>
+        <w:rFonts w:ascii="Wingdings" w:hAnsi="Wingdings" w:hint="default"/>
+      </w:rPr>
+    </w:lvl>
+  </w:abstractNum>
+  <w:abstractNum w:abstractNumId="7" w15:restartNumberingAfterBreak="0">
+    <w:nsid w:val="63991E86"/>
+    <w:multiLevelType w:val="multilevel"/>
+    <w:tmpl w:val="FDCE89EC"/>
+    <w:lvl w:ilvl="0">
+      <w:start w:val="1"/>
+      <w:numFmt w:val="decimal"/>
+      <w:lvlText w:val="%1."/>
+      <w:lvlJc w:val="left"/>
+      <w:pPr>
+        <w:ind w:left="720" w:hanging="360"/>
+      </w:pPr>
+      <w:rPr>
+        <w:rFonts w:hint="default"/>
+      </w:rPr>
+    </w:lvl>
+    <w:lvl w:ilvl="1">
+      <w:start w:val="1"/>
+      <w:numFmt w:val="decimal"/>
+      <w:isLgl/>
+      <w:lvlText w:val="%1.%2."/>
+      <w:lvlJc w:val="left"/>
+      <w:pPr>
+        <w:ind w:left="1080" w:hanging="360"/>
+      </w:pPr>
+      <w:rPr>
+        <w:rFonts w:hint="default"/>
+      </w:rPr>
+    </w:lvl>
+    <w:lvl w:ilvl="2">
+      <w:start w:val="1"/>
+      <w:numFmt w:val="decimal"/>
+      <w:isLgl/>
+      <w:lvlText w:val="%1.%2.%3."/>
+      <w:lvlJc w:val="left"/>
+      <w:pPr>
+        <w:ind w:left="1800" w:hanging="720"/>
+      </w:pPr>
+      <w:rPr>
+        <w:rFonts w:hint="default"/>
+      </w:rPr>
+    </w:lvl>
+    <w:lvl w:ilvl="3">
+      <w:start w:val="1"/>
+      <w:numFmt w:val="decimal"/>
+      <w:isLgl/>
+      <w:lvlText w:val="%1.%2.%3.%4."/>
+      <w:lvlJc w:val="left"/>
+      <w:pPr>
+        <w:ind w:left="2160" w:hanging="720"/>
+      </w:pPr>
+      <w:rPr>
+        <w:rFonts w:hint="default"/>
+      </w:rPr>
+    </w:lvl>
+    <w:lvl w:ilvl="4">
+      <w:start w:val="1"/>
+      <w:numFmt w:val="decimal"/>
+      <w:isLgl/>
+      <w:lvlText w:val="%1.%2.%3.%4.%5."/>
+      <w:lvlJc w:val="left"/>
+      <w:pPr>
+        <w:ind w:left="2880" w:hanging="1080"/>
+      </w:pPr>
+      <w:rPr>
+        <w:rFonts w:hint="default"/>
+      </w:rPr>
+    </w:lvl>
+    <w:lvl w:ilvl="5">
+      <w:start w:val="1"/>
+      <w:numFmt w:val="decimal"/>
+      <w:isLgl/>
+      <w:lvlText w:val="%1.%2.%3.%4.%5.%6."/>
+      <w:lvlJc w:val="left"/>
+      <w:pPr>
+        <w:ind w:left="3240" w:hanging="1080"/>
+      </w:pPr>
+      <w:rPr>
+        <w:rFonts w:hint="default"/>
+      </w:rPr>
+    </w:lvl>
+    <w:lvl w:ilvl="6">
+      <w:start w:val="1"/>
+      <w:numFmt w:val="decimal"/>
+      <w:isLgl/>
+      <w:lvlText w:val="%1.%2.%3.%4.%5.%6.%7."/>
+      <w:lvlJc w:val="left"/>
+      <w:pPr>
+        <w:ind w:left="3960" w:hanging="1440"/>
+      </w:pPr>
+      <w:rPr>
+        <w:rFonts w:hint="default"/>
+      </w:rPr>
+    </w:lvl>
+    <w:lvl w:ilvl="7">
+      <w:start w:val="1"/>
+      <w:numFmt w:val="decimal"/>
+      <w:isLgl/>
+      <w:lvlText w:val="%1.%2.%3.%4.%5.%6.%7.%8."/>
+      <w:lvlJc w:val="left"/>
+      <w:pPr>
+        <w:ind w:left="4320" w:hanging="1440"/>
+      </w:pPr>
+      <w:rPr>
+        <w:rFonts w:hint="default"/>
+      </w:rPr>
+    </w:lvl>
+    <w:lvl w:ilvl="8">
+      <w:start w:val="1"/>
+      <w:numFmt w:val="decimal"/>
+      <w:isLgl/>
+      <w:lvlText w:val="%1.%2.%3.%4.%5.%6.%7.%8.%9."/>
+      <w:lvlJc w:val="left"/>
+      <w:pPr>
+        <w:ind w:left="5040" w:hanging="1800"/>
+      </w:pPr>
+      <w:rPr>
+        <w:rFonts w:hint="default"/>
+      </w:rPr>
+    </w:lvl>
+  </w:abstractNum>
+  <w:abstractNum w:abstractNumId="8" w15:restartNumberingAfterBreak="0">
     <w:nsid w:val="69A656A6"/>
     <w:multiLevelType w:val="hybridMultilevel"/>
     <w:tmpl w:val="BCE2E368"/>
@@ -3527,7 +6649,7 @@
       </w:pPr>
     </w:lvl>
   </w:abstractNum>
-  <w:abstractNum w:abstractNumId="3">
+  <w:abstractNum w:abstractNumId="9" w15:restartNumberingAfterBreak="0">
     <w:nsid w:val="6B352696"/>
     <w:multiLevelType w:val="hybridMultilevel"/>
     <w:tmpl w:val="6E74E080"/>
@@ -3616,24 +6738,158 @@
       </w:pPr>
     </w:lvl>
   </w:abstractNum>
-  <w:num w:numId="1">
-    <w:abstractNumId w:val="2"/>
+  <w:abstractNum w:abstractNumId="10" w15:restartNumberingAfterBreak="0">
+    <w:nsid w:val="6D0B191F"/>
+    <w:multiLevelType w:val="hybridMultilevel"/>
+    <w:tmpl w:val="053C1296"/>
+    <w:lvl w:ilvl="0" w:tplc="280A000D">
+      <w:start w:val="1"/>
+      <w:numFmt w:val="bullet"/>
+      <w:lvlText w:val=""/>
+      <w:lvlJc w:val="left"/>
+      <w:pPr>
+        <w:ind w:left="1440" w:hanging="360"/>
+      </w:pPr>
+      <w:rPr>
+        <w:rFonts w:ascii="Wingdings" w:hAnsi="Wingdings" w:hint="default"/>
+      </w:rPr>
+    </w:lvl>
+    <w:lvl w:ilvl="1" w:tplc="280A0003" w:tentative="1">
+      <w:start w:val="1"/>
+      <w:numFmt w:val="bullet"/>
+      <w:lvlText w:val="o"/>
+      <w:lvlJc w:val="left"/>
+      <w:pPr>
+        <w:ind w:left="2160" w:hanging="360"/>
+      </w:pPr>
+      <w:rPr>
+        <w:rFonts w:ascii="Courier New" w:hAnsi="Courier New" w:cs="Courier New" w:hint="default"/>
+      </w:rPr>
+    </w:lvl>
+    <w:lvl w:ilvl="2" w:tplc="280A0005" w:tentative="1">
+      <w:start w:val="1"/>
+      <w:numFmt w:val="bullet"/>
+      <w:lvlText w:val=""/>
+      <w:lvlJc w:val="left"/>
+      <w:pPr>
+        <w:ind w:left="2880" w:hanging="360"/>
+      </w:pPr>
+      <w:rPr>
+        <w:rFonts w:ascii="Wingdings" w:hAnsi="Wingdings" w:hint="default"/>
+      </w:rPr>
+    </w:lvl>
+    <w:lvl w:ilvl="3" w:tplc="280A0001" w:tentative="1">
+      <w:start w:val="1"/>
+      <w:numFmt w:val="bullet"/>
+      <w:lvlText w:val=""/>
+      <w:lvlJc w:val="left"/>
+      <w:pPr>
+        <w:ind w:left="3600" w:hanging="360"/>
+      </w:pPr>
+      <w:rPr>
+        <w:rFonts w:ascii="Symbol" w:hAnsi="Symbol" w:hint="default"/>
+      </w:rPr>
+    </w:lvl>
+    <w:lvl w:ilvl="4" w:tplc="280A0003" w:tentative="1">
+      <w:start w:val="1"/>
+      <w:numFmt w:val="bullet"/>
+      <w:lvlText w:val="o"/>
+      <w:lvlJc w:val="left"/>
+      <w:pPr>
+        <w:ind w:left="4320" w:hanging="360"/>
+      </w:pPr>
+      <w:rPr>
+        <w:rFonts w:ascii="Courier New" w:hAnsi="Courier New" w:cs="Courier New" w:hint="default"/>
+      </w:rPr>
+    </w:lvl>
+    <w:lvl w:ilvl="5" w:tplc="280A0005" w:tentative="1">
+      <w:start w:val="1"/>
+      <w:numFmt w:val="bullet"/>
+      <w:lvlText w:val=""/>
+      <w:lvlJc w:val="left"/>
+      <w:pPr>
+        <w:ind w:left="5040" w:hanging="360"/>
+      </w:pPr>
+      <w:rPr>
+        <w:rFonts w:ascii="Wingdings" w:hAnsi="Wingdings" w:hint="default"/>
+      </w:rPr>
+    </w:lvl>
+    <w:lvl w:ilvl="6" w:tplc="280A0001" w:tentative="1">
+      <w:start w:val="1"/>
+      <w:numFmt w:val="bullet"/>
+      <w:lvlText w:val=""/>
+      <w:lvlJc w:val="left"/>
+      <w:pPr>
+        <w:ind w:left="5760" w:hanging="360"/>
+      </w:pPr>
+      <w:rPr>
+        <w:rFonts w:ascii="Symbol" w:hAnsi="Symbol" w:hint="default"/>
+      </w:rPr>
+    </w:lvl>
+    <w:lvl w:ilvl="7" w:tplc="280A0003" w:tentative="1">
+      <w:start w:val="1"/>
+      <w:numFmt w:val="bullet"/>
+      <w:lvlText w:val="o"/>
+      <w:lvlJc w:val="left"/>
+      <w:pPr>
+        <w:ind w:left="6480" w:hanging="360"/>
+      </w:pPr>
+      <w:rPr>
+        <w:rFonts w:ascii="Courier New" w:hAnsi="Courier New" w:cs="Courier New" w:hint="default"/>
+      </w:rPr>
+    </w:lvl>
+    <w:lvl w:ilvl="8" w:tplc="280A0005" w:tentative="1">
+      <w:start w:val="1"/>
+      <w:numFmt w:val="bullet"/>
+      <w:lvlText w:val=""/>
+      <w:lvlJc w:val="left"/>
+      <w:pPr>
+        <w:ind w:left="7200" w:hanging="360"/>
+      </w:pPr>
+      <w:rPr>
+        <w:rFonts w:ascii="Wingdings" w:hAnsi="Wingdings" w:hint="default"/>
+      </w:rPr>
+    </w:lvl>
+  </w:abstractNum>
+  <w:num w:numId="1" w16cid:durableId="1781601760">
+    <w:abstractNumId w:val="8"/>
   </w:num>
-  <w:num w:numId="2">
+  <w:num w:numId="2" w16cid:durableId="874922963">
+    <w:abstractNumId w:val="3"/>
+  </w:num>
+  <w:num w:numId="3" w16cid:durableId="1879539255">
+    <w:abstractNumId w:val="0"/>
+  </w:num>
+  <w:num w:numId="4" w16cid:durableId="2022658368">
+    <w:abstractNumId w:val="9"/>
+  </w:num>
+  <w:num w:numId="5" w16cid:durableId="682971382">
     <w:abstractNumId w:val="1"/>
   </w:num>
-  <w:num w:numId="3">
-    <w:abstractNumId w:val="0"/>
+  <w:num w:numId="6" w16cid:durableId="785807063">
+    <w:abstractNumId w:val="7"/>
   </w:num>
-  <w:num w:numId="4">
-    <w:abstractNumId w:val="3"/>
+  <w:num w:numId="7" w16cid:durableId="318000003">
+    <w:abstractNumId w:val="4"/>
+  </w:num>
+  <w:num w:numId="8" w16cid:durableId="1495756561">
+    <w:abstractNumId w:val="5"/>
+  </w:num>
+  <w:num w:numId="9" w16cid:durableId="1462115855">
+    <w:abstractNumId w:val="6"/>
+  </w:num>
+  <w:num w:numId="10" w16cid:durableId="1236671325">
+    <w:abstractNumId w:val="10"/>
+  </w:num>
+  <w:num w:numId="11" w16cid:durableId="1385519847">
+    <w:abstractNumId w:val="2"/>
   </w:num>
   <w:numIdMacAtCleanup w:val="1"/>
 </w:numbering>
 </file>
 
 <file path=word/styles.xml><?xml version="1.0" encoding="utf-8"?>
-<w:styles xmlns:mc="http://schemas.openxmlformats.org/markup-compatibility/2006" xmlns:r="http://schemas.openxmlformats.org/officeDocument/2006/relationships" xmlns:w="http://schemas.openxmlformats.org/wordprocessingml/2006/main" xmlns:w14="http://schemas.microsoft.com/office/word/2010/wordml" xmlns:w15="http://schemas.microsoft.com/office/word/2012/wordml" mc:Ignorable="w14 w15">
+<w:styles xmlns:mc="http://schemas.openxmlformats.org/markup-compatibility/2006" xmlns:r="http://schemas.openxmlformats.org/officeDocument/2006/relationships" xmlns:w="http://schemas.openxmlformats.org/wordprocessingml/2006/main" xmlns:w14="http://schemas.microsoft.com/office/word/2010/wordml" xmlns:w15="http://schemas.microsoft.com/office/word/2012/wordml" xmlns:w16cex="http://schemas.microsoft.com/office/word/2018/wordml/cex" xmlns:w16cid="http://schemas.microsoft.com/office/word/2016/wordml/cid" xmlns:w16="http://schemas.microsoft.com/office/word/2018/wordml" xmlns:w16du="http://schemas.microsoft.com/office/word/2023/wordml/word16du" xmlns:w16sdtdh="http://schemas.microsoft.com/office/word/2020/wordml/sdtdatahash" xmlns:w16se="http://schemas.microsoft.com/office/word/2015/wordml/symex" mc:Ignorable="w14 w15 w16se w16cid w16 w16cex w16sdtdh w16du">
   <w:docDefaults>
     <w:rPrDefault>
       <w:rPr>
@@ -3649,7 +6905,7 @@
       </w:pPr>
     </w:pPrDefault>
   </w:docDefaults>
-  <w:latentStyles w:defLockedState="0" w:defUIPriority="99" w:defSemiHidden="0" w:defUnhideWhenUsed="0" w:defQFormat="0" w:count="371">
+  <w:latentStyles w:defLockedState="0" w:defUIPriority="99" w:defSemiHidden="0" w:defUnhideWhenUsed="0" w:defQFormat="0" w:count="376">
     <w:lsdException w:name="Normal" w:uiPriority="0" w:qFormat="1"/>
     <w:lsdException w:name="heading 1" w:uiPriority="9" w:qFormat="1"/>
     <w:lsdException w:name="heading 2" w:semiHidden="1" w:uiPriority="9" w:unhideWhenUsed="1" w:qFormat="1"/>
@@ -4021,6 +7277,11 @@
     <w:lsdException w:name="List Table 5 Dark Accent 6" w:uiPriority="50"/>
     <w:lsdException w:name="List Table 6 Colorful Accent 6" w:uiPriority="51"/>
     <w:lsdException w:name="List Table 7 Colorful Accent 6" w:uiPriority="52"/>
+    <w:lsdException w:name="Mention" w:semiHidden="1" w:unhideWhenUsed="1"/>
+    <w:lsdException w:name="Smart Hyperlink" w:semiHidden="1" w:unhideWhenUsed="1"/>
+    <w:lsdException w:name="Hashtag" w:semiHidden="1" w:unhideWhenUsed="1"/>
+    <w:lsdException w:name="Unresolved Mention" w:semiHidden="1" w:unhideWhenUsed="1"/>
+    <w:lsdException w:name="Smart Link" w:semiHidden="1" w:unhideWhenUsed="1"/>
   </w:latentStyles>
   <w:style w:type="paragraph" w:default="1" w:styleId="Normal">
     <w:name w:val="Normal"/>
@@ -4050,7 +7311,6 @@
   <w:style w:type="character" w:default="1" w:styleId="Fuentedeprrafopredeter">
     <w:name w:val="Default Paragraph Font"/>
     <w:uiPriority w:val="1"/>
-    <w:semiHidden/>
     <w:unhideWhenUsed/>
   </w:style>
   <w:style w:type="table" w:default="1" w:styleId="Tablanormal">
@@ -4173,7 +7433,7 @@
       <w:szCs w:val="32"/>
     </w:rPr>
   </w:style>
-  <w:style w:type="paragraph" w:styleId="TtulodeTDC">
+  <w:style w:type="paragraph" w:styleId="TtuloTDC">
     <w:name w:val="TOC Heading"/>
     <w:basedOn w:val="Ttulo1"/>
     <w:next w:val="Normal"/>
@@ -4239,11 +7499,11 @@
       <w:u w:val="single"/>
     </w:rPr>
   </w:style>
-  <w:style w:type="paragraph" w:styleId="Puesto">
+  <w:style w:type="paragraph" w:styleId="Ttulo">
     <w:name w:val="Title"/>
     <w:basedOn w:val="Normal"/>
     <w:next w:val="Normal"/>
-    <w:link w:val="PuestoCar"/>
+    <w:link w:val="TtuloCar"/>
     <w:qFormat/>
     <w:rsid w:val="001D3AB5"/>
     <w:pPr>
@@ -4259,10 +7519,10 @@
       <w:lang w:val="en-US"/>
     </w:rPr>
   </w:style>
-  <w:style w:type="character" w:customStyle="1" w:styleId="PuestoCar">
-    <w:name w:val="Puesto Car"/>
+  <w:style w:type="character" w:customStyle="1" w:styleId="TtuloCar">
+    <w:name w:val="Título Car"/>
     <w:basedOn w:val="Fuentedeprrafopredeter"/>
-    <w:link w:val="Puesto"/>
+    <w:link w:val="Ttulo"/>
     <w:rsid w:val="001D3AB5"/>
     <w:rPr>
       <w:rFonts w:ascii="Arial" w:eastAsia="Times New Roman" w:hAnsi="Arial" w:cs="Times New Roman"/>
@@ -4295,7 +7555,6 @@
       <w:spacing w:after="0" w:line="240" w:lineRule="auto"/>
     </w:pPr>
     <w:tblPr>
-      <w:tblInd w:w="0" w:type="dxa"/>
       <w:tblBorders>
         <w:top w:val="single" w:sz="4" w:space="0" w:color="auto"/>
         <w:left w:val="single" w:sz="4" w:space="0" w:color="auto"/>
@@ -4304,12 +7563,6 @@
         <w:insideH w:val="single" w:sz="4" w:space="0" w:color="auto"/>
         <w:insideV w:val="single" w:sz="4" w:space="0" w:color="auto"/>
       </w:tblBorders>
-      <w:tblCellMar>
-        <w:top w:w="0" w:type="dxa"/>
-        <w:left w:w="108" w:type="dxa"/>
-        <w:bottom w:w="0" w:type="dxa"/>
-        <w:right w:w="108" w:type="dxa"/>
-      </w:tblCellMar>
     </w:tblPr>
   </w:style>
   <w:style w:type="paragraph" w:styleId="Citadestacada">
@@ -4347,6 +7600,17 @@
       <w:i/>
       <w:iCs/>
       <w:color w:val="5B9BD5" w:themeColor="accent1"/>
+    </w:rPr>
+  </w:style>
+  <w:style w:type="character" w:styleId="Textoennegrita">
+    <w:name w:val="Strong"/>
+    <w:basedOn w:val="Fuentedeprrafopredeter"/>
+    <w:uiPriority w:val="22"/>
+    <w:qFormat/>
+    <w:rsid w:val="00062482"/>
+    <w:rPr>
+      <w:b/>
+      <w:bCs/>
     </w:rPr>
   </w:style>
 </w:styles>

</xml_diff>